<commit_message>
Update consequences from new Science Europe template (#10)
</commit_message>
<xml_diff>
--- a/src/word/reference.docx
+++ b/src/word/reference.docx
@@ -1,6 +1,6 @@
 
 <file path=word/document.xml><?xml version="1.0" encoding="utf-8"?>
-<w:document xmlns:wpc="http://schemas.microsoft.com/office/word/2010/wordprocessingCanvas" xmlns:cx="http://schemas.microsoft.com/office/drawing/2014/chartex" xmlns:cx1="http://schemas.microsoft.com/office/drawing/2015/9/8/chartex" xmlns:cx2="http://schemas.microsoft.com/office/drawing/2015/10/21/chartex" xmlns:cx3="http://schemas.microsoft.com/office/drawing/2016/5/9/chartex" xmlns:cx4="http://schemas.microsoft.com/office/drawing/2016/5/10/chartex" xmlns:cx5="http://schemas.microsoft.com/office/drawing/2016/5/11/chartex" xmlns:cx6="http://schemas.microsoft.com/office/drawing/2016/5/12/chartex" xmlns:cx7="http://schemas.microsoft.com/office/drawing/2016/5/13/chartex" xmlns:cx8="http://schemas.microsoft.com/office/drawing/2016/5/14/chartex" xmlns:mc="http://schemas.openxmlformats.org/markup-compatibility/2006" xmlns:aink="http://schemas.microsoft.com/office/drawing/2016/ink" xmlns:am3d="http://schemas.microsoft.com/office/drawing/2017/model3d" xmlns:o="urn:schemas-microsoft-com:office:office" xmlns:r="http://schemas.openxmlformats.org/officeDocument/2006/relationships" xmlns:m="http://schemas.openxmlformats.org/officeDocument/2006/math" xmlns:v="urn:schemas-microsoft-com:vml" xmlns:wp14="http://schemas.microsoft.com/office/word/2010/wordprocessingDrawing" xmlns:wp="http://schemas.openxmlformats.org/drawingml/2006/wordprocessingDrawing" xmlns:w10="urn:schemas-microsoft-com:office:word" xmlns:w="http://schemas.openxmlformats.org/wordprocessingml/2006/main" xmlns:w14="http://schemas.microsoft.com/office/word/2010/wordml" xmlns:w15="http://schemas.microsoft.com/office/word/2012/wordml" xmlns:w16cex="http://schemas.microsoft.com/office/word/2018/wordml/cex" xmlns:w16cid="http://schemas.microsoft.com/office/word/2016/wordml/cid" xmlns:w16="http://schemas.microsoft.com/office/word/2018/wordml" xmlns:w16sdtdh="http://schemas.microsoft.com/office/word/2020/wordml/sdtdatahash" xmlns:w16se="http://schemas.microsoft.com/office/word/2015/wordml/symex" xmlns:wpg="http://schemas.microsoft.com/office/word/2010/wordprocessingGroup" xmlns:wpi="http://schemas.microsoft.com/office/word/2010/wordprocessingInk" xmlns:wne="http://schemas.microsoft.com/office/word/2006/wordml" xmlns:wps="http://schemas.microsoft.com/office/word/2010/wordprocessingShape" mc:Ignorable="w14 w15 w16se w16cid w16 w16cex w16sdtdh wp14">
+<w:document xmlns:wpc="http://schemas.microsoft.com/office/word/2010/wordprocessingCanvas" xmlns:cx="http://schemas.microsoft.com/office/drawing/2014/chartex" xmlns:cx1="http://schemas.microsoft.com/office/drawing/2015/9/8/chartex" xmlns:cx2="http://schemas.microsoft.com/office/drawing/2015/10/21/chartex" xmlns:cx3="http://schemas.microsoft.com/office/drawing/2016/5/9/chartex" xmlns:cx4="http://schemas.microsoft.com/office/drawing/2016/5/10/chartex" xmlns:cx5="http://schemas.microsoft.com/office/drawing/2016/5/11/chartex" xmlns:cx6="http://schemas.microsoft.com/office/drawing/2016/5/12/chartex" xmlns:cx7="http://schemas.microsoft.com/office/drawing/2016/5/13/chartex" xmlns:cx8="http://schemas.microsoft.com/office/drawing/2016/5/14/chartex" xmlns:mc="http://schemas.openxmlformats.org/markup-compatibility/2006" xmlns:aink="http://schemas.microsoft.com/office/drawing/2016/ink" xmlns:am3d="http://schemas.microsoft.com/office/drawing/2017/model3d" xmlns:o="urn:schemas-microsoft-com:office:office" xmlns:oel="http://schemas.microsoft.com/office/2019/extlst" xmlns:r="http://schemas.openxmlformats.org/officeDocument/2006/relationships" xmlns:m="http://schemas.openxmlformats.org/officeDocument/2006/math" xmlns:v="urn:schemas-microsoft-com:vml" xmlns:wp14="http://schemas.microsoft.com/office/word/2010/wordprocessingDrawing" xmlns:wp="http://schemas.openxmlformats.org/drawingml/2006/wordprocessingDrawing" xmlns:w10="urn:schemas-microsoft-com:office:word" xmlns:w="http://schemas.openxmlformats.org/wordprocessingml/2006/main" xmlns:w14="http://schemas.microsoft.com/office/word/2010/wordml" xmlns:w15="http://schemas.microsoft.com/office/word/2012/wordml" xmlns:w16cex="http://schemas.microsoft.com/office/word/2018/wordml/cex" xmlns:w16cid="http://schemas.microsoft.com/office/word/2016/wordml/cid" xmlns:w16="http://schemas.microsoft.com/office/word/2018/wordml" xmlns:w16du="http://schemas.microsoft.com/office/word/2023/wordml/word16du" xmlns:w16sdtdh="http://schemas.microsoft.com/office/word/2020/wordml/sdtdatahash" xmlns:w16se="http://schemas.microsoft.com/office/word/2015/wordml/symex" xmlns:wpg="http://schemas.microsoft.com/office/word/2010/wordprocessingGroup" xmlns:wpi="http://schemas.microsoft.com/office/word/2010/wordprocessingInk" xmlns:wne="http://schemas.microsoft.com/office/word/2006/wordml" xmlns:wps="http://schemas.microsoft.com/office/word/2010/wordprocessingShape" mc:Ignorable="w14 w15 w16se w16cid w16 w16cex w16sdtdh w16du wp14">
   <w:body>
     <w:p>
       <w:pPr>
@@ -796,7 +796,7 @@
 </file>
 
 <file path=word/endnotes.xml><?xml version="1.0" encoding="utf-8"?>
-<w:endnotes xmlns:wpc="http://schemas.microsoft.com/office/word/2010/wordprocessingCanvas" xmlns:cx="http://schemas.microsoft.com/office/drawing/2014/chartex" xmlns:cx1="http://schemas.microsoft.com/office/drawing/2015/9/8/chartex" xmlns:cx2="http://schemas.microsoft.com/office/drawing/2015/10/21/chartex" xmlns:cx3="http://schemas.microsoft.com/office/drawing/2016/5/9/chartex" xmlns:cx4="http://schemas.microsoft.com/office/drawing/2016/5/10/chartex" xmlns:cx5="http://schemas.microsoft.com/office/drawing/2016/5/11/chartex" xmlns:cx6="http://schemas.microsoft.com/office/drawing/2016/5/12/chartex" xmlns:cx7="http://schemas.microsoft.com/office/drawing/2016/5/13/chartex" xmlns:cx8="http://schemas.microsoft.com/office/drawing/2016/5/14/chartex" xmlns:mc="http://schemas.openxmlformats.org/markup-compatibility/2006" xmlns:aink="http://schemas.microsoft.com/office/drawing/2016/ink" xmlns:am3d="http://schemas.microsoft.com/office/drawing/2017/model3d" xmlns:o="urn:schemas-microsoft-com:office:office" xmlns:r="http://schemas.openxmlformats.org/officeDocument/2006/relationships" xmlns:m="http://schemas.openxmlformats.org/officeDocument/2006/math" xmlns:v="urn:schemas-microsoft-com:vml" xmlns:wp14="http://schemas.microsoft.com/office/word/2010/wordprocessingDrawing" xmlns:wp="http://schemas.openxmlformats.org/drawingml/2006/wordprocessingDrawing" xmlns:w10="urn:schemas-microsoft-com:office:word" xmlns:w="http://schemas.openxmlformats.org/wordprocessingml/2006/main" xmlns:w14="http://schemas.microsoft.com/office/word/2010/wordml" xmlns:w15="http://schemas.microsoft.com/office/word/2012/wordml" xmlns:w16cex="http://schemas.microsoft.com/office/word/2018/wordml/cex" xmlns:w16cid="http://schemas.microsoft.com/office/word/2016/wordml/cid" xmlns:w16="http://schemas.microsoft.com/office/word/2018/wordml" xmlns:w16sdtdh="http://schemas.microsoft.com/office/word/2020/wordml/sdtdatahash" xmlns:w16se="http://schemas.microsoft.com/office/word/2015/wordml/symex" xmlns:wpg="http://schemas.microsoft.com/office/word/2010/wordprocessingGroup" xmlns:wpi="http://schemas.microsoft.com/office/word/2010/wordprocessingInk" xmlns:wne="http://schemas.microsoft.com/office/word/2006/wordml" xmlns:wps="http://schemas.microsoft.com/office/word/2010/wordprocessingShape" mc:Ignorable="w14 w15 w16se w16cid w16 w16cex w16sdtdh wp14">
+<w:endnotes xmlns:wpc="http://schemas.microsoft.com/office/word/2010/wordprocessingCanvas" xmlns:cx="http://schemas.microsoft.com/office/drawing/2014/chartex" xmlns:cx1="http://schemas.microsoft.com/office/drawing/2015/9/8/chartex" xmlns:cx2="http://schemas.microsoft.com/office/drawing/2015/10/21/chartex" xmlns:cx3="http://schemas.microsoft.com/office/drawing/2016/5/9/chartex" xmlns:cx4="http://schemas.microsoft.com/office/drawing/2016/5/10/chartex" xmlns:cx5="http://schemas.microsoft.com/office/drawing/2016/5/11/chartex" xmlns:cx6="http://schemas.microsoft.com/office/drawing/2016/5/12/chartex" xmlns:cx7="http://schemas.microsoft.com/office/drawing/2016/5/13/chartex" xmlns:cx8="http://schemas.microsoft.com/office/drawing/2016/5/14/chartex" xmlns:mc="http://schemas.openxmlformats.org/markup-compatibility/2006" xmlns:aink="http://schemas.microsoft.com/office/drawing/2016/ink" xmlns:am3d="http://schemas.microsoft.com/office/drawing/2017/model3d" xmlns:o="urn:schemas-microsoft-com:office:office" xmlns:oel="http://schemas.microsoft.com/office/2019/extlst" xmlns:r="http://schemas.openxmlformats.org/officeDocument/2006/relationships" xmlns:m="http://schemas.openxmlformats.org/officeDocument/2006/math" xmlns:v="urn:schemas-microsoft-com:vml" xmlns:wp14="http://schemas.microsoft.com/office/word/2010/wordprocessingDrawing" xmlns:wp="http://schemas.openxmlformats.org/drawingml/2006/wordprocessingDrawing" xmlns:w10="urn:schemas-microsoft-com:office:word" xmlns:w="http://schemas.openxmlformats.org/wordprocessingml/2006/main" xmlns:w14="http://schemas.microsoft.com/office/word/2010/wordml" xmlns:w15="http://schemas.microsoft.com/office/word/2012/wordml" xmlns:w16cex="http://schemas.microsoft.com/office/word/2018/wordml/cex" xmlns:w16cid="http://schemas.microsoft.com/office/word/2016/wordml/cid" xmlns:w16="http://schemas.microsoft.com/office/word/2018/wordml" xmlns:w16du="http://schemas.microsoft.com/office/word/2023/wordml/word16du" xmlns:w16sdtdh="http://schemas.microsoft.com/office/word/2020/wordml/sdtdatahash" xmlns:w16se="http://schemas.microsoft.com/office/word/2015/wordml/symex" xmlns:wpg="http://schemas.microsoft.com/office/word/2010/wordprocessingGroup" xmlns:wpi="http://schemas.microsoft.com/office/word/2010/wordprocessingInk" xmlns:wne="http://schemas.microsoft.com/office/word/2006/wordml" xmlns:wps="http://schemas.microsoft.com/office/word/2010/wordprocessingShape" mc:Ignorable="w14 w15 w16se w16cid w16 w16cex w16sdtdh w16du wp14">
   <w:endnote w:type="separator" w:id="-1">
     <w:p>
       <w:pPr>
@@ -821,7 +821,7 @@
 </file>
 
 <file path=word/footer1.xml><?xml version="1.0" encoding="utf-8"?>
-<w:ftr xmlns:wpc="http://schemas.microsoft.com/office/word/2010/wordprocessingCanvas" xmlns:cx="http://schemas.microsoft.com/office/drawing/2014/chartex" xmlns:cx1="http://schemas.microsoft.com/office/drawing/2015/9/8/chartex" xmlns:cx2="http://schemas.microsoft.com/office/drawing/2015/10/21/chartex" xmlns:cx3="http://schemas.microsoft.com/office/drawing/2016/5/9/chartex" xmlns:cx4="http://schemas.microsoft.com/office/drawing/2016/5/10/chartex" xmlns:cx5="http://schemas.microsoft.com/office/drawing/2016/5/11/chartex" xmlns:cx6="http://schemas.microsoft.com/office/drawing/2016/5/12/chartex" xmlns:cx7="http://schemas.microsoft.com/office/drawing/2016/5/13/chartex" xmlns:cx8="http://schemas.microsoft.com/office/drawing/2016/5/14/chartex" xmlns:mc="http://schemas.openxmlformats.org/markup-compatibility/2006" xmlns:aink="http://schemas.microsoft.com/office/drawing/2016/ink" xmlns:am3d="http://schemas.microsoft.com/office/drawing/2017/model3d" xmlns:o="urn:schemas-microsoft-com:office:office" xmlns:r="http://schemas.openxmlformats.org/officeDocument/2006/relationships" xmlns:m="http://schemas.openxmlformats.org/officeDocument/2006/math" xmlns:v="urn:schemas-microsoft-com:vml" xmlns:wp14="http://schemas.microsoft.com/office/word/2010/wordprocessingDrawing" xmlns:wp="http://schemas.openxmlformats.org/drawingml/2006/wordprocessingDrawing" xmlns:w10="urn:schemas-microsoft-com:office:word" xmlns:w="http://schemas.openxmlformats.org/wordprocessingml/2006/main" xmlns:w14="http://schemas.microsoft.com/office/word/2010/wordml" xmlns:w15="http://schemas.microsoft.com/office/word/2012/wordml" xmlns:w16cex="http://schemas.microsoft.com/office/word/2018/wordml/cex" xmlns:w16cid="http://schemas.microsoft.com/office/word/2016/wordml/cid" xmlns:w16="http://schemas.microsoft.com/office/word/2018/wordml" xmlns:w16sdtdh="http://schemas.microsoft.com/office/word/2020/wordml/sdtdatahash" xmlns:w16se="http://schemas.microsoft.com/office/word/2015/wordml/symex" xmlns:wpg="http://schemas.microsoft.com/office/word/2010/wordprocessingGroup" xmlns:wpi="http://schemas.microsoft.com/office/word/2010/wordprocessingInk" xmlns:wne="http://schemas.microsoft.com/office/word/2006/wordml" xmlns:wps="http://schemas.microsoft.com/office/word/2010/wordprocessingShape" mc:Ignorable="w14 w15 w16se w16cid w16 w16cex w16sdtdh wp14">
+<w:ftr xmlns:wpc="http://schemas.microsoft.com/office/word/2010/wordprocessingCanvas" xmlns:cx="http://schemas.microsoft.com/office/drawing/2014/chartex" xmlns:cx1="http://schemas.microsoft.com/office/drawing/2015/9/8/chartex" xmlns:cx2="http://schemas.microsoft.com/office/drawing/2015/10/21/chartex" xmlns:cx3="http://schemas.microsoft.com/office/drawing/2016/5/9/chartex" xmlns:cx4="http://schemas.microsoft.com/office/drawing/2016/5/10/chartex" xmlns:cx5="http://schemas.microsoft.com/office/drawing/2016/5/11/chartex" xmlns:cx6="http://schemas.microsoft.com/office/drawing/2016/5/12/chartex" xmlns:cx7="http://schemas.microsoft.com/office/drawing/2016/5/13/chartex" xmlns:cx8="http://schemas.microsoft.com/office/drawing/2016/5/14/chartex" xmlns:mc="http://schemas.openxmlformats.org/markup-compatibility/2006" xmlns:aink="http://schemas.microsoft.com/office/drawing/2016/ink" xmlns:am3d="http://schemas.microsoft.com/office/drawing/2017/model3d" xmlns:o="urn:schemas-microsoft-com:office:office" xmlns:oel="http://schemas.microsoft.com/office/2019/extlst" xmlns:r="http://schemas.openxmlformats.org/officeDocument/2006/relationships" xmlns:m="http://schemas.openxmlformats.org/officeDocument/2006/math" xmlns:v="urn:schemas-microsoft-com:vml" xmlns:wp14="http://schemas.microsoft.com/office/word/2010/wordprocessingDrawing" xmlns:wp="http://schemas.openxmlformats.org/drawingml/2006/wordprocessingDrawing" xmlns:w10="urn:schemas-microsoft-com:office:word" xmlns:w="http://schemas.openxmlformats.org/wordprocessingml/2006/main" xmlns:w14="http://schemas.microsoft.com/office/word/2010/wordml" xmlns:w15="http://schemas.microsoft.com/office/word/2012/wordml" xmlns:w16cex="http://schemas.microsoft.com/office/word/2018/wordml/cex" xmlns:w16cid="http://schemas.microsoft.com/office/word/2016/wordml/cid" xmlns:w16="http://schemas.microsoft.com/office/word/2018/wordml" xmlns:w16du="http://schemas.microsoft.com/office/word/2023/wordml/word16du" xmlns:w16sdtdh="http://schemas.microsoft.com/office/word/2020/wordml/sdtdatahash" xmlns:w16se="http://schemas.microsoft.com/office/word/2015/wordml/symex" xmlns:wpg="http://schemas.microsoft.com/office/word/2010/wordprocessingGroup" xmlns:wpi="http://schemas.microsoft.com/office/word/2010/wordprocessingInk" xmlns:wne="http://schemas.microsoft.com/office/word/2006/wordml" xmlns:wps="http://schemas.microsoft.com/office/word/2010/wordprocessingShape" mc:Ignorable="w14 w15 w16se w16cid w16 w16cex w16sdtdh w16du wp14">
   <w:p>
     <w:pPr>
       <w:pStyle w:val="Zpat"/>
@@ -936,7 +936,7 @@
 </file>
 
 <file path=word/footer2.xml><?xml version="1.0" encoding="utf-8"?>
-<w:ftr xmlns:wpc="http://schemas.microsoft.com/office/word/2010/wordprocessingCanvas" xmlns:cx="http://schemas.microsoft.com/office/drawing/2014/chartex" xmlns:cx1="http://schemas.microsoft.com/office/drawing/2015/9/8/chartex" xmlns:cx2="http://schemas.microsoft.com/office/drawing/2015/10/21/chartex" xmlns:cx3="http://schemas.microsoft.com/office/drawing/2016/5/9/chartex" xmlns:cx4="http://schemas.microsoft.com/office/drawing/2016/5/10/chartex" xmlns:cx5="http://schemas.microsoft.com/office/drawing/2016/5/11/chartex" xmlns:cx6="http://schemas.microsoft.com/office/drawing/2016/5/12/chartex" xmlns:cx7="http://schemas.microsoft.com/office/drawing/2016/5/13/chartex" xmlns:cx8="http://schemas.microsoft.com/office/drawing/2016/5/14/chartex" xmlns:mc="http://schemas.openxmlformats.org/markup-compatibility/2006" xmlns:aink="http://schemas.microsoft.com/office/drawing/2016/ink" xmlns:am3d="http://schemas.microsoft.com/office/drawing/2017/model3d" xmlns:o="urn:schemas-microsoft-com:office:office" xmlns:r="http://schemas.openxmlformats.org/officeDocument/2006/relationships" xmlns:m="http://schemas.openxmlformats.org/officeDocument/2006/math" xmlns:v="urn:schemas-microsoft-com:vml" xmlns:wp14="http://schemas.microsoft.com/office/word/2010/wordprocessingDrawing" xmlns:wp="http://schemas.openxmlformats.org/drawingml/2006/wordprocessingDrawing" xmlns:w10="urn:schemas-microsoft-com:office:word" xmlns:w="http://schemas.openxmlformats.org/wordprocessingml/2006/main" xmlns:w14="http://schemas.microsoft.com/office/word/2010/wordml" xmlns:w15="http://schemas.microsoft.com/office/word/2012/wordml" xmlns:w16cex="http://schemas.microsoft.com/office/word/2018/wordml/cex" xmlns:w16cid="http://schemas.microsoft.com/office/word/2016/wordml/cid" xmlns:w16="http://schemas.microsoft.com/office/word/2018/wordml" xmlns:w16sdtdh="http://schemas.microsoft.com/office/word/2020/wordml/sdtdatahash" xmlns:w16se="http://schemas.microsoft.com/office/word/2015/wordml/symex" xmlns:wpg="http://schemas.microsoft.com/office/word/2010/wordprocessingGroup" xmlns:wpi="http://schemas.microsoft.com/office/word/2010/wordprocessingInk" xmlns:wne="http://schemas.microsoft.com/office/word/2006/wordml" xmlns:wps="http://schemas.microsoft.com/office/word/2010/wordprocessingShape" mc:Ignorable="w14 w15 w16se w16cid w16 w16cex w16sdtdh wp14">
+<w:ftr xmlns:wpc="http://schemas.microsoft.com/office/word/2010/wordprocessingCanvas" xmlns:cx="http://schemas.microsoft.com/office/drawing/2014/chartex" xmlns:cx1="http://schemas.microsoft.com/office/drawing/2015/9/8/chartex" xmlns:cx2="http://schemas.microsoft.com/office/drawing/2015/10/21/chartex" xmlns:cx3="http://schemas.microsoft.com/office/drawing/2016/5/9/chartex" xmlns:cx4="http://schemas.microsoft.com/office/drawing/2016/5/10/chartex" xmlns:cx5="http://schemas.microsoft.com/office/drawing/2016/5/11/chartex" xmlns:cx6="http://schemas.microsoft.com/office/drawing/2016/5/12/chartex" xmlns:cx7="http://schemas.microsoft.com/office/drawing/2016/5/13/chartex" xmlns:cx8="http://schemas.microsoft.com/office/drawing/2016/5/14/chartex" xmlns:mc="http://schemas.openxmlformats.org/markup-compatibility/2006" xmlns:aink="http://schemas.microsoft.com/office/drawing/2016/ink" xmlns:am3d="http://schemas.microsoft.com/office/drawing/2017/model3d" xmlns:o="urn:schemas-microsoft-com:office:office" xmlns:oel="http://schemas.microsoft.com/office/2019/extlst" xmlns:r="http://schemas.openxmlformats.org/officeDocument/2006/relationships" xmlns:m="http://schemas.openxmlformats.org/officeDocument/2006/math" xmlns:v="urn:schemas-microsoft-com:vml" xmlns:wp14="http://schemas.microsoft.com/office/word/2010/wordprocessingDrawing" xmlns:wp="http://schemas.openxmlformats.org/drawingml/2006/wordprocessingDrawing" xmlns:w10="urn:schemas-microsoft-com:office:word" xmlns:w="http://schemas.openxmlformats.org/wordprocessingml/2006/main" xmlns:w14="http://schemas.microsoft.com/office/word/2010/wordml" xmlns:w15="http://schemas.microsoft.com/office/word/2012/wordml" xmlns:w16cex="http://schemas.microsoft.com/office/word/2018/wordml/cex" xmlns:w16cid="http://schemas.microsoft.com/office/word/2016/wordml/cid" xmlns:w16="http://schemas.microsoft.com/office/word/2018/wordml" xmlns:w16du="http://schemas.microsoft.com/office/word/2023/wordml/word16du" xmlns:w16sdtdh="http://schemas.microsoft.com/office/word/2020/wordml/sdtdatahash" xmlns:w16se="http://schemas.microsoft.com/office/word/2015/wordml/symex" xmlns:wpg="http://schemas.microsoft.com/office/word/2010/wordprocessingGroup" xmlns:wpi="http://schemas.microsoft.com/office/word/2010/wordprocessingInk" xmlns:wne="http://schemas.microsoft.com/office/word/2006/wordml" xmlns:wps="http://schemas.microsoft.com/office/word/2010/wordprocessingShape" mc:Ignorable="w14 w15 w16se w16cid w16 w16cex w16sdtdh w16du wp14">
   <w:p>
     <w:pPr>
       <w:pStyle w:val="Zpat"/>
@@ -1035,7 +1035,7 @@
 </file>
 
 <file path=word/footnotes.xml><?xml version="1.0" encoding="utf-8"?>
-<w:footnotes xmlns:wpc="http://schemas.microsoft.com/office/word/2010/wordprocessingCanvas" xmlns:cx="http://schemas.microsoft.com/office/drawing/2014/chartex" xmlns:cx1="http://schemas.microsoft.com/office/drawing/2015/9/8/chartex" xmlns:cx2="http://schemas.microsoft.com/office/drawing/2015/10/21/chartex" xmlns:cx3="http://schemas.microsoft.com/office/drawing/2016/5/9/chartex" xmlns:cx4="http://schemas.microsoft.com/office/drawing/2016/5/10/chartex" xmlns:cx5="http://schemas.microsoft.com/office/drawing/2016/5/11/chartex" xmlns:cx6="http://schemas.microsoft.com/office/drawing/2016/5/12/chartex" xmlns:cx7="http://schemas.microsoft.com/office/drawing/2016/5/13/chartex" xmlns:cx8="http://schemas.microsoft.com/office/drawing/2016/5/14/chartex" xmlns:mc="http://schemas.openxmlformats.org/markup-compatibility/2006" xmlns:aink="http://schemas.microsoft.com/office/drawing/2016/ink" xmlns:am3d="http://schemas.microsoft.com/office/drawing/2017/model3d" xmlns:o="urn:schemas-microsoft-com:office:office" xmlns:r="http://schemas.openxmlformats.org/officeDocument/2006/relationships" xmlns:m="http://schemas.openxmlformats.org/officeDocument/2006/math" xmlns:v="urn:schemas-microsoft-com:vml" xmlns:wp14="http://schemas.microsoft.com/office/word/2010/wordprocessingDrawing" xmlns:wp="http://schemas.openxmlformats.org/drawingml/2006/wordprocessingDrawing" xmlns:w10="urn:schemas-microsoft-com:office:word" xmlns:w="http://schemas.openxmlformats.org/wordprocessingml/2006/main" xmlns:w14="http://schemas.microsoft.com/office/word/2010/wordml" xmlns:w15="http://schemas.microsoft.com/office/word/2012/wordml" xmlns:w16cex="http://schemas.microsoft.com/office/word/2018/wordml/cex" xmlns:w16cid="http://schemas.microsoft.com/office/word/2016/wordml/cid" xmlns:w16="http://schemas.microsoft.com/office/word/2018/wordml" xmlns:w16sdtdh="http://schemas.microsoft.com/office/word/2020/wordml/sdtdatahash" xmlns:w16se="http://schemas.microsoft.com/office/word/2015/wordml/symex" xmlns:wpg="http://schemas.microsoft.com/office/word/2010/wordprocessingGroup" xmlns:wpi="http://schemas.microsoft.com/office/word/2010/wordprocessingInk" xmlns:wne="http://schemas.microsoft.com/office/word/2006/wordml" xmlns:wps="http://schemas.microsoft.com/office/word/2010/wordprocessingShape" mc:Ignorable="w14 w15 w16se w16cid w16 w16cex w16sdtdh wp14">
+<w:footnotes xmlns:wpc="http://schemas.microsoft.com/office/word/2010/wordprocessingCanvas" xmlns:cx="http://schemas.microsoft.com/office/drawing/2014/chartex" xmlns:cx1="http://schemas.microsoft.com/office/drawing/2015/9/8/chartex" xmlns:cx2="http://schemas.microsoft.com/office/drawing/2015/10/21/chartex" xmlns:cx3="http://schemas.microsoft.com/office/drawing/2016/5/9/chartex" xmlns:cx4="http://schemas.microsoft.com/office/drawing/2016/5/10/chartex" xmlns:cx5="http://schemas.microsoft.com/office/drawing/2016/5/11/chartex" xmlns:cx6="http://schemas.microsoft.com/office/drawing/2016/5/12/chartex" xmlns:cx7="http://schemas.microsoft.com/office/drawing/2016/5/13/chartex" xmlns:cx8="http://schemas.microsoft.com/office/drawing/2016/5/14/chartex" xmlns:mc="http://schemas.openxmlformats.org/markup-compatibility/2006" xmlns:aink="http://schemas.microsoft.com/office/drawing/2016/ink" xmlns:am3d="http://schemas.microsoft.com/office/drawing/2017/model3d" xmlns:o="urn:schemas-microsoft-com:office:office" xmlns:oel="http://schemas.microsoft.com/office/2019/extlst" xmlns:r="http://schemas.openxmlformats.org/officeDocument/2006/relationships" xmlns:m="http://schemas.openxmlformats.org/officeDocument/2006/math" xmlns:v="urn:schemas-microsoft-com:vml" xmlns:wp14="http://schemas.microsoft.com/office/word/2010/wordprocessingDrawing" xmlns:wp="http://schemas.openxmlformats.org/drawingml/2006/wordprocessingDrawing" xmlns:w10="urn:schemas-microsoft-com:office:word" xmlns:w="http://schemas.openxmlformats.org/wordprocessingml/2006/main" xmlns:w14="http://schemas.microsoft.com/office/word/2010/wordml" xmlns:w15="http://schemas.microsoft.com/office/word/2012/wordml" xmlns:w16cex="http://schemas.microsoft.com/office/word/2018/wordml/cex" xmlns:w16cid="http://schemas.microsoft.com/office/word/2016/wordml/cid" xmlns:w16="http://schemas.microsoft.com/office/word/2018/wordml" xmlns:w16du="http://schemas.microsoft.com/office/word/2023/wordml/word16du" xmlns:w16sdtdh="http://schemas.microsoft.com/office/word/2020/wordml/sdtdatahash" xmlns:w16se="http://schemas.microsoft.com/office/word/2015/wordml/symex" xmlns:wpg="http://schemas.microsoft.com/office/word/2010/wordprocessingGroup" xmlns:wpi="http://schemas.microsoft.com/office/word/2010/wordprocessingInk" xmlns:wne="http://schemas.microsoft.com/office/word/2006/wordml" xmlns:wps="http://schemas.microsoft.com/office/word/2010/wordprocessingShape" mc:Ignorable="w14 w15 w16se w16cid w16 w16cex w16sdtdh w16du wp14">
   <w:footnote w:type="separator" w:id="-1">
     <w:p>
       <w:r>
@@ -1054,7 +1054,7 @@
 </file>
 
 <file path=word/header1.xml><?xml version="1.0" encoding="utf-8"?>
-<w:hdr xmlns:wpc="http://schemas.microsoft.com/office/word/2010/wordprocessingCanvas" xmlns:cx="http://schemas.microsoft.com/office/drawing/2014/chartex" xmlns:cx1="http://schemas.microsoft.com/office/drawing/2015/9/8/chartex" xmlns:cx2="http://schemas.microsoft.com/office/drawing/2015/10/21/chartex" xmlns:cx3="http://schemas.microsoft.com/office/drawing/2016/5/9/chartex" xmlns:cx4="http://schemas.microsoft.com/office/drawing/2016/5/10/chartex" xmlns:cx5="http://schemas.microsoft.com/office/drawing/2016/5/11/chartex" xmlns:cx6="http://schemas.microsoft.com/office/drawing/2016/5/12/chartex" xmlns:cx7="http://schemas.microsoft.com/office/drawing/2016/5/13/chartex" xmlns:cx8="http://schemas.microsoft.com/office/drawing/2016/5/14/chartex" xmlns:mc="http://schemas.openxmlformats.org/markup-compatibility/2006" xmlns:aink="http://schemas.microsoft.com/office/drawing/2016/ink" xmlns:am3d="http://schemas.microsoft.com/office/drawing/2017/model3d" xmlns:o="urn:schemas-microsoft-com:office:office" xmlns:r="http://schemas.openxmlformats.org/officeDocument/2006/relationships" xmlns:m="http://schemas.openxmlformats.org/officeDocument/2006/math" xmlns:v="urn:schemas-microsoft-com:vml" xmlns:wp14="http://schemas.microsoft.com/office/word/2010/wordprocessingDrawing" xmlns:wp="http://schemas.openxmlformats.org/drawingml/2006/wordprocessingDrawing" xmlns:w10="urn:schemas-microsoft-com:office:word" xmlns:w="http://schemas.openxmlformats.org/wordprocessingml/2006/main" xmlns:w14="http://schemas.microsoft.com/office/word/2010/wordml" xmlns:w15="http://schemas.microsoft.com/office/word/2012/wordml" xmlns:w16cex="http://schemas.microsoft.com/office/word/2018/wordml/cex" xmlns:w16cid="http://schemas.microsoft.com/office/word/2016/wordml/cid" xmlns:w16="http://schemas.microsoft.com/office/word/2018/wordml" xmlns:w16sdtdh="http://schemas.microsoft.com/office/word/2020/wordml/sdtdatahash" xmlns:w16se="http://schemas.microsoft.com/office/word/2015/wordml/symex" xmlns:wpg="http://schemas.microsoft.com/office/word/2010/wordprocessingGroup" xmlns:wpi="http://schemas.microsoft.com/office/word/2010/wordprocessingInk" xmlns:wne="http://schemas.microsoft.com/office/word/2006/wordml" xmlns:wps="http://schemas.microsoft.com/office/word/2010/wordprocessingShape" mc:Ignorable="w14 w15 w16se w16cid w16 w16cex w16sdtdh wp14">
+<w:hdr xmlns:wpc="http://schemas.microsoft.com/office/word/2010/wordprocessingCanvas" xmlns:cx="http://schemas.microsoft.com/office/drawing/2014/chartex" xmlns:cx1="http://schemas.microsoft.com/office/drawing/2015/9/8/chartex" xmlns:cx2="http://schemas.microsoft.com/office/drawing/2015/10/21/chartex" xmlns:cx3="http://schemas.microsoft.com/office/drawing/2016/5/9/chartex" xmlns:cx4="http://schemas.microsoft.com/office/drawing/2016/5/10/chartex" xmlns:cx5="http://schemas.microsoft.com/office/drawing/2016/5/11/chartex" xmlns:cx6="http://schemas.microsoft.com/office/drawing/2016/5/12/chartex" xmlns:cx7="http://schemas.microsoft.com/office/drawing/2016/5/13/chartex" xmlns:cx8="http://schemas.microsoft.com/office/drawing/2016/5/14/chartex" xmlns:mc="http://schemas.openxmlformats.org/markup-compatibility/2006" xmlns:aink="http://schemas.microsoft.com/office/drawing/2016/ink" xmlns:am3d="http://schemas.microsoft.com/office/drawing/2017/model3d" xmlns:o="urn:schemas-microsoft-com:office:office" xmlns:oel="http://schemas.microsoft.com/office/2019/extlst" xmlns:r="http://schemas.openxmlformats.org/officeDocument/2006/relationships" xmlns:m="http://schemas.openxmlformats.org/officeDocument/2006/math" xmlns:v="urn:schemas-microsoft-com:vml" xmlns:wp14="http://schemas.microsoft.com/office/word/2010/wordprocessingDrawing" xmlns:wp="http://schemas.openxmlformats.org/drawingml/2006/wordprocessingDrawing" xmlns:w10="urn:schemas-microsoft-com:office:word" xmlns:w="http://schemas.openxmlformats.org/wordprocessingml/2006/main" xmlns:w14="http://schemas.microsoft.com/office/word/2010/wordml" xmlns:w15="http://schemas.microsoft.com/office/word/2012/wordml" xmlns:w16cex="http://schemas.microsoft.com/office/word/2018/wordml/cex" xmlns:w16cid="http://schemas.microsoft.com/office/word/2016/wordml/cid" xmlns:w16="http://schemas.microsoft.com/office/word/2018/wordml" xmlns:w16du="http://schemas.microsoft.com/office/word/2023/wordml/word16du" xmlns:w16sdtdh="http://schemas.microsoft.com/office/word/2020/wordml/sdtdatahash" xmlns:w16se="http://schemas.microsoft.com/office/word/2015/wordml/symex" xmlns:wpg="http://schemas.microsoft.com/office/word/2010/wordprocessingGroup" xmlns:wpi="http://schemas.microsoft.com/office/word/2010/wordprocessingInk" xmlns:wne="http://schemas.microsoft.com/office/word/2006/wordml" xmlns:wps="http://schemas.microsoft.com/office/word/2010/wordprocessingShape" mc:Ignorable="w14 w15 w16se w16cid w16 w16cex w16sdtdh w16du wp14">
   <w:p>
     <w:pPr>
       <w:pStyle w:val="Zhlav"/>
@@ -1147,7 +1147,6 @@
         <w:dataBinding w:prefixMappings="xmlns:ns0='http://purl.org/dc/elements/1.1/' xmlns:ns1='http://schemas.openxmlformats.org/package/2006/metadata/core-properties' " w:xpath="/ns1:coreProperties[1]/ns0:title[1]" w:storeItemID="{6C3C8BC8-F283-45AE-878A-BAB7291924A1}"/>
         <w:text/>
       </w:sdtPr>
-      <w:sdtEndPr/>
       <w:sdtContent>
         <w:r>
           <w:t>Test</w:t>
@@ -1162,7 +1161,7 @@
 </file>
 
 <file path=word/header2.xml><?xml version="1.0" encoding="utf-8"?>
-<w:hdr xmlns:wpc="http://schemas.microsoft.com/office/word/2010/wordprocessingCanvas" xmlns:cx="http://schemas.microsoft.com/office/drawing/2014/chartex" xmlns:cx1="http://schemas.microsoft.com/office/drawing/2015/9/8/chartex" xmlns:cx2="http://schemas.microsoft.com/office/drawing/2015/10/21/chartex" xmlns:cx3="http://schemas.microsoft.com/office/drawing/2016/5/9/chartex" xmlns:cx4="http://schemas.microsoft.com/office/drawing/2016/5/10/chartex" xmlns:cx5="http://schemas.microsoft.com/office/drawing/2016/5/11/chartex" xmlns:cx6="http://schemas.microsoft.com/office/drawing/2016/5/12/chartex" xmlns:cx7="http://schemas.microsoft.com/office/drawing/2016/5/13/chartex" xmlns:cx8="http://schemas.microsoft.com/office/drawing/2016/5/14/chartex" xmlns:mc="http://schemas.openxmlformats.org/markup-compatibility/2006" xmlns:aink="http://schemas.microsoft.com/office/drawing/2016/ink" xmlns:am3d="http://schemas.microsoft.com/office/drawing/2017/model3d" xmlns:o="urn:schemas-microsoft-com:office:office" xmlns:r="http://schemas.openxmlformats.org/officeDocument/2006/relationships" xmlns:m="http://schemas.openxmlformats.org/officeDocument/2006/math" xmlns:v="urn:schemas-microsoft-com:vml" xmlns:wp14="http://schemas.microsoft.com/office/word/2010/wordprocessingDrawing" xmlns:wp="http://schemas.openxmlformats.org/drawingml/2006/wordprocessingDrawing" xmlns:w10="urn:schemas-microsoft-com:office:word" xmlns:w="http://schemas.openxmlformats.org/wordprocessingml/2006/main" xmlns:w14="http://schemas.microsoft.com/office/word/2010/wordml" xmlns:w15="http://schemas.microsoft.com/office/word/2012/wordml" xmlns:w16cex="http://schemas.microsoft.com/office/word/2018/wordml/cex" xmlns:w16cid="http://schemas.microsoft.com/office/word/2016/wordml/cid" xmlns:w16="http://schemas.microsoft.com/office/word/2018/wordml" xmlns:w16sdtdh="http://schemas.microsoft.com/office/word/2020/wordml/sdtdatahash" xmlns:w16se="http://schemas.microsoft.com/office/word/2015/wordml/symex" xmlns:wpg="http://schemas.microsoft.com/office/word/2010/wordprocessingGroup" xmlns:wpi="http://schemas.microsoft.com/office/word/2010/wordprocessingInk" xmlns:wne="http://schemas.microsoft.com/office/word/2006/wordml" xmlns:wps="http://schemas.microsoft.com/office/word/2010/wordprocessingShape" mc:Ignorable="w14 w15 w16se w16cid w16 w16cex w16sdtdh wp14">
+<w:hdr xmlns:wpc="http://schemas.microsoft.com/office/word/2010/wordprocessingCanvas" xmlns:cx="http://schemas.microsoft.com/office/drawing/2014/chartex" xmlns:cx1="http://schemas.microsoft.com/office/drawing/2015/9/8/chartex" xmlns:cx2="http://schemas.microsoft.com/office/drawing/2015/10/21/chartex" xmlns:cx3="http://schemas.microsoft.com/office/drawing/2016/5/9/chartex" xmlns:cx4="http://schemas.microsoft.com/office/drawing/2016/5/10/chartex" xmlns:cx5="http://schemas.microsoft.com/office/drawing/2016/5/11/chartex" xmlns:cx6="http://schemas.microsoft.com/office/drawing/2016/5/12/chartex" xmlns:cx7="http://schemas.microsoft.com/office/drawing/2016/5/13/chartex" xmlns:cx8="http://schemas.microsoft.com/office/drawing/2016/5/14/chartex" xmlns:mc="http://schemas.openxmlformats.org/markup-compatibility/2006" xmlns:aink="http://schemas.microsoft.com/office/drawing/2016/ink" xmlns:am3d="http://schemas.microsoft.com/office/drawing/2017/model3d" xmlns:o="urn:schemas-microsoft-com:office:office" xmlns:oel="http://schemas.microsoft.com/office/2019/extlst" xmlns:r="http://schemas.openxmlformats.org/officeDocument/2006/relationships" xmlns:m="http://schemas.openxmlformats.org/officeDocument/2006/math" xmlns:v="urn:schemas-microsoft-com:vml" xmlns:wp14="http://schemas.microsoft.com/office/word/2010/wordprocessingDrawing" xmlns:wp="http://schemas.openxmlformats.org/drawingml/2006/wordprocessingDrawing" xmlns:w10="urn:schemas-microsoft-com:office:word" xmlns:w="http://schemas.openxmlformats.org/wordprocessingml/2006/main" xmlns:w14="http://schemas.microsoft.com/office/word/2010/wordml" xmlns:w15="http://schemas.microsoft.com/office/word/2012/wordml" xmlns:w16cex="http://schemas.microsoft.com/office/word/2018/wordml/cex" xmlns:w16cid="http://schemas.microsoft.com/office/word/2016/wordml/cid" xmlns:w16="http://schemas.microsoft.com/office/word/2018/wordml" xmlns:w16du="http://schemas.microsoft.com/office/word/2023/wordml/word16du" xmlns:w16sdtdh="http://schemas.microsoft.com/office/word/2020/wordml/sdtdatahash" xmlns:w16se="http://schemas.microsoft.com/office/word/2015/wordml/symex" xmlns:wpg="http://schemas.microsoft.com/office/word/2010/wordprocessingGroup" xmlns:wpi="http://schemas.microsoft.com/office/word/2010/wordprocessingInk" xmlns:wne="http://schemas.microsoft.com/office/word/2006/wordml" xmlns:wps="http://schemas.microsoft.com/office/word/2010/wordprocessingShape" mc:Ignorable="w14 w15 w16se w16cid w16 w16cex w16sdtdh w16du wp14">
   <w:p>
     <w:pPr>
       <w:pStyle w:val="Zhlav"/>
@@ -1292,7 +1291,7 @@
 </file>
 
 <file path=word/numbering.xml><?xml version="1.0" encoding="utf-8"?>
-<w:numbering xmlns:wpc="http://schemas.microsoft.com/office/word/2010/wordprocessingCanvas" xmlns:cx="http://schemas.microsoft.com/office/drawing/2014/chartex" xmlns:cx1="http://schemas.microsoft.com/office/drawing/2015/9/8/chartex" xmlns:cx2="http://schemas.microsoft.com/office/drawing/2015/10/21/chartex" xmlns:cx3="http://schemas.microsoft.com/office/drawing/2016/5/9/chartex" xmlns:cx4="http://schemas.microsoft.com/office/drawing/2016/5/10/chartex" xmlns:cx5="http://schemas.microsoft.com/office/drawing/2016/5/11/chartex" xmlns:cx6="http://schemas.microsoft.com/office/drawing/2016/5/12/chartex" xmlns:cx7="http://schemas.microsoft.com/office/drawing/2016/5/13/chartex" xmlns:cx8="http://schemas.microsoft.com/office/drawing/2016/5/14/chartex" xmlns:mc="http://schemas.openxmlformats.org/markup-compatibility/2006" xmlns:aink="http://schemas.microsoft.com/office/drawing/2016/ink" xmlns:am3d="http://schemas.microsoft.com/office/drawing/2017/model3d" xmlns:o="urn:schemas-microsoft-com:office:office" xmlns:r="http://schemas.openxmlformats.org/officeDocument/2006/relationships" xmlns:m="http://schemas.openxmlformats.org/officeDocument/2006/math" xmlns:v="urn:schemas-microsoft-com:vml" xmlns:wp14="http://schemas.microsoft.com/office/word/2010/wordprocessingDrawing" xmlns:wp="http://schemas.openxmlformats.org/drawingml/2006/wordprocessingDrawing" xmlns:w10="urn:schemas-microsoft-com:office:word" xmlns:w="http://schemas.openxmlformats.org/wordprocessingml/2006/main" xmlns:w14="http://schemas.microsoft.com/office/word/2010/wordml" xmlns:w15="http://schemas.microsoft.com/office/word/2012/wordml" xmlns:w16cex="http://schemas.microsoft.com/office/word/2018/wordml/cex" xmlns:w16cid="http://schemas.microsoft.com/office/word/2016/wordml/cid" xmlns:w16="http://schemas.microsoft.com/office/word/2018/wordml" xmlns:w16sdtdh="http://schemas.microsoft.com/office/word/2020/wordml/sdtdatahash" xmlns:w16se="http://schemas.microsoft.com/office/word/2015/wordml/symex" xmlns:wpg="http://schemas.microsoft.com/office/word/2010/wordprocessingGroup" xmlns:wpi="http://schemas.microsoft.com/office/word/2010/wordprocessingInk" xmlns:wne="http://schemas.microsoft.com/office/word/2006/wordml" xmlns:wps="http://schemas.microsoft.com/office/word/2010/wordprocessingShape" mc:Ignorable="w14 w15 w16se w16cid w16 w16cex w16sdtdh wp14">
+<w:numbering xmlns:wpc="http://schemas.microsoft.com/office/word/2010/wordprocessingCanvas" xmlns:cx="http://schemas.microsoft.com/office/drawing/2014/chartex" xmlns:cx1="http://schemas.microsoft.com/office/drawing/2015/9/8/chartex" xmlns:cx2="http://schemas.microsoft.com/office/drawing/2015/10/21/chartex" xmlns:cx3="http://schemas.microsoft.com/office/drawing/2016/5/9/chartex" xmlns:cx4="http://schemas.microsoft.com/office/drawing/2016/5/10/chartex" xmlns:cx5="http://schemas.microsoft.com/office/drawing/2016/5/11/chartex" xmlns:cx6="http://schemas.microsoft.com/office/drawing/2016/5/12/chartex" xmlns:cx7="http://schemas.microsoft.com/office/drawing/2016/5/13/chartex" xmlns:cx8="http://schemas.microsoft.com/office/drawing/2016/5/14/chartex" xmlns:mc="http://schemas.openxmlformats.org/markup-compatibility/2006" xmlns:aink="http://schemas.microsoft.com/office/drawing/2016/ink" xmlns:am3d="http://schemas.microsoft.com/office/drawing/2017/model3d" xmlns:o="urn:schemas-microsoft-com:office:office" xmlns:oel="http://schemas.microsoft.com/office/2019/extlst" xmlns:r="http://schemas.openxmlformats.org/officeDocument/2006/relationships" xmlns:m="http://schemas.openxmlformats.org/officeDocument/2006/math" xmlns:v="urn:schemas-microsoft-com:vml" xmlns:wp14="http://schemas.microsoft.com/office/word/2010/wordprocessingDrawing" xmlns:wp="http://schemas.openxmlformats.org/drawingml/2006/wordprocessingDrawing" xmlns:w10="urn:schemas-microsoft-com:office:word" xmlns:w="http://schemas.openxmlformats.org/wordprocessingml/2006/main" xmlns:w14="http://schemas.microsoft.com/office/word/2010/wordml" xmlns:w15="http://schemas.microsoft.com/office/word/2012/wordml" xmlns:w16cex="http://schemas.microsoft.com/office/word/2018/wordml/cex" xmlns:w16cid="http://schemas.microsoft.com/office/word/2016/wordml/cid" xmlns:w16="http://schemas.microsoft.com/office/word/2018/wordml" xmlns:w16du="http://schemas.microsoft.com/office/word/2023/wordml/word16du" xmlns:w16sdtdh="http://schemas.microsoft.com/office/word/2020/wordml/sdtdatahash" xmlns:w16se="http://schemas.microsoft.com/office/word/2015/wordml/symex" xmlns:wpg="http://schemas.microsoft.com/office/word/2010/wordprocessingGroup" xmlns:wpi="http://schemas.microsoft.com/office/word/2010/wordprocessingInk" xmlns:wne="http://schemas.microsoft.com/office/word/2006/wordml" xmlns:wps="http://schemas.microsoft.com/office/word/2010/wordprocessingShape" mc:Ignorable="w14 w15 w16se w16cid w16 w16cex w16sdtdh w16du wp14">
   <w:abstractNum w:abstractNumId="0" w15:restartNumberingAfterBreak="0">
     <w:nsid w:val="0000A990"/>
     <w:multiLevelType w:val="multilevel"/>
@@ -1447,23 +1446,23 @@
       </w:pPr>
     </w:lvl>
   </w:abstractNum>
-  <w:num w:numId="1">
+  <w:num w:numId="1" w16cid:durableId="1679381959">
     <w:abstractNumId w:val="0"/>
   </w:num>
-  <w:num w:numId="2">
+  <w:num w:numId="2" w16cid:durableId="35591626">
     <w:abstractNumId w:val="0"/>
   </w:num>
-  <w:num w:numId="3">
+  <w:num w:numId="3" w16cid:durableId="2008510672">
     <w:abstractNumId w:val="1"/>
   </w:num>
-  <w:num w:numId="4">
+  <w:num w:numId="4" w16cid:durableId="2042198856">
     <w:abstractNumId w:val="1"/>
   </w:num>
 </w:numbering>
 </file>
 
 <file path=word/styles.xml><?xml version="1.0" encoding="utf-8"?>
-<w:styles xmlns:mc="http://schemas.openxmlformats.org/markup-compatibility/2006" xmlns:r="http://schemas.openxmlformats.org/officeDocument/2006/relationships" xmlns:w="http://schemas.openxmlformats.org/wordprocessingml/2006/main" xmlns:w14="http://schemas.microsoft.com/office/word/2010/wordml" xmlns:w15="http://schemas.microsoft.com/office/word/2012/wordml" xmlns:w16cex="http://schemas.microsoft.com/office/word/2018/wordml/cex" xmlns:w16cid="http://schemas.microsoft.com/office/word/2016/wordml/cid" xmlns:w16="http://schemas.microsoft.com/office/word/2018/wordml" xmlns:w16sdtdh="http://schemas.microsoft.com/office/word/2020/wordml/sdtdatahash" xmlns:w16se="http://schemas.microsoft.com/office/word/2015/wordml/symex" mc:Ignorable="w14 w15 w16se w16cid w16 w16cex w16sdtdh">
+<w:styles xmlns:mc="http://schemas.openxmlformats.org/markup-compatibility/2006" xmlns:r="http://schemas.openxmlformats.org/officeDocument/2006/relationships" xmlns:w="http://schemas.openxmlformats.org/wordprocessingml/2006/main" xmlns:w14="http://schemas.microsoft.com/office/word/2010/wordml" xmlns:w15="http://schemas.microsoft.com/office/word/2012/wordml" xmlns:w16cex="http://schemas.microsoft.com/office/word/2018/wordml/cex" xmlns:w16cid="http://schemas.microsoft.com/office/word/2016/wordml/cid" xmlns:w16="http://schemas.microsoft.com/office/word/2018/wordml" xmlns:w16du="http://schemas.microsoft.com/office/word/2023/wordml/word16du" xmlns:w16sdtdh="http://schemas.microsoft.com/office/word/2020/wordml/sdtdatahash" xmlns:w16se="http://schemas.microsoft.com/office/word/2015/wordml/symex" mc:Ignorable="w14 w15 w16se w16cid w16 w16cex w16sdtdh w16du">
   <w:docDefaults>
     <w:rPrDefault>
       <w:rPr>
@@ -2012,6 +2011,7 @@
   <w:style w:type="table" w:default="1" w:styleId="Normlntabulka">
     <w:name w:val="Normal Table"/>
     <w:uiPriority w:val="99"/>
+    <w:semiHidden/>
     <w:unhideWhenUsed/>
     <w:tblPr>
       <w:tblInd w:w="0" w:type="dxa"/>
@@ -2152,7 +2152,7 @@
     <w:semiHidden/>
     <w:unhideWhenUsed/>
     <w:qFormat/>
-    <w:rsid w:val="00D85931"/>
+    <w:rsid w:val="00132CA5"/>
     <w:tblPr>
       <w:jc w:val="center"/>
       <w:tblInd w:w="0" w:type="dxa"/>
@@ -2181,9 +2181,7 @@
       </w:rPr>
       <w:tblPr/>
       <w:tcPr>
-        <w:tcBorders>
-          <w:bottom w:val="double" w:sz="4" w:space="0" w:color="auto"/>
-        </w:tcBorders>
+        <w:shd w:val="clear" w:color="auto" w:fill="D9D9D9" w:themeFill="background1" w:themeFillShade="D9"/>
       </w:tcPr>
     </w:tblStylePr>
   </w:style>

</xml_diff>

<commit_message>
Update to metamodel 17.1
</commit_message>
<xml_diff>
--- a/src/word/reference.docx
+++ b/src/word/reference.docx
@@ -1,10 +1,10 @@
 
 <file path=word/document.xml><?xml version="1.0" encoding="utf-8"?>
-<w:document xmlns:wpc="http://schemas.microsoft.com/office/word/2010/wordprocessingCanvas" xmlns:cx="http://schemas.microsoft.com/office/drawing/2014/chartex" xmlns:cx1="http://schemas.microsoft.com/office/drawing/2015/9/8/chartex" xmlns:cx2="http://schemas.microsoft.com/office/drawing/2015/10/21/chartex" xmlns:cx3="http://schemas.microsoft.com/office/drawing/2016/5/9/chartex" xmlns:cx4="http://schemas.microsoft.com/office/drawing/2016/5/10/chartex" xmlns:cx5="http://schemas.microsoft.com/office/drawing/2016/5/11/chartex" xmlns:cx6="http://schemas.microsoft.com/office/drawing/2016/5/12/chartex" xmlns:cx7="http://schemas.microsoft.com/office/drawing/2016/5/13/chartex" xmlns:cx8="http://schemas.microsoft.com/office/drawing/2016/5/14/chartex" xmlns:mc="http://schemas.openxmlformats.org/markup-compatibility/2006" xmlns:aink="http://schemas.microsoft.com/office/drawing/2016/ink" xmlns:am3d="http://schemas.microsoft.com/office/drawing/2017/model3d" xmlns:o="urn:schemas-microsoft-com:office:office" xmlns:oel="http://schemas.microsoft.com/office/2019/extlst" xmlns:r="http://schemas.openxmlformats.org/officeDocument/2006/relationships" xmlns:m="http://schemas.openxmlformats.org/officeDocument/2006/math" xmlns:v="urn:schemas-microsoft-com:vml" xmlns:wp14="http://schemas.microsoft.com/office/word/2010/wordprocessingDrawing" xmlns:wp="http://schemas.openxmlformats.org/drawingml/2006/wordprocessingDrawing" xmlns:w10="urn:schemas-microsoft-com:office:word" xmlns:w="http://schemas.openxmlformats.org/wordprocessingml/2006/main" xmlns:w14="http://schemas.microsoft.com/office/word/2010/wordml" xmlns:w15="http://schemas.microsoft.com/office/word/2012/wordml" xmlns:w16cex="http://schemas.microsoft.com/office/word/2018/wordml/cex" xmlns:w16cid="http://schemas.microsoft.com/office/word/2016/wordml/cid" xmlns:w16="http://schemas.microsoft.com/office/word/2018/wordml" xmlns:w16du="http://schemas.microsoft.com/office/word/2023/wordml/word16du" xmlns:w16sdtdh="http://schemas.microsoft.com/office/word/2020/wordml/sdtdatahash" xmlns:w16se="http://schemas.microsoft.com/office/word/2015/wordml/symex" xmlns:wpg="http://schemas.microsoft.com/office/word/2010/wordprocessingGroup" xmlns:wpi="http://schemas.microsoft.com/office/word/2010/wordprocessingInk" xmlns:wne="http://schemas.microsoft.com/office/word/2006/wordml" xmlns:wps="http://schemas.microsoft.com/office/word/2010/wordprocessingShape" mc:Ignorable="w14 w15 w16se w16cid w16 w16cex w16sdtdh w16du wp14">
+<w:document xmlns:wpc="http://schemas.microsoft.com/office/word/2010/wordprocessingCanvas" xmlns:cx="http://schemas.microsoft.com/office/drawing/2014/chartex" xmlns:cx1="http://schemas.microsoft.com/office/drawing/2015/9/8/chartex" xmlns:cx2="http://schemas.microsoft.com/office/drawing/2015/10/21/chartex" xmlns:cx3="http://schemas.microsoft.com/office/drawing/2016/5/9/chartex" xmlns:cx4="http://schemas.microsoft.com/office/drawing/2016/5/10/chartex" xmlns:cx5="http://schemas.microsoft.com/office/drawing/2016/5/11/chartex" xmlns:cx6="http://schemas.microsoft.com/office/drawing/2016/5/12/chartex" xmlns:cx7="http://schemas.microsoft.com/office/drawing/2016/5/13/chartex" xmlns:cx8="http://schemas.microsoft.com/office/drawing/2016/5/14/chartex" xmlns:mc="http://schemas.openxmlformats.org/markup-compatibility/2006" xmlns:aink="http://schemas.microsoft.com/office/drawing/2016/ink" xmlns:am3d="http://schemas.microsoft.com/office/drawing/2017/model3d" xmlns:o="urn:schemas-microsoft-com:office:office" xmlns:oel="http://schemas.microsoft.com/office/2019/extlst" xmlns:r="http://schemas.openxmlformats.org/officeDocument/2006/relationships" xmlns:m="http://schemas.openxmlformats.org/officeDocument/2006/math" xmlns:v="urn:schemas-microsoft-com:vml" xmlns:wp14="http://schemas.microsoft.com/office/word/2010/wordprocessingDrawing" xmlns:wp="http://schemas.openxmlformats.org/drawingml/2006/wordprocessingDrawing" xmlns:w10="urn:schemas-microsoft-com:office:word" xmlns:w="http://schemas.openxmlformats.org/wordprocessingml/2006/main" xmlns:w14="http://schemas.microsoft.com/office/word/2010/wordml" xmlns:w15="http://schemas.microsoft.com/office/word/2012/wordml" xmlns:w16cex="http://schemas.microsoft.com/office/word/2018/wordml/cex" xmlns:w16cid="http://schemas.microsoft.com/office/word/2016/wordml/cid" xmlns:w16="http://schemas.microsoft.com/office/word/2018/wordml" xmlns:w16du="http://schemas.microsoft.com/office/word/2023/wordml/word16du" xmlns:w16sdtdh="http://schemas.microsoft.com/office/word/2020/wordml/sdtdatahash" xmlns:w16sdtfl="http://schemas.microsoft.com/office/word/2024/wordml/sdtformatlock" xmlns:w16se="http://schemas.microsoft.com/office/word/2015/wordml/symex" xmlns:wpg="http://schemas.microsoft.com/office/word/2010/wordprocessingGroup" xmlns:wpi="http://schemas.microsoft.com/office/word/2010/wordprocessingInk" xmlns:wne="http://schemas.microsoft.com/office/word/2006/wordml" xmlns:wps="http://schemas.microsoft.com/office/word/2010/wordprocessingShape" mc:Ignorable="w14 w15 w16se w16cid w16 w16cex w16sdtdh w16sdtfl w16du wp14">
   <w:body>
     <w:p>
       <w:pPr>
-        <w:pStyle w:val="Nzev"/>
+        <w:pStyle w:val="Title"/>
       </w:pPr>
       <w:r>
         <w:t>Test</w:t>
@@ -12,7 +12,7 @@
     </w:p>
     <w:p>
       <w:pPr>
-        <w:pStyle w:val="Nadpis1"/>
+        <w:pStyle w:val="Heading1"/>
       </w:pPr>
       <w:bookmarkStart w:id="0" w:name="horizon-europe-data-management-plan"/>
       <w:r>
@@ -25,7 +25,7 @@
     </w:p>
     <w:p>
       <w:pPr>
-        <w:pStyle w:val="Datum"/>
+        <w:pStyle w:val="Date"/>
       </w:pPr>
       <w:r>
         <w:br/>
@@ -37,10 +37,76 @@
       <w:r>
         <w:br/>
       </w:r>
-    </w:p>
-    <w:p>
-      <w:pPr>
-        <w:pStyle w:val="Nadpis2"/>
+      <w:r>
+        <w:br/>
+      </w:r>
+      <w:r>
+        <w:rPr>
+          <w:noProof/>
+        </w:rPr>
+        <w:drawing>
+          <wp:inline distT="0" distB="0" distL="0" distR="0" wp14:anchorId="63B832BE" wp14:editId="54980007">
+            <wp:extent cx="1360170" cy="1008952"/>
+            <wp:effectExtent l="0" t="0" r="0" b="0"/>
+            <wp:docPr id="1501834805" name="Graphic 1"/>
+            <wp:cNvGraphicFramePr>
+              <a:graphicFrameLocks xmlns:a="http://schemas.openxmlformats.org/drawingml/2006/main" noChangeAspect="1"/>
+            </wp:cNvGraphicFramePr>
+            <a:graphic xmlns:a="http://schemas.openxmlformats.org/drawingml/2006/main">
+              <a:graphicData uri="http://schemas.openxmlformats.org/drawingml/2006/picture">
+                <pic:pic xmlns:pic="http://schemas.openxmlformats.org/drawingml/2006/picture">
+                  <pic:nvPicPr>
+                    <pic:cNvPr id="1501834805" name="Graphic 1501834805"/>
+                    <pic:cNvPicPr/>
+                  </pic:nvPicPr>
+                  <pic:blipFill>
+                    <a:blip r:embed="rId8">
+                      <a:extLst>
+                        <a:ext uri="{96DAC541-7B7A-43D3-8B79-37D633B846F1}">
+                          <asvg:svgBlip xmlns:asvg="http://schemas.microsoft.com/office/drawing/2016/SVG/main" r:embed="rId9"/>
+                        </a:ext>
+                      </a:extLst>
+                    </a:blip>
+                    <a:stretch>
+                      <a:fillRect/>
+                    </a:stretch>
+                  </pic:blipFill>
+                  <pic:spPr>
+                    <a:xfrm>
+                      <a:off x="0" y="0"/>
+                      <a:ext cx="1379495" cy="1023287"/>
+                    </a:xfrm>
+                    <a:prstGeom prst="rect">
+                      <a:avLst/>
+                    </a:prstGeom>
+                  </pic:spPr>
+                </pic:pic>
+              </a:graphicData>
+            </a:graphic>
+          </wp:inline>
+        </w:drawing>
+      </w:r>
+      <w:r>
+        <w:br/>
+      </w:r>
+      <w:r>
+        <w:br/>
+      </w:r>
+      <w:r>
+        <w:t xml:space="preserve">Created in </w:t>
+      </w:r>
+      <w:hyperlink r:id="rId10" w:history="1">
+        <w:r>
+          <w:rPr>
+            <w:rStyle w:val="Hyperlink"/>
+          </w:rPr>
+          <w:t>Data Stewardship Wizard</w:t>
+        </w:r>
+      </w:hyperlink>
+    </w:p>
+    <w:p>
+      <w:pPr>
+        <w:pStyle w:val="Heading2"/>
       </w:pPr>
       <w:bookmarkStart w:id="1" w:name="history-of-changes"/>
       <w:r>
@@ -296,7 +362,7 @@
     </w:tbl>
     <w:p>
       <w:pPr>
-        <w:pStyle w:val="Nadpis2"/>
+        <w:pStyle w:val="Heading2"/>
       </w:pPr>
       <w:bookmarkStart w:id="2" w:name="contributors"/>
       <w:bookmarkStart w:id="3" w:name="dmp-contributors"/>
@@ -328,10 +394,10 @@
       <w:r>
         <w:br/>
       </w:r>
-      <w:hyperlink r:id="rId8">
+      <w:hyperlink r:id="rId11">
         <w:r>
           <w:rPr>
-            <w:rStyle w:val="Hypertextovodkaz"/>
+            <w:rStyle w:val="Hyperlink"/>
           </w:rPr>
           <w:t>marek.suchanek@ds-wizard.org</w:t>
         </w:r>
@@ -339,10 +405,10 @@
       <w:r>
         <w:t xml:space="preserve">,  </w:t>
       </w:r>
-      <w:hyperlink r:id="rId9">
+      <w:hyperlink r:id="rId12">
         <w:r>
           <w:rPr>
-            <w:rStyle w:val="Hypertextovodkaz"/>
+            <w:rStyle w:val="Hyperlink"/>
           </w:rPr>
           <w:t>0000-0001-7525-9218</w:t>
         </w:r>
@@ -355,10 +421,10 @@
         <w:br/>
         <w:t xml:space="preserve">Affiliation: </w:t>
       </w:r>
-      <w:hyperlink r:id="rId10">
+      <w:hyperlink r:id="rId13">
         <w:r>
           <w:rPr>
-            <w:rStyle w:val="Hypertextovodkaz"/>
+            <w:rStyle w:val="Hyperlink"/>
           </w:rPr>
           <w:t>Czech Technical University in Prague</w:t>
         </w:r>
@@ -366,7 +432,7 @@
     </w:p>
     <w:p>
       <w:pPr>
-        <w:pStyle w:val="Nadpis2"/>
+        <w:pStyle w:val="Heading2"/>
       </w:pPr>
       <w:bookmarkStart w:id="4" w:name="projects"/>
       <w:bookmarkStart w:id="5" w:name="dmp-projects"/>
@@ -387,7 +453,7 @@
     </w:p>
     <w:p>
       <w:pPr>
-        <w:pStyle w:val="Nadpis3"/>
+        <w:pStyle w:val="Heading3"/>
       </w:pPr>
       <w:bookmarkStart w:id="6" w:name="project-a"/>
       <w:r>
@@ -468,7 +534,7 @@
     </w:p>
     <w:p>
       <w:pPr>
-        <w:pStyle w:val="Zkladntext"/>
+        <w:pStyle w:val="BodyText"/>
       </w:pPr>
       <w:r>
         <w:t>In hac habitasse platea dictumst. Donec in convallis enim, id aliquam leo. Nam non justo a magna aliquet blandit at interdum nulla. Class aptent taciti sociosqu ad litora torquent per conubia nostra, per inceptos himenaeos. Donec condimentum non dolor quis suscipit. Nam ut sem ut neque efficitur finibus eu sed ex. Sed molestie eros quam, id ultricies libero maximus vitae. Fusce hendrerit orci sed tincidunt feugiat. Fusce imperdiet pretium laoreet.</w:t>
@@ -476,7 +542,7 @@
     </w:p>
     <w:p>
       <w:pPr>
-        <w:pStyle w:val="Zkladntext"/>
+        <w:pStyle w:val="BodyText"/>
       </w:pPr>
       <w:r>
         <w:t>Nam vel dignissim nisl. Phasellus vel semper enim, eget volutpat quam. Suspendisse scelerisque, erat sed suscipit venenatis, lacus dolor volutpat augue, ac suscipit elit urna non lorem. Donec fermentum rhoncus mi, sed porta metus congue sed. Sed fermentum lobortis augue vitae vehicula. Pellentesque sit amet nunc vestibulum, aliquet lectus eu, eleifend velit. Curabitur laoreet viverra dui id iaculis. Nam libero sem, egestas in pellentesque et, placerat ac lectus. Vestibulum scelerisque sapien at augue viverra elementum. Praesent volutpat nulla ac fringilla tincidunt. Sed quis congue urna, nec dapibus felis. Praesent pharetra in erat euismod sollicitudin. Quisque efficitur diam libero, nec volutpat enim laoreet in.</w:t>
@@ -484,7 +550,7 @@
     </w:p>
     <w:p>
       <w:pPr>
-        <w:pStyle w:val="Nadpis2"/>
+        <w:pStyle w:val="Heading2"/>
       </w:pPr>
       <w:bookmarkStart w:id="7" w:name="data-summary"/>
       <w:bookmarkStart w:id="8" w:name="sec-data-summary"/>
@@ -499,7 +565,7 @@
     </w:p>
     <w:p>
       <w:pPr>
-        <w:pStyle w:val="Nadpis4"/>
+        <w:pStyle w:val="Heading4"/>
       </w:pPr>
       <w:bookmarkStart w:id="10" w:name="re-used-datasets"/>
       <w:bookmarkStart w:id="11" w:name="q-data-summary"/>
@@ -543,7 +609,7 @@
     </w:p>
     <w:p>
       <w:pPr>
-        <w:pStyle w:val="Nadpis2"/>
+        <w:pStyle w:val="Heading2"/>
       </w:pPr>
       <w:bookmarkStart w:id="12" w:name="fair-data"/>
       <w:bookmarkStart w:id="13" w:name="sec-fair-data"/>
@@ -558,7 +624,7 @@
     </w:p>
     <w:p>
       <w:pPr>
-        <w:pStyle w:val="Nadpis3"/>
+        <w:pStyle w:val="Heading3"/>
       </w:pPr>
       <w:bookmarkStart w:id="14" w:name="X96b5aaeb18454504e4beb08c0ec5bbb9088e3cb"/>
       <w:r>
@@ -567,7 +633,7 @@
     </w:p>
     <w:p>
       <w:pPr>
-        <w:pStyle w:val="Nadpis3"/>
+        <w:pStyle w:val="Heading3"/>
       </w:pPr>
       <w:bookmarkStart w:id="15" w:name="q-findable"/>
       <w:bookmarkStart w:id="16" w:name="making-data-accessible"/>
@@ -579,7 +645,7 @@
     </w:p>
     <w:p>
       <w:pPr>
-        <w:pStyle w:val="Nadpis3"/>
+        <w:pStyle w:val="Heading3"/>
       </w:pPr>
       <w:bookmarkStart w:id="17" w:name="q-accessible"/>
       <w:bookmarkStart w:id="18" w:name="making-data-interoperable"/>
@@ -591,7 +657,7 @@
     </w:p>
     <w:p>
       <w:pPr>
-        <w:pStyle w:val="Nadpis3"/>
+        <w:pStyle w:val="Heading3"/>
       </w:pPr>
       <w:bookmarkStart w:id="19" w:name="q-interoperable"/>
       <w:bookmarkStart w:id="20" w:name="increase-data-re-use"/>
@@ -603,7 +669,7 @@
     </w:p>
     <w:p>
       <w:pPr>
-        <w:pStyle w:val="Nadpis2"/>
+        <w:pStyle w:val="Heading2"/>
       </w:pPr>
       <w:bookmarkStart w:id="21" w:name="q-reusable"/>
       <w:bookmarkStart w:id="22" w:name="other-research-outputs"/>
@@ -627,7 +693,7 @@
     </w:p>
     <w:p>
       <w:pPr>
-        <w:pStyle w:val="Nadpis2"/>
+        <w:pStyle w:val="Heading2"/>
       </w:pPr>
       <w:bookmarkStart w:id="24" w:name="allocation-of-resources"/>
       <w:bookmarkStart w:id="25" w:name="sec-resource-allocation"/>
@@ -649,7 +715,7 @@
     </w:p>
     <w:p>
       <w:pPr>
-        <w:pStyle w:val="Zkladntext"/>
+        <w:pStyle w:val="BodyText"/>
       </w:pPr>
       <w:r>
         <w:t>Albert Einstein is responsible for implementing the DMP, and ensuring it is reviewed and revised.</w:t>
@@ -657,7 +723,7 @@
     </w:p>
     <w:p>
       <w:pPr>
-        <w:pStyle w:val="Zkladntext"/>
+        <w:pStyle w:val="BodyText"/>
       </w:pPr>
       <w:r>
         <w:t>To execute the DMP, additional specialist expertise is required and we have such trained support staff available.</w:t>
@@ -665,7 +731,7 @@
     </w:p>
     <w:p>
       <w:pPr>
-        <w:pStyle w:val="Zkladntext"/>
+        <w:pStyle w:val="BodyText"/>
       </w:pPr>
       <w:r>
         <w:t>We do not require any hardware or software in addition to what is usually available in the institute.</w:t>
@@ -673,7 +739,7 @@
     </w:p>
     <w:p>
       <w:pPr>
-        <w:pStyle w:val="Nadpis2"/>
+        <w:pStyle w:val="Heading2"/>
       </w:pPr>
       <w:bookmarkStart w:id="27" w:name="data-security"/>
       <w:bookmarkStart w:id="28" w:name="sec-data-security"/>
@@ -687,7 +753,7 @@
     </w:p>
     <w:p>
       <w:pPr>
-        <w:pStyle w:val="Nadpis2"/>
+        <w:pStyle w:val="Heading2"/>
       </w:pPr>
       <w:bookmarkStart w:id="29" w:name="q-data-security"/>
       <w:bookmarkStart w:id="30" w:name="ethics"/>
@@ -702,7 +768,7 @@
     </w:p>
     <w:p>
       <w:pPr>
-        <w:pStyle w:val="Nadpis2"/>
+        <w:pStyle w:val="Heading2"/>
       </w:pPr>
       <w:bookmarkStart w:id="32" w:name="q-ethical-aspects"/>
       <w:bookmarkStart w:id="33" w:name="other-issues"/>
@@ -723,10 +789,10 @@
       <w:r>
         <w:t xml:space="preserve">We use the </w:t>
       </w:r>
-      <w:hyperlink r:id="rId11">
+      <w:hyperlink r:id="rId14">
         <w:r>
           <w:rPr>
-            <w:rStyle w:val="Hypertextovodkaz"/>
+            <w:rStyle w:val="Hyperlink"/>
           </w:rPr>
           <w:t>Data Stewardship Wizard</w:t>
         </w:r>
@@ -744,10 +810,10 @@
       <w:r>
         <w:t xml:space="preserve"> (ID: dsw:root:2.3.14) knowledge model to make our DMP. More specifically, we use the </w:t>
       </w:r>
-      <w:hyperlink r:id="rId12">
+      <w:hyperlink r:id="rId15">
         <w:r>
           <w:rPr>
-            <w:rStyle w:val="Hypertextovodkaz"/>
+            <w:rStyle w:val="Hyperlink"/>
           </w:rPr>
           <w:t>http://localhost:8080</w:t>
         </w:r>
@@ -755,10 +821,10 @@
       <w:r>
         <w:t xml:space="preserve"> DSW instance where the project has direct URL: </w:t>
       </w:r>
-      <w:hyperlink r:id="rId13">
+      <w:hyperlink r:id="rId16">
         <w:r>
           <w:rPr>
-            <w:rStyle w:val="Hypertextovodkaz"/>
+            <w:rStyle w:val="Hyperlink"/>
           </w:rPr>
           <w:t>http://localhost:8080/projects/629c1e1e-3648-495f-87b1-a2130353be76</w:t>
         </w:r>
@@ -769,7 +835,7 @@
     </w:p>
     <w:p>
       <w:pPr>
-        <w:pStyle w:val="Zkladntext"/>
+        <w:pStyle w:val="BodyText"/>
       </w:pPr>
       <w:r>
         <w:t>We will not be using any extra national, funder, sectorial, nor departmental policies or procedures for data management.</w:t>
@@ -781,10 +847,12 @@
       <w:bookmarkEnd w:id="35"/>
     </w:p>
     <w:sectPr>
-      <w:headerReference w:type="default" r:id="rId14"/>
-      <w:footerReference w:type="default" r:id="rId15"/>
-      <w:headerReference w:type="first" r:id="rId16"/>
-      <w:footerReference w:type="first" r:id="rId17"/>
+      <w:headerReference w:type="even" r:id="rId17"/>
+      <w:headerReference w:type="default" r:id="rId18"/>
+      <w:footerReference w:type="even" r:id="rId19"/>
+      <w:footerReference w:type="default" r:id="rId20"/>
+      <w:headerReference w:type="first" r:id="rId21"/>
+      <w:footerReference w:type="first" r:id="rId22"/>
       <w:pgSz w:w="12240" w:h="15840"/>
       <w:pgMar w:top="1608" w:right="1417" w:bottom="1417" w:left="1417" w:header="708" w:footer="708" w:gutter="0"/>
       <w:cols w:space="708"/>
@@ -796,7 +864,7 @@
 </file>
 
 <file path=word/endnotes.xml><?xml version="1.0" encoding="utf-8"?>
-<w:endnotes xmlns:wpc="http://schemas.microsoft.com/office/word/2010/wordprocessingCanvas" xmlns:cx="http://schemas.microsoft.com/office/drawing/2014/chartex" xmlns:cx1="http://schemas.microsoft.com/office/drawing/2015/9/8/chartex" xmlns:cx2="http://schemas.microsoft.com/office/drawing/2015/10/21/chartex" xmlns:cx3="http://schemas.microsoft.com/office/drawing/2016/5/9/chartex" xmlns:cx4="http://schemas.microsoft.com/office/drawing/2016/5/10/chartex" xmlns:cx5="http://schemas.microsoft.com/office/drawing/2016/5/11/chartex" xmlns:cx6="http://schemas.microsoft.com/office/drawing/2016/5/12/chartex" xmlns:cx7="http://schemas.microsoft.com/office/drawing/2016/5/13/chartex" xmlns:cx8="http://schemas.microsoft.com/office/drawing/2016/5/14/chartex" xmlns:mc="http://schemas.openxmlformats.org/markup-compatibility/2006" xmlns:aink="http://schemas.microsoft.com/office/drawing/2016/ink" xmlns:am3d="http://schemas.microsoft.com/office/drawing/2017/model3d" xmlns:o="urn:schemas-microsoft-com:office:office" xmlns:oel="http://schemas.microsoft.com/office/2019/extlst" xmlns:r="http://schemas.openxmlformats.org/officeDocument/2006/relationships" xmlns:m="http://schemas.openxmlformats.org/officeDocument/2006/math" xmlns:v="urn:schemas-microsoft-com:vml" xmlns:wp14="http://schemas.microsoft.com/office/word/2010/wordprocessingDrawing" xmlns:wp="http://schemas.openxmlformats.org/drawingml/2006/wordprocessingDrawing" xmlns:w10="urn:schemas-microsoft-com:office:word" xmlns:w="http://schemas.openxmlformats.org/wordprocessingml/2006/main" xmlns:w14="http://schemas.microsoft.com/office/word/2010/wordml" xmlns:w15="http://schemas.microsoft.com/office/word/2012/wordml" xmlns:w16cex="http://schemas.microsoft.com/office/word/2018/wordml/cex" xmlns:w16cid="http://schemas.microsoft.com/office/word/2016/wordml/cid" xmlns:w16="http://schemas.microsoft.com/office/word/2018/wordml" xmlns:w16du="http://schemas.microsoft.com/office/word/2023/wordml/word16du" xmlns:w16sdtdh="http://schemas.microsoft.com/office/word/2020/wordml/sdtdatahash" xmlns:w16se="http://schemas.microsoft.com/office/word/2015/wordml/symex" xmlns:wpg="http://schemas.microsoft.com/office/word/2010/wordprocessingGroup" xmlns:wpi="http://schemas.microsoft.com/office/word/2010/wordprocessingInk" xmlns:wne="http://schemas.microsoft.com/office/word/2006/wordml" xmlns:wps="http://schemas.microsoft.com/office/word/2010/wordprocessingShape" mc:Ignorable="w14 w15 w16se w16cid w16 w16cex w16sdtdh w16du wp14">
+<w:endnotes xmlns:wpc="http://schemas.microsoft.com/office/word/2010/wordprocessingCanvas" xmlns:cx="http://schemas.microsoft.com/office/drawing/2014/chartex" xmlns:cx1="http://schemas.microsoft.com/office/drawing/2015/9/8/chartex" xmlns:cx2="http://schemas.microsoft.com/office/drawing/2015/10/21/chartex" xmlns:cx3="http://schemas.microsoft.com/office/drawing/2016/5/9/chartex" xmlns:cx4="http://schemas.microsoft.com/office/drawing/2016/5/10/chartex" xmlns:cx5="http://schemas.microsoft.com/office/drawing/2016/5/11/chartex" xmlns:cx6="http://schemas.microsoft.com/office/drawing/2016/5/12/chartex" xmlns:cx7="http://schemas.microsoft.com/office/drawing/2016/5/13/chartex" xmlns:cx8="http://schemas.microsoft.com/office/drawing/2016/5/14/chartex" xmlns:mc="http://schemas.openxmlformats.org/markup-compatibility/2006" xmlns:aink="http://schemas.microsoft.com/office/drawing/2016/ink" xmlns:am3d="http://schemas.microsoft.com/office/drawing/2017/model3d" xmlns:o="urn:schemas-microsoft-com:office:office" xmlns:oel="http://schemas.microsoft.com/office/2019/extlst" xmlns:r="http://schemas.openxmlformats.org/officeDocument/2006/relationships" xmlns:m="http://schemas.openxmlformats.org/officeDocument/2006/math" xmlns:v="urn:schemas-microsoft-com:vml" xmlns:wp14="http://schemas.microsoft.com/office/word/2010/wordprocessingDrawing" xmlns:wp="http://schemas.openxmlformats.org/drawingml/2006/wordprocessingDrawing" xmlns:w10="urn:schemas-microsoft-com:office:word" xmlns:w="http://schemas.openxmlformats.org/wordprocessingml/2006/main" xmlns:w14="http://schemas.microsoft.com/office/word/2010/wordml" xmlns:w15="http://schemas.microsoft.com/office/word/2012/wordml" xmlns:w16cex="http://schemas.microsoft.com/office/word/2018/wordml/cex" xmlns:w16cid="http://schemas.microsoft.com/office/word/2016/wordml/cid" xmlns:w16="http://schemas.microsoft.com/office/word/2018/wordml" xmlns:w16du="http://schemas.microsoft.com/office/word/2023/wordml/word16du" xmlns:w16sdtdh="http://schemas.microsoft.com/office/word/2020/wordml/sdtdatahash" xmlns:w16sdtfl="http://schemas.microsoft.com/office/word/2024/wordml/sdtformatlock" xmlns:w16se="http://schemas.microsoft.com/office/word/2015/wordml/symex" xmlns:wpg="http://schemas.microsoft.com/office/word/2010/wordprocessingGroup" xmlns:wpi="http://schemas.microsoft.com/office/word/2010/wordprocessingInk" xmlns:wne="http://schemas.microsoft.com/office/word/2006/wordml" xmlns:wps="http://schemas.microsoft.com/office/word/2010/wordprocessingShape" mc:Ignorable="w14 w15 w16se w16cid w16 w16cex w16sdtdh w16sdtfl w16du wp14">
   <w:endnote w:type="separator" w:id="-1">
     <w:p>
       <w:pPr>
@@ -821,84 +889,24 @@
 </file>
 
 <file path=word/footer1.xml><?xml version="1.0" encoding="utf-8"?>
-<w:ftr xmlns:wpc="http://schemas.microsoft.com/office/word/2010/wordprocessingCanvas" xmlns:cx="http://schemas.microsoft.com/office/drawing/2014/chartex" xmlns:cx1="http://schemas.microsoft.com/office/drawing/2015/9/8/chartex" xmlns:cx2="http://schemas.microsoft.com/office/drawing/2015/10/21/chartex" xmlns:cx3="http://schemas.microsoft.com/office/drawing/2016/5/9/chartex" xmlns:cx4="http://schemas.microsoft.com/office/drawing/2016/5/10/chartex" xmlns:cx5="http://schemas.microsoft.com/office/drawing/2016/5/11/chartex" xmlns:cx6="http://schemas.microsoft.com/office/drawing/2016/5/12/chartex" xmlns:cx7="http://schemas.microsoft.com/office/drawing/2016/5/13/chartex" xmlns:cx8="http://schemas.microsoft.com/office/drawing/2016/5/14/chartex" xmlns:mc="http://schemas.openxmlformats.org/markup-compatibility/2006" xmlns:aink="http://schemas.microsoft.com/office/drawing/2016/ink" xmlns:am3d="http://schemas.microsoft.com/office/drawing/2017/model3d" xmlns:o="urn:schemas-microsoft-com:office:office" xmlns:oel="http://schemas.microsoft.com/office/2019/extlst" xmlns:r="http://schemas.openxmlformats.org/officeDocument/2006/relationships" xmlns:m="http://schemas.openxmlformats.org/officeDocument/2006/math" xmlns:v="urn:schemas-microsoft-com:vml" xmlns:wp14="http://schemas.microsoft.com/office/word/2010/wordprocessingDrawing" xmlns:wp="http://schemas.openxmlformats.org/drawingml/2006/wordprocessingDrawing" xmlns:w10="urn:schemas-microsoft-com:office:word" xmlns:w="http://schemas.openxmlformats.org/wordprocessingml/2006/main" xmlns:w14="http://schemas.microsoft.com/office/word/2010/wordml" xmlns:w15="http://schemas.microsoft.com/office/word/2012/wordml" xmlns:w16cex="http://schemas.microsoft.com/office/word/2018/wordml/cex" xmlns:w16cid="http://schemas.microsoft.com/office/word/2016/wordml/cid" xmlns:w16="http://schemas.microsoft.com/office/word/2018/wordml" xmlns:w16du="http://schemas.microsoft.com/office/word/2023/wordml/word16du" xmlns:w16sdtdh="http://schemas.microsoft.com/office/word/2020/wordml/sdtdatahash" xmlns:w16se="http://schemas.microsoft.com/office/word/2015/wordml/symex" xmlns:wpg="http://schemas.microsoft.com/office/word/2010/wordprocessingGroup" xmlns:wpi="http://schemas.microsoft.com/office/word/2010/wordprocessingInk" xmlns:wne="http://schemas.microsoft.com/office/word/2006/wordml" xmlns:wps="http://schemas.microsoft.com/office/word/2010/wordprocessingShape" mc:Ignorable="w14 w15 w16se w16cid w16 w16cex w16sdtdh w16du wp14">
+<w:ftr xmlns:wpc="http://schemas.microsoft.com/office/word/2010/wordprocessingCanvas" xmlns:cx="http://schemas.microsoft.com/office/drawing/2014/chartex" xmlns:cx1="http://schemas.microsoft.com/office/drawing/2015/9/8/chartex" xmlns:cx2="http://schemas.microsoft.com/office/drawing/2015/10/21/chartex" xmlns:cx3="http://schemas.microsoft.com/office/drawing/2016/5/9/chartex" xmlns:cx4="http://schemas.microsoft.com/office/drawing/2016/5/10/chartex" xmlns:cx5="http://schemas.microsoft.com/office/drawing/2016/5/11/chartex" xmlns:cx6="http://schemas.microsoft.com/office/drawing/2016/5/12/chartex" xmlns:cx7="http://schemas.microsoft.com/office/drawing/2016/5/13/chartex" xmlns:cx8="http://schemas.microsoft.com/office/drawing/2016/5/14/chartex" xmlns:mc="http://schemas.openxmlformats.org/markup-compatibility/2006" xmlns:aink="http://schemas.microsoft.com/office/drawing/2016/ink" xmlns:am3d="http://schemas.microsoft.com/office/drawing/2017/model3d" xmlns:o="urn:schemas-microsoft-com:office:office" xmlns:oel="http://schemas.microsoft.com/office/2019/extlst" xmlns:r="http://schemas.openxmlformats.org/officeDocument/2006/relationships" xmlns:m="http://schemas.openxmlformats.org/officeDocument/2006/math" xmlns:v="urn:schemas-microsoft-com:vml" xmlns:wp14="http://schemas.microsoft.com/office/word/2010/wordprocessingDrawing" xmlns:wp="http://schemas.openxmlformats.org/drawingml/2006/wordprocessingDrawing" xmlns:w10="urn:schemas-microsoft-com:office:word" xmlns:w="http://schemas.openxmlformats.org/wordprocessingml/2006/main" xmlns:w14="http://schemas.microsoft.com/office/word/2010/wordml" xmlns:w15="http://schemas.microsoft.com/office/word/2012/wordml" xmlns:w16cex="http://schemas.microsoft.com/office/word/2018/wordml/cex" xmlns:w16cid="http://schemas.microsoft.com/office/word/2016/wordml/cid" xmlns:w16="http://schemas.microsoft.com/office/word/2018/wordml" xmlns:w16du="http://schemas.microsoft.com/office/word/2023/wordml/word16du" xmlns:w16sdtdh="http://schemas.microsoft.com/office/word/2020/wordml/sdtdatahash" xmlns:w16sdtfl="http://schemas.microsoft.com/office/word/2024/wordml/sdtformatlock" xmlns:w16se="http://schemas.microsoft.com/office/word/2015/wordml/symex" xmlns:wpg="http://schemas.microsoft.com/office/word/2010/wordprocessingGroup" xmlns:wpi="http://schemas.microsoft.com/office/word/2010/wordprocessingInk" xmlns:wne="http://schemas.microsoft.com/office/word/2006/wordml" xmlns:wps="http://schemas.microsoft.com/office/word/2010/wordprocessingShape" mc:Ignorable="w14 w15 w16se w16cid w16 w16cex w16sdtdh w16sdtfl w16du wp14">
   <w:p>
     <w:pPr>
-      <w:pStyle w:val="Zpat"/>
+      <w:pStyle w:val="Footer"/>
+    </w:pPr>
+  </w:p>
+</w:ftr>
+</file>
+
+<file path=word/footer2.xml><?xml version="1.0" encoding="utf-8"?>
+<w:ftr xmlns:wpc="http://schemas.microsoft.com/office/word/2010/wordprocessingCanvas" xmlns:cx="http://schemas.microsoft.com/office/drawing/2014/chartex" xmlns:cx1="http://schemas.microsoft.com/office/drawing/2015/9/8/chartex" xmlns:cx2="http://schemas.microsoft.com/office/drawing/2015/10/21/chartex" xmlns:cx3="http://schemas.microsoft.com/office/drawing/2016/5/9/chartex" xmlns:cx4="http://schemas.microsoft.com/office/drawing/2016/5/10/chartex" xmlns:cx5="http://schemas.microsoft.com/office/drawing/2016/5/11/chartex" xmlns:cx6="http://schemas.microsoft.com/office/drawing/2016/5/12/chartex" xmlns:cx7="http://schemas.microsoft.com/office/drawing/2016/5/13/chartex" xmlns:cx8="http://schemas.microsoft.com/office/drawing/2016/5/14/chartex" xmlns:mc="http://schemas.openxmlformats.org/markup-compatibility/2006" xmlns:aink="http://schemas.microsoft.com/office/drawing/2016/ink" xmlns:am3d="http://schemas.microsoft.com/office/drawing/2017/model3d" xmlns:o="urn:schemas-microsoft-com:office:office" xmlns:oel="http://schemas.microsoft.com/office/2019/extlst" xmlns:r="http://schemas.openxmlformats.org/officeDocument/2006/relationships" xmlns:m="http://schemas.openxmlformats.org/officeDocument/2006/math" xmlns:v="urn:schemas-microsoft-com:vml" xmlns:wp14="http://schemas.microsoft.com/office/word/2010/wordprocessingDrawing" xmlns:wp="http://schemas.openxmlformats.org/drawingml/2006/wordprocessingDrawing" xmlns:w10="urn:schemas-microsoft-com:office:word" xmlns:w="http://schemas.openxmlformats.org/wordprocessingml/2006/main" xmlns:w14="http://schemas.microsoft.com/office/word/2010/wordml" xmlns:w15="http://schemas.microsoft.com/office/word/2012/wordml" xmlns:w16cex="http://schemas.microsoft.com/office/word/2018/wordml/cex" xmlns:w16cid="http://schemas.microsoft.com/office/word/2016/wordml/cid" xmlns:w16="http://schemas.microsoft.com/office/word/2018/wordml" xmlns:w16du="http://schemas.microsoft.com/office/word/2023/wordml/word16du" xmlns:w16sdtdh="http://schemas.microsoft.com/office/word/2020/wordml/sdtdatahash" xmlns:w16sdtfl="http://schemas.microsoft.com/office/word/2024/wordml/sdtformatlock" xmlns:w16se="http://schemas.microsoft.com/office/word/2015/wordml/symex" xmlns:wpg="http://schemas.microsoft.com/office/word/2010/wordprocessingGroup" xmlns:wpi="http://schemas.microsoft.com/office/word/2010/wordprocessingInk" xmlns:wne="http://schemas.microsoft.com/office/word/2006/wordml" xmlns:wps="http://schemas.microsoft.com/office/word/2010/wordprocessingShape" mc:Ignorable="w14 w15 w16se w16cid w16 w16cex w16sdtdh w16sdtfl w16du wp14">
+  <w:p>
+    <w:pPr>
+      <w:pStyle w:val="Footer"/>
       <w:pBdr>
         <w:top w:val="single" w:sz="4" w:space="5" w:color="auto"/>
       </w:pBdr>
     </w:pPr>
-    <w:r>
-      <w:rPr>
-        <w:noProof/>
-      </w:rPr>
-      <w:drawing>
-        <wp:anchor distT="0" distB="0" distL="114300" distR="114300" simplePos="0" relativeHeight="251655168" behindDoc="1" locked="0" layoutInCell="1" allowOverlap="1" wp14:anchorId="7CB06072" wp14:editId="1570F7B8">
-          <wp:simplePos x="0" y="0"/>
-          <wp:positionH relativeFrom="column">
-            <wp:posOffset>5147945</wp:posOffset>
-          </wp:positionH>
-          <wp:positionV relativeFrom="paragraph">
-            <wp:posOffset>15240</wp:posOffset>
-          </wp:positionV>
-          <wp:extent cx="821055" cy="368935"/>
-          <wp:effectExtent l="0" t="0" r="0" b="0"/>
-          <wp:wrapTight wrapText="bothSides">
-            <wp:wrapPolygon edited="0">
-              <wp:start x="4009" y="3346"/>
-              <wp:lineTo x="1503" y="17845"/>
-              <wp:lineTo x="4009" y="17845"/>
-              <wp:lineTo x="18543" y="14499"/>
-              <wp:lineTo x="19044" y="5577"/>
-              <wp:lineTo x="6515" y="3346"/>
-              <wp:lineTo x="4009" y="3346"/>
-            </wp:wrapPolygon>
-          </wp:wrapTight>
-          <wp:docPr id="3" name="Obrázek 3"/>
-          <wp:cNvGraphicFramePr>
-            <a:graphicFrameLocks xmlns:a="http://schemas.openxmlformats.org/drawingml/2006/main" noChangeAspect="1"/>
-          </wp:cNvGraphicFramePr>
-          <a:graphic xmlns:a="http://schemas.openxmlformats.org/drawingml/2006/main">
-            <a:graphicData uri="http://schemas.openxmlformats.org/drawingml/2006/picture">
-              <pic:pic xmlns:pic="http://schemas.openxmlformats.org/drawingml/2006/picture">
-                <pic:nvPicPr>
-                  <pic:cNvPr id="1" name="Obrázek 1"/>
-                  <pic:cNvPicPr/>
-                </pic:nvPicPr>
-                <pic:blipFill>
-                  <a:blip r:embed="rId1">
-                    <a:extLst>
-                      <a:ext uri="{28A0092B-C50C-407E-A947-70E740481C1C}">
-                        <a14:useLocalDpi xmlns:a14="http://schemas.microsoft.com/office/drawing/2010/main" val="0"/>
-                      </a:ext>
-                    </a:extLst>
-                  </a:blip>
-                  <a:stretch>
-                    <a:fillRect/>
-                  </a:stretch>
-                </pic:blipFill>
-                <pic:spPr>
-                  <a:xfrm>
-                    <a:off x="0" y="0"/>
-                    <a:ext cx="821055" cy="368935"/>
-                  </a:xfrm>
-                  <a:prstGeom prst="rect">
-                    <a:avLst/>
-                  </a:prstGeom>
-                </pic:spPr>
-              </pic:pic>
-            </a:graphicData>
-          </a:graphic>
-          <wp14:sizeRelH relativeFrom="page">
-            <wp14:pctWidth>0</wp14:pctWidth>
-          </wp14:sizeRelH>
-          <wp14:sizeRelV relativeFrom="page">
-            <wp14:pctHeight>0</wp14:pctHeight>
-          </wp14:sizeRelV>
-        </wp:anchor>
-      </w:drawing>
-    </w:r>
     <w:r>
       <w:tab/>
     </w:r>
@@ -935,98 +943,16 @@
 </w:ftr>
 </file>
 
-<file path=word/footer2.xml><?xml version="1.0" encoding="utf-8"?>
-<w:ftr xmlns:wpc="http://schemas.microsoft.com/office/word/2010/wordprocessingCanvas" xmlns:cx="http://schemas.microsoft.com/office/drawing/2014/chartex" xmlns:cx1="http://schemas.microsoft.com/office/drawing/2015/9/8/chartex" xmlns:cx2="http://schemas.microsoft.com/office/drawing/2015/10/21/chartex" xmlns:cx3="http://schemas.microsoft.com/office/drawing/2016/5/9/chartex" xmlns:cx4="http://schemas.microsoft.com/office/drawing/2016/5/10/chartex" xmlns:cx5="http://schemas.microsoft.com/office/drawing/2016/5/11/chartex" xmlns:cx6="http://schemas.microsoft.com/office/drawing/2016/5/12/chartex" xmlns:cx7="http://schemas.microsoft.com/office/drawing/2016/5/13/chartex" xmlns:cx8="http://schemas.microsoft.com/office/drawing/2016/5/14/chartex" xmlns:mc="http://schemas.openxmlformats.org/markup-compatibility/2006" xmlns:aink="http://schemas.microsoft.com/office/drawing/2016/ink" xmlns:am3d="http://schemas.microsoft.com/office/drawing/2017/model3d" xmlns:o="urn:schemas-microsoft-com:office:office" xmlns:oel="http://schemas.microsoft.com/office/2019/extlst" xmlns:r="http://schemas.openxmlformats.org/officeDocument/2006/relationships" xmlns:m="http://schemas.openxmlformats.org/officeDocument/2006/math" xmlns:v="urn:schemas-microsoft-com:vml" xmlns:wp14="http://schemas.microsoft.com/office/word/2010/wordprocessingDrawing" xmlns:wp="http://schemas.openxmlformats.org/drawingml/2006/wordprocessingDrawing" xmlns:w10="urn:schemas-microsoft-com:office:word" xmlns:w="http://schemas.openxmlformats.org/wordprocessingml/2006/main" xmlns:w14="http://schemas.microsoft.com/office/word/2010/wordml" xmlns:w15="http://schemas.microsoft.com/office/word/2012/wordml" xmlns:w16cex="http://schemas.microsoft.com/office/word/2018/wordml/cex" xmlns:w16cid="http://schemas.microsoft.com/office/word/2016/wordml/cid" xmlns:w16="http://schemas.microsoft.com/office/word/2018/wordml" xmlns:w16du="http://schemas.microsoft.com/office/word/2023/wordml/word16du" xmlns:w16sdtdh="http://schemas.microsoft.com/office/word/2020/wordml/sdtdatahash" xmlns:w16se="http://schemas.microsoft.com/office/word/2015/wordml/symex" xmlns:wpg="http://schemas.microsoft.com/office/word/2010/wordprocessingGroup" xmlns:wpi="http://schemas.microsoft.com/office/word/2010/wordprocessingInk" xmlns:wne="http://schemas.microsoft.com/office/word/2006/wordml" xmlns:wps="http://schemas.microsoft.com/office/word/2010/wordprocessingShape" mc:Ignorable="w14 w15 w16se w16cid w16 w16cex w16sdtdh w16du wp14">
+<file path=word/footer3.xml><?xml version="1.0" encoding="utf-8"?>
+<w:ftr xmlns:wpc="http://schemas.microsoft.com/office/word/2010/wordprocessingCanvas" xmlns:cx="http://schemas.microsoft.com/office/drawing/2014/chartex" xmlns:cx1="http://schemas.microsoft.com/office/drawing/2015/9/8/chartex" xmlns:cx2="http://schemas.microsoft.com/office/drawing/2015/10/21/chartex" xmlns:cx3="http://schemas.microsoft.com/office/drawing/2016/5/9/chartex" xmlns:cx4="http://schemas.microsoft.com/office/drawing/2016/5/10/chartex" xmlns:cx5="http://schemas.microsoft.com/office/drawing/2016/5/11/chartex" xmlns:cx6="http://schemas.microsoft.com/office/drawing/2016/5/12/chartex" xmlns:cx7="http://schemas.microsoft.com/office/drawing/2016/5/13/chartex" xmlns:cx8="http://schemas.microsoft.com/office/drawing/2016/5/14/chartex" xmlns:mc="http://schemas.openxmlformats.org/markup-compatibility/2006" xmlns:aink="http://schemas.microsoft.com/office/drawing/2016/ink" xmlns:am3d="http://schemas.microsoft.com/office/drawing/2017/model3d" xmlns:o="urn:schemas-microsoft-com:office:office" xmlns:oel="http://schemas.microsoft.com/office/2019/extlst" xmlns:r="http://schemas.openxmlformats.org/officeDocument/2006/relationships" xmlns:m="http://schemas.openxmlformats.org/officeDocument/2006/math" xmlns:v="urn:schemas-microsoft-com:vml" xmlns:wp14="http://schemas.microsoft.com/office/word/2010/wordprocessingDrawing" xmlns:wp="http://schemas.openxmlformats.org/drawingml/2006/wordprocessingDrawing" xmlns:w10="urn:schemas-microsoft-com:office:word" xmlns:w="http://schemas.openxmlformats.org/wordprocessingml/2006/main" xmlns:w14="http://schemas.microsoft.com/office/word/2010/wordml" xmlns:w15="http://schemas.microsoft.com/office/word/2012/wordml" xmlns:w16cex="http://schemas.microsoft.com/office/word/2018/wordml/cex" xmlns:w16cid="http://schemas.microsoft.com/office/word/2016/wordml/cid" xmlns:w16="http://schemas.microsoft.com/office/word/2018/wordml" xmlns:w16du="http://schemas.microsoft.com/office/word/2023/wordml/word16du" xmlns:w16sdtdh="http://schemas.microsoft.com/office/word/2020/wordml/sdtdatahash" xmlns:w16sdtfl="http://schemas.microsoft.com/office/word/2024/wordml/sdtformatlock" xmlns:w16se="http://schemas.microsoft.com/office/word/2015/wordml/symex" xmlns:wpg="http://schemas.microsoft.com/office/word/2010/wordprocessingGroup" xmlns:wpi="http://schemas.microsoft.com/office/word/2010/wordprocessingInk" xmlns:wne="http://schemas.microsoft.com/office/word/2006/wordml" xmlns:wps="http://schemas.microsoft.com/office/word/2010/wordprocessingShape" mc:Ignorable="w14 w15 w16se w16cid w16 w16cex w16sdtdh w16sdtfl w16du wp14">
   <w:p>
     <w:pPr>
-      <w:pStyle w:val="Zpat"/>
+      <w:pStyle w:val="Footer"/>
       <w:tabs>
         <w:tab w:val="clear" w:pos="4536"/>
         <w:tab w:val="center" w:pos="3828"/>
       </w:tabs>
     </w:pPr>
-    <w:r>
-      <w:rPr>
-        <w:noProof/>
-      </w:rPr>
-      <w:drawing>
-        <wp:anchor distT="0" distB="0" distL="114300" distR="114300" simplePos="0" relativeHeight="251660288" behindDoc="1" locked="0" layoutInCell="1" allowOverlap="1" wp14:anchorId="4E028272" wp14:editId="4EC42B91">
-          <wp:simplePos x="0" y="0"/>
-          <wp:positionH relativeFrom="column">
-            <wp:posOffset>4672330</wp:posOffset>
-          </wp:positionH>
-          <wp:positionV relativeFrom="paragraph">
-            <wp:posOffset>-135890</wp:posOffset>
-          </wp:positionV>
-          <wp:extent cx="1057275" cy="474980"/>
-          <wp:effectExtent l="0" t="0" r="0" b="0"/>
-          <wp:wrapTight wrapText="bothSides">
-            <wp:wrapPolygon edited="0">
-              <wp:start x="4281" y="3465"/>
-              <wp:lineTo x="1557" y="17326"/>
-              <wp:lineTo x="5059" y="17326"/>
-              <wp:lineTo x="19459" y="14727"/>
-              <wp:lineTo x="19459" y="6064"/>
-              <wp:lineTo x="5838" y="3465"/>
-              <wp:lineTo x="4281" y="3465"/>
-            </wp:wrapPolygon>
-          </wp:wrapTight>
-          <wp:docPr id="5" name="Obrázek 5"/>
-          <wp:cNvGraphicFramePr>
-            <a:graphicFrameLocks xmlns:a="http://schemas.openxmlformats.org/drawingml/2006/main" noChangeAspect="1"/>
-          </wp:cNvGraphicFramePr>
-          <a:graphic xmlns:a="http://schemas.openxmlformats.org/drawingml/2006/main">
-            <a:graphicData uri="http://schemas.openxmlformats.org/drawingml/2006/picture">
-              <pic:pic xmlns:pic="http://schemas.openxmlformats.org/drawingml/2006/picture">
-                <pic:nvPicPr>
-                  <pic:cNvPr id="1" name="Obrázek 1"/>
-                  <pic:cNvPicPr/>
-                </pic:nvPicPr>
-                <pic:blipFill>
-                  <a:blip r:embed="rId1">
-                    <a:extLst>
-                      <a:ext uri="{28A0092B-C50C-407E-A947-70E740481C1C}">
-                        <a14:useLocalDpi xmlns:a14="http://schemas.microsoft.com/office/drawing/2010/main" val="0"/>
-                      </a:ext>
-                    </a:extLst>
-                  </a:blip>
-                  <a:stretch>
-                    <a:fillRect/>
-                  </a:stretch>
-                </pic:blipFill>
-                <pic:spPr>
-                  <a:xfrm>
-                    <a:off x="0" y="0"/>
-                    <a:ext cx="1057275" cy="474980"/>
-                  </a:xfrm>
-                  <a:prstGeom prst="rect">
-                    <a:avLst/>
-                  </a:prstGeom>
-                </pic:spPr>
-              </pic:pic>
-            </a:graphicData>
-          </a:graphic>
-          <wp14:sizeRelH relativeFrom="page">
-            <wp14:pctWidth>0</wp14:pctWidth>
-          </wp14:sizeRelH>
-          <wp14:sizeRelV relativeFrom="page">
-            <wp14:pctHeight>0</wp14:pctHeight>
-          </wp14:sizeRelV>
-        </wp:anchor>
-      </w:drawing>
-    </w:r>
-    <w:r>
-      <w:tab/>
-      <w:t xml:space="preserve">Data Management Plan created in </w:t>
-    </w:r>
-    <w:hyperlink r:id="rId2" w:history="1">
-      <w:r>
-        <w:rPr>
-          <w:rStyle w:val="Hypertextovodkaz"/>
-        </w:rPr>
-        <w:t>Data Stewardship Wizard</w:t>
-      </w:r>
-    </w:hyperlink>
     <w:r>
       <w:t xml:space="preserve"> </w:t>
     </w:r>
@@ -1035,7 +961,7 @@
 </file>
 
 <file path=word/footnotes.xml><?xml version="1.0" encoding="utf-8"?>
-<w:footnotes xmlns:wpc="http://schemas.microsoft.com/office/word/2010/wordprocessingCanvas" xmlns:cx="http://schemas.microsoft.com/office/drawing/2014/chartex" xmlns:cx1="http://schemas.microsoft.com/office/drawing/2015/9/8/chartex" xmlns:cx2="http://schemas.microsoft.com/office/drawing/2015/10/21/chartex" xmlns:cx3="http://schemas.microsoft.com/office/drawing/2016/5/9/chartex" xmlns:cx4="http://schemas.microsoft.com/office/drawing/2016/5/10/chartex" xmlns:cx5="http://schemas.microsoft.com/office/drawing/2016/5/11/chartex" xmlns:cx6="http://schemas.microsoft.com/office/drawing/2016/5/12/chartex" xmlns:cx7="http://schemas.microsoft.com/office/drawing/2016/5/13/chartex" xmlns:cx8="http://schemas.microsoft.com/office/drawing/2016/5/14/chartex" xmlns:mc="http://schemas.openxmlformats.org/markup-compatibility/2006" xmlns:aink="http://schemas.microsoft.com/office/drawing/2016/ink" xmlns:am3d="http://schemas.microsoft.com/office/drawing/2017/model3d" xmlns:o="urn:schemas-microsoft-com:office:office" xmlns:oel="http://schemas.microsoft.com/office/2019/extlst" xmlns:r="http://schemas.openxmlformats.org/officeDocument/2006/relationships" xmlns:m="http://schemas.openxmlformats.org/officeDocument/2006/math" xmlns:v="urn:schemas-microsoft-com:vml" xmlns:wp14="http://schemas.microsoft.com/office/word/2010/wordprocessingDrawing" xmlns:wp="http://schemas.openxmlformats.org/drawingml/2006/wordprocessingDrawing" xmlns:w10="urn:schemas-microsoft-com:office:word" xmlns:w="http://schemas.openxmlformats.org/wordprocessingml/2006/main" xmlns:w14="http://schemas.microsoft.com/office/word/2010/wordml" xmlns:w15="http://schemas.microsoft.com/office/word/2012/wordml" xmlns:w16cex="http://schemas.microsoft.com/office/word/2018/wordml/cex" xmlns:w16cid="http://schemas.microsoft.com/office/word/2016/wordml/cid" xmlns:w16="http://schemas.microsoft.com/office/word/2018/wordml" xmlns:w16du="http://schemas.microsoft.com/office/word/2023/wordml/word16du" xmlns:w16sdtdh="http://schemas.microsoft.com/office/word/2020/wordml/sdtdatahash" xmlns:w16se="http://schemas.microsoft.com/office/word/2015/wordml/symex" xmlns:wpg="http://schemas.microsoft.com/office/word/2010/wordprocessingGroup" xmlns:wpi="http://schemas.microsoft.com/office/word/2010/wordprocessingInk" xmlns:wne="http://schemas.microsoft.com/office/word/2006/wordml" xmlns:wps="http://schemas.microsoft.com/office/word/2010/wordprocessingShape" mc:Ignorable="w14 w15 w16se w16cid w16 w16cex w16sdtdh w16du wp14">
+<w:footnotes xmlns:wpc="http://schemas.microsoft.com/office/word/2010/wordprocessingCanvas" xmlns:cx="http://schemas.microsoft.com/office/drawing/2014/chartex" xmlns:cx1="http://schemas.microsoft.com/office/drawing/2015/9/8/chartex" xmlns:cx2="http://schemas.microsoft.com/office/drawing/2015/10/21/chartex" xmlns:cx3="http://schemas.microsoft.com/office/drawing/2016/5/9/chartex" xmlns:cx4="http://schemas.microsoft.com/office/drawing/2016/5/10/chartex" xmlns:cx5="http://schemas.microsoft.com/office/drawing/2016/5/11/chartex" xmlns:cx6="http://schemas.microsoft.com/office/drawing/2016/5/12/chartex" xmlns:cx7="http://schemas.microsoft.com/office/drawing/2016/5/13/chartex" xmlns:cx8="http://schemas.microsoft.com/office/drawing/2016/5/14/chartex" xmlns:mc="http://schemas.openxmlformats.org/markup-compatibility/2006" xmlns:aink="http://schemas.microsoft.com/office/drawing/2016/ink" xmlns:am3d="http://schemas.microsoft.com/office/drawing/2017/model3d" xmlns:o="urn:schemas-microsoft-com:office:office" xmlns:oel="http://schemas.microsoft.com/office/2019/extlst" xmlns:r="http://schemas.openxmlformats.org/officeDocument/2006/relationships" xmlns:m="http://schemas.openxmlformats.org/officeDocument/2006/math" xmlns:v="urn:schemas-microsoft-com:vml" xmlns:wp14="http://schemas.microsoft.com/office/word/2010/wordprocessingDrawing" xmlns:wp="http://schemas.openxmlformats.org/drawingml/2006/wordprocessingDrawing" xmlns:w10="urn:schemas-microsoft-com:office:word" xmlns:w="http://schemas.openxmlformats.org/wordprocessingml/2006/main" xmlns:w14="http://schemas.microsoft.com/office/word/2010/wordml" xmlns:w15="http://schemas.microsoft.com/office/word/2012/wordml" xmlns:w16cex="http://schemas.microsoft.com/office/word/2018/wordml/cex" xmlns:w16cid="http://schemas.microsoft.com/office/word/2016/wordml/cid" xmlns:w16="http://schemas.microsoft.com/office/word/2018/wordml" xmlns:w16du="http://schemas.microsoft.com/office/word/2023/wordml/word16du" xmlns:w16sdtdh="http://schemas.microsoft.com/office/word/2020/wordml/sdtdatahash" xmlns:w16sdtfl="http://schemas.microsoft.com/office/word/2024/wordml/sdtformatlock" xmlns:w16se="http://schemas.microsoft.com/office/word/2015/wordml/symex" xmlns:wpg="http://schemas.microsoft.com/office/word/2010/wordprocessingGroup" xmlns:wpi="http://schemas.microsoft.com/office/word/2010/wordprocessingInk" xmlns:wne="http://schemas.microsoft.com/office/word/2006/wordml" xmlns:wps="http://schemas.microsoft.com/office/word/2010/wordprocessingShape" mc:Ignorable="w14 w15 w16se w16cid w16 w16cex w16sdtdh w16sdtfl w16du wp14">
   <w:footnote w:type="separator" w:id="-1">
     <w:p>
       <w:r>
@@ -1054,10 +980,20 @@
 </file>
 
 <file path=word/header1.xml><?xml version="1.0" encoding="utf-8"?>
-<w:hdr xmlns:wpc="http://schemas.microsoft.com/office/word/2010/wordprocessingCanvas" xmlns:cx="http://schemas.microsoft.com/office/drawing/2014/chartex" xmlns:cx1="http://schemas.microsoft.com/office/drawing/2015/9/8/chartex" xmlns:cx2="http://schemas.microsoft.com/office/drawing/2015/10/21/chartex" xmlns:cx3="http://schemas.microsoft.com/office/drawing/2016/5/9/chartex" xmlns:cx4="http://schemas.microsoft.com/office/drawing/2016/5/10/chartex" xmlns:cx5="http://schemas.microsoft.com/office/drawing/2016/5/11/chartex" xmlns:cx6="http://schemas.microsoft.com/office/drawing/2016/5/12/chartex" xmlns:cx7="http://schemas.microsoft.com/office/drawing/2016/5/13/chartex" xmlns:cx8="http://schemas.microsoft.com/office/drawing/2016/5/14/chartex" xmlns:mc="http://schemas.openxmlformats.org/markup-compatibility/2006" xmlns:aink="http://schemas.microsoft.com/office/drawing/2016/ink" xmlns:am3d="http://schemas.microsoft.com/office/drawing/2017/model3d" xmlns:o="urn:schemas-microsoft-com:office:office" xmlns:oel="http://schemas.microsoft.com/office/2019/extlst" xmlns:r="http://schemas.openxmlformats.org/officeDocument/2006/relationships" xmlns:m="http://schemas.openxmlformats.org/officeDocument/2006/math" xmlns:v="urn:schemas-microsoft-com:vml" xmlns:wp14="http://schemas.microsoft.com/office/word/2010/wordprocessingDrawing" xmlns:wp="http://schemas.openxmlformats.org/drawingml/2006/wordprocessingDrawing" xmlns:w10="urn:schemas-microsoft-com:office:word" xmlns:w="http://schemas.openxmlformats.org/wordprocessingml/2006/main" xmlns:w14="http://schemas.microsoft.com/office/word/2010/wordml" xmlns:w15="http://schemas.microsoft.com/office/word/2012/wordml" xmlns:w16cex="http://schemas.microsoft.com/office/word/2018/wordml/cex" xmlns:w16cid="http://schemas.microsoft.com/office/word/2016/wordml/cid" xmlns:w16="http://schemas.microsoft.com/office/word/2018/wordml" xmlns:w16du="http://schemas.microsoft.com/office/word/2023/wordml/word16du" xmlns:w16sdtdh="http://schemas.microsoft.com/office/word/2020/wordml/sdtdatahash" xmlns:w16se="http://schemas.microsoft.com/office/word/2015/wordml/symex" xmlns:wpg="http://schemas.microsoft.com/office/word/2010/wordprocessingGroup" xmlns:wpi="http://schemas.microsoft.com/office/word/2010/wordprocessingInk" xmlns:wne="http://schemas.microsoft.com/office/word/2006/wordml" xmlns:wps="http://schemas.microsoft.com/office/word/2010/wordprocessingShape" mc:Ignorable="w14 w15 w16se w16cid w16 w16cex w16sdtdh w16du wp14">
+<w:hdr xmlns:wpc="http://schemas.microsoft.com/office/word/2010/wordprocessingCanvas" xmlns:cx="http://schemas.microsoft.com/office/drawing/2014/chartex" xmlns:cx1="http://schemas.microsoft.com/office/drawing/2015/9/8/chartex" xmlns:cx2="http://schemas.microsoft.com/office/drawing/2015/10/21/chartex" xmlns:cx3="http://schemas.microsoft.com/office/drawing/2016/5/9/chartex" xmlns:cx4="http://schemas.microsoft.com/office/drawing/2016/5/10/chartex" xmlns:cx5="http://schemas.microsoft.com/office/drawing/2016/5/11/chartex" xmlns:cx6="http://schemas.microsoft.com/office/drawing/2016/5/12/chartex" xmlns:cx7="http://schemas.microsoft.com/office/drawing/2016/5/13/chartex" xmlns:cx8="http://schemas.microsoft.com/office/drawing/2016/5/14/chartex" xmlns:mc="http://schemas.openxmlformats.org/markup-compatibility/2006" xmlns:aink="http://schemas.microsoft.com/office/drawing/2016/ink" xmlns:am3d="http://schemas.microsoft.com/office/drawing/2017/model3d" xmlns:o="urn:schemas-microsoft-com:office:office" xmlns:oel="http://schemas.microsoft.com/office/2019/extlst" xmlns:r="http://schemas.openxmlformats.org/officeDocument/2006/relationships" xmlns:m="http://schemas.openxmlformats.org/officeDocument/2006/math" xmlns:v="urn:schemas-microsoft-com:vml" xmlns:wp14="http://schemas.microsoft.com/office/word/2010/wordprocessingDrawing" xmlns:wp="http://schemas.openxmlformats.org/drawingml/2006/wordprocessingDrawing" xmlns:w10="urn:schemas-microsoft-com:office:word" xmlns:w="http://schemas.openxmlformats.org/wordprocessingml/2006/main" xmlns:w14="http://schemas.microsoft.com/office/word/2010/wordml" xmlns:w15="http://schemas.microsoft.com/office/word/2012/wordml" xmlns:w16cex="http://schemas.microsoft.com/office/word/2018/wordml/cex" xmlns:w16cid="http://schemas.microsoft.com/office/word/2016/wordml/cid" xmlns:w16="http://schemas.microsoft.com/office/word/2018/wordml" xmlns:w16du="http://schemas.microsoft.com/office/word/2023/wordml/word16du" xmlns:w16sdtdh="http://schemas.microsoft.com/office/word/2020/wordml/sdtdatahash" xmlns:w16sdtfl="http://schemas.microsoft.com/office/word/2024/wordml/sdtformatlock" xmlns:w16se="http://schemas.microsoft.com/office/word/2015/wordml/symex" xmlns:wpg="http://schemas.microsoft.com/office/word/2010/wordprocessingGroup" xmlns:wpi="http://schemas.microsoft.com/office/word/2010/wordprocessingInk" xmlns:wne="http://schemas.microsoft.com/office/word/2006/wordml" xmlns:wps="http://schemas.microsoft.com/office/word/2010/wordprocessingShape" mc:Ignorable="w14 w15 w16se w16cid w16 w16cex w16sdtdh w16sdtfl w16du wp14">
   <w:p>
     <w:pPr>
-      <w:pStyle w:val="Zhlav"/>
+      <w:pStyle w:val="Header"/>
+    </w:pPr>
+  </w:p>
+</w:hdr>
+</file>
+
+<file path=word/header2.xml><?xml version="1.0" encoding="utf-8"?>
+<w:hdr xmlns:wpc="http://schemas.microsoft.com/office/word/2010/wordprocessingCanvas" xmlns:cx="http://schemas.microsoft.com/office/drawing/2014/chartex" xmlns:cx1="http://schemas.microsoft.com/office/drawing/2015/9/8/chartex" xmlns:cx2="http://schemas.microsoft.com/office/drawing/2015/10/21/chartex" xmlns:cx3="http://schemas.microsoft.com/office/drawing/2016/5/9/chartex" xmlns:cx4="http://schemas.microsoft.com/office/drawing/2016/5/10/chartex" xmlns:cx5="http://schemas.microsoft.com/office/drawing/2016/5/11/chartex" xmlns:cx6="http://schemas.microsoft.com/office/drawing/2016/5/12/chartex" xmlns:cx7="http://schemas.microsoft.com/office/drawing/2016/5/13/chartex" xmlns:cx8="http://schemas.microsoft.com/office/drawing/2016/5/14/chartex" xmlns:mc="http://schemas.openxmlformats.org/markup-compatibility/2006" xmlns:aink="http://schemas.microsoft.com/office/drawing/2016/ink" xmlns:am3d="http://schemas.microsoft.com/office/drawing/2017/model3d" xmlns:o="urn:schemas-microsoft-com:office:office" xmlns:oel="http://schemas.microsoft.com/office/2019/extlst" xmlns:r="http://schemas.openxmlformats.org/officeDocument/2006/relationships" xmlns:m="http://schemas.openxmlformats.org/officeDocument/2006/math" xmlns:v="urn:schemas-microsoft-com:vml" xmlns:wp14="http://schemas.microsoft.com/office/word/2010/wordprocessingDrawing" xmlns:wp="http://schemas.openxmlformats.org/drawingml/2006/wordprocessingDrawing" xmlns:w10="urn:schemas-microsoft-com:office:word" xmlns:w="http://schemas.openxmlformats.org/wordprocessingml/2006/main" xmlns:w14="http://schemas.microsoft.com/office/word/2010/wordml" xmlns:w15="http://schemas.microsoft.com/office/word/2012/wordml" xmlns:w16cex="http://schemas.microsoft.com/office/word/2018/wordml/cex" xmlns:w16cid="http://schemas.microsoft.com/office/word/2016/wordml/cid" xmlns:w16="http://schemas.microsoft.com/office/word/2018/wordml" xmlns:w16du="http://schemas.microsoft.com/office/word/2023/wordml/word16du" xmlns:w16sdtdh="http://schemas.microsoft.com/office/word/2020/wordml/sdtdatahash" xmlns:w16sdtfl="http://schemas.microsoft.com/office/word/2024/wordml/sdtformatlock" xmlns:w16se="http://schemas.microsoft.com/office/word/2015/wordml/symex" xmlns:wpg="http://schemas.microsoft.com/office/word/2010/wordprocessingGroup" xmlns:wpi="http://schemas.microsoft.com/office/word/2010/wordprocessingInk" xmlns:wne="http://schemas.microsoft.com/office/word/2006/wordml" xmlns:wps="http://schemas.microsoft.com/office/word/2010/wordprocessingShape" mc:Ignorable="w14 w15 w16se w16cid w16 w16cex w16sdtdh w16sdtfl w16du wp14">
+  <w:p>
+    <w:pPr>
+      <w:pStyle w:val="Header"/>
       <w:pBdr>
         <w:bottom w:val="single" w:sz="4" w:space="1" w:color="auto"/>
       </w:pBdr>
@@ -1160,11 +1096,11 @@
 </w:hdr>
 </file>
 
-<file path=word/header2.xml><?xml version="1.0" encoding="utf-8"?>
-<w:hdr xmlns:wpc="http://schemas.microsoft.com/office/word/2010/wordprocessingCanvas" xmlns:cx="http://schemas.microsoft.com/office/drawing/2014/chartex" xmlns:cx1="http://schemas.microsoft.com/office/drawing/2015/9/8/chartex" xmlns:cx2="http://schemas.microsoft.com/office/drawing/2015/10/21/chartex" xmlns:cx3="http://schemas.microsoft.com/office/drawing/2016/5/9/chartex" xmlns:cx4="http://schemas.microsoft.com/office/drawing/2016/5/10/chartex" xmlns:cx5="http://schemas.microsoft.com/office/drawing/2016/5/11/chartex" xmlns:cx6="http://schemas.microsoft.com/office/drawing/2016/5/12/chartex" xmlns:cx7="http://schemas.microsoft.com/office/drawing/2016/5/13/chartex" xmlns:cx8="http://schemas.microsoft.com/office/drawing/2016/5/14/chartex" xmlns:mc="http://schemas.openxmlformats.org/markup-compatibility/2006" xmlns:aink="http://schemas.microsoft.com/office/drawing/2016/ink" xmlns:am3d="http://schemas.microsoft.com/office/drawing/2017/model3d" xmlns:o="urn:schemas-microsoft-com:office:office" xmlns:oel="http://schemas.microsoft.com/office/2019/extlst" xmlns:r="http://schemas.openxmlformats.org/officeDocument/2006/relationships" xmlns:m="http://schemas.openxmlformats.org/officeDocument/2006/math" xmlns:v="urn:schemas-microsoft-com:vml" xmlns:wp14="http://schemas.microsoft.com/office/word/2010/wordprocessingDrawing" xmlns:wp="http://schemas.openxmlformats.org/drawingml/2006/wordprocessingDrawing" xmlns:w10="urn:schemas-microsoft-com:office:word" xmlns:w="http://schemas.openxmlformats.org/wordprocessingml/2006/main" xmlns:w14="http://schemas.microsoft.com/office/word/2010/wordml" xmlns:w15="http://schemas.microsoft.com/office/word/2012/wordml" xmlns:w16cex="http://schemas.microsoft.com/office/word/2018/wordml/cex" xmlns:w16cid="http://schemas.microsoft.com/office/word/2016/wordml/cid" xmlns:w16="http://schemas.microsoft.com/office/word/2018/wordml" xmlns:w16du="http://schemas.microsoft.com/office/word/2023/wordml/word16du" xmlns:w16sdtdh="http://schemas.microsoft.com/office/word/2020/wordml/sdtdatahash" xmlns:w16se="http://schemas.microsoft.com/office/word/2015/wordml/symex" xmlns:wpg="http://schemas.microsoft.com/office/word/2010/wordprocessingGroup" xmlns:wpi="http://schemas.microsoft.com/office/word/2010/wordprocessingInk" xmlns:wne="http://schemas.microsoft.com/office/word/2006/wordml" xmlns:wps="http://schemas.microsoft.com/office/word/2010/wordprocessingShape" mc:Ignorable="w14 w15 w16se w16cid w16 w16cex w16sdtdh w16du wp14">
+<file path=word/header3.xml><?xml version="1.0" encoding="utf-8"?>
+<w:hdr xmlns:wpc="http://schemas.microsoft.com/office/word/2010/wordprocessingCanvas" xmlns:cx="http://schemas.microsoft.com/office/drawing/2014/chartex" xmlns:cx1="http://schemas.microsoft.com/office/drawing/2015/9/8/chartex" xmlns:cx2="http://schemas.microsoft.com/office/drawing/2015/10/21/chartex" xmlns:cx3="http://schemas.microsoft.com/office/drawing/2016/5/9/chartex" xmlns:cx4="http://schemas.microsoft.com/office/drawing/2016/5/10/chartex" xmlns:cx5="http://schemas.microsoft.com/office/drawing/2016/5/11/chartex" xmlns:cx6="http://schemas.microsoft.com/office/drawing/2016/5/12/chartex" xmlns:cx7="http://schemas.microsoft.com/office/drawing/2016/5/13/chartex" xmlns:cx8="http://schemas.microsoft.com/office/drawing/2016/5/14/chartex" xmlns:mc="http://schemas.openxmlformats.org/markup-compatibility/2006" xmlns:aink="http://schemas.microsoft.com/office/drawing/2016/ink" xmlns:am3d="http://schemas.microsoft.com/office/drawing/2017/model3d" xmlns:o="urn:schemas-microsoft-com:office:office" xmlns:oel="http://schemas.microsoft.com/office/2019/extlst" xmlns:r="http://schemas.openxmlformats.org/officeDocument/2006/relationships" xmlns:m="http://schemas.openxmlformats.org/officeDocument/2006/math" xmlns:v="urn:schemas-microsoft-com:vml" xmlns:wp14="http://schemas.microsoft.com/office/word/2010/wordprocessingDrawing" xmlns:wp="http://schemas.openxmlformats.org/drawingml/2006/wordprocessingDrawing" xmlns:w10="urn:schemas-microsoft-com:office:word" xmlns:w="http://schemas.openxmlformats.org/wordprocessingml/2006/main" xmlns:w14="http://schemas.microsoft.com/office/word/2010/wordml" xmlns:w15="http://schemas.microsoft.com/office/word/2012/wordml" xmlns:w16cex="http://schemas.microsoft.com/office/word/2018/wordml/cex" xmlns:w16cid="http://schemas.microsoft.com/office/word/2016/wordml/cid" xmlns:w16="http://schemas.microsoft.com/office/word/2018/wordml" xmlns:w16du="http://schemas.microsoft.com/office/word/2023/wordml/word16du" xmlns:w16sdtdh="http://schemas.microsoft.com/office/word/2020/wordml/sdtdatahash" xmlns:w16sdtfl="http://schemas.microsoft.com/office/word/2024/wordml/sdtformatlock" xmlns:w16se="http://schemas.microsoft.com/office/word/2015/wordml/symex" xmlns:wpg="http://schemas.microsoft.com/office/word/2010/wordprocessingGroup" xmlns:wpi="http://schemas.microsoft.com/office/word/2010/wordprocessingInk" xmlns:wne="http://schemas.microsoft.com/office/word/2006/wordml" xmlns:wps="http://schemas.microsoft.com/office/word/2010/wordprocessingShape" mc:Ignorable="w14 w15 w16se w16cid w16 w16cex w16sdtdh w16sdtfl w16du wp14">
   <w:p>
     <w:pPr>
-      <w:pStyle w:val="Zhlav"/>
+      <w:pStyle w:val="Header"/>
       <w:jc w:val="center"/>
     </w:pPr>
     <w:r>
@@ -1291,7 +1227,7 @@
 </file>
 
 <file path=word/numbering.xml><?xml version="1.0" encoding="utf-8"?>
-<w:numbering xmlns:wpc="http://schemas.microsoft.com/office/word/2010/wordprocessingCanvas" xmlns:cx="http://schemas.microsoft.com/office/drawing/2014/chartex" xmlns:cx1="http://schemas.microsoft.com/office/drawing/2015/9/8/chartex" xmlns:cx2="http://schemas.microsoft.com/office/drawing/2015/10/21/chartex" xmlns:cx3="http://schemas.microsoft.com/office/drawing/2016/5/9/chartex" xmlns:cx4="http://schemas.microsoft.com/office/drawing/2016/5/10/chartex" xmlns:cx5="http://schemas.microsoft.com/office/drawing/2016/5/11/chartex" xmlns:cx6="http://schemas.microsoft.com/office/drawing/2016/5/12/chartex" xmlns:cx7="http://schemas.microsoft.com/office/drawing/2016/5/13/chartex" xmlns:cx8="http://schemas.microsoft.com/office/drawing/2016/5/14/chartex" xmlns:mc="http://schemas.openxmlformats.org/markup-compatibility/2006" xmlns:aink="http://schemas.microsoft.com/office/drawing/2016/ink" xmlns:am3d="http://schemas.microsoft.com/office/drawing/2017/model3d" xmlns:o="urn:schemas-microsoft-com:office:office" xmlns:oel="http://schemas.microsoft.com/office/2019/extlst" xmlns:r="http://schemas.openxmlformats.org/officeDocument/2006/relationships" xmlns:m="http://schemas.openxmlformats.org/officeDocument/2006/math" xmlns:v="urn:schemas-microsoft-com:vml" xmlns:wp14="http://schemas.microsoft.com/office/word/2010/wordprocessingDrawing" xmlns:wp="http://schemas.openxmlformats.org/drawingml/2006/wordprocessingDrawing" xmlns:w10="urn:schemas-microsoft-com:office:word" xmlns:w="http://schemas.openxmlformats.org/wordprocessingml/2006/main" xmlns:w14="http://schemas.microsoft.com/office/word/2010/wordml" xmlns:w15="http://schemas.microsoft.com/office/word/2012/wordml" xmlns:w16cex="http://schemas.microsoft.com/office/word/2018/wordml/cex" xmlns:w16cid="http://schemas.microsoft.com/office/word/2016/wordml/cid" xmlns:w16="http://schemas.microsoft.com/office/word/2018/wordml" xmlns:w16du="http://schemas.microsoft.com/office/word/2023/wordml/word16du" xmlns:w16sdtdh="http://schemas.microsoft.com/office/word/2020/wordml/sdtdatahash" xmlns:w16se="http://schemas.microsoft.com/office/word/2015/wordml/symex" xmlns:wpg="http://schemas.microsoft.com/office/word/2010/wordprocessingGroup" xmlns:wpi="http://schemas.microsoft.com/office/word/2010/wordprocessingInk" xmlns:wne="http://schemas.microsoft.com/office/word/2006/wordml" xmlns:wps="http://schemas.microsoft.com/office/word/2010/wordprocessingShape" mc:Ignorable="w14 w15 w16se w16cid w16 w16cex w16sdtdh w16du wp14">
+<w:numbering xmlns:wpc="http://schemas.microsoft.com/office/word/2010/wordprocessingCanvas" xmlns:cx="http://schemas.microsoft.com/office/drawing/2014/chartex" xmlns:cx1="http://schemas.microsoft.com/office/drawing/2015/9/8/chartex" xmlns:cx2="http://schemas.microsoft.com/office/drawing/2015/10/21/chartex" xmlns:cx3="http://schemas.microsoft.com/office/drawing/2016/5/9/chartex" xmlns:cx4="http://schemas.microsoft.com/office/drawing/2016/5/10/chartex" xmlns:cx5="http://schemas.microsoft.com/office/drawing/2016/5/11/chartex" xmlns:cx6="http://schemas.microsoft.com/office/drawing/2016/5/12/chartex" xmlns:cx7="http://schemas.microsoft.com/office/drawing/2016/5/13/chartex" xmlns:cx8="http://schemas.microsoft.com/office/drawing/2016/5/14/chartex" xmlns:mc="http://schemas.openxmlformats.org/markup-compatibility/2006" xmlns:aink="http://schemas.microsoft.com/office/drawing/2016/ink" xmlns:am3d="http://schemas.microsoft.com/office/drawing/2017/model3d" xmlns:o="urn:schemas-microsoft-com:office:office" xmlns:oel="http://schemas.microsoft.com/office/2019/extlst" xmlns:r="http://schemas.openxmlformats.org/officeDocument/2006/relationships" xmlns:m="http://schemas.openxmlformats.org/officeDocument/2006/math" xmlns:v="urn:schemas-microsoft-com:vml" xmlns:wp14="http://schemas.microsoft.com/office/word/2010/wordprocessingDrawing" xmlns:wp="http://schemas.openxmlformats.org/drawingml/2006/wordprocessingDrawing" xmlns:w10="urn:schemas-microsoft-com:office:word" xmlns:w="http://schemas.openxmlformats.org/wordprocessingml/2006/main" xmlns:w14="http://schemas.microsoft.com/office/word/2010/wordml" xmlns:w15="http://schemas.microsoft.com/office/word/2012/wordml" xmlns:w16cex="http://schemas.microsoft.com/office/word/2018/wordml/cex" xmlns:w16cid="http://schemas.microsoft.com/office/word/2016/wordml/cid" xmlns:w16="http://schemas.microsoft.com/office/word/2018/wordml" xmlns:w16du="http://schemas.microsoft.com/office/word/2023/wordml/word16du" xmlns:w16sdtdh="http://schemas.microsoft.com/office/word/2020/wordml/sdtdatahash" xmlns:w16sdtfl="http://schemas.microsoft.com/office/word/2024/wordml/sdtformatlock" xmlns:w16se="http://schemas.microsoft.com/office/word/2015/wordml/symex" xmlns:wpg="http://schemas.microsoft.com/office/word/2010/wordprocessingGroup" xmlns:wpi="http://schemas.microsoft.com/office/word/2010/wordprocessingInk" xmlns:wne="http://schemas.microsoft.com/office/word/2006/wordml" xmlns:wps="http://schemas.microsoft.com/office/word/2010/wordprocessingShape" mc:Ignorable="w14 w15 w16se w16cid w16 w16cex w16sdtdh w16sdtfl w16du wp14">
   <w:abstractNum w:abstractNumId="0" w15:restartNumberingAfterBreak="0">
     <w:nsid w:val="0000A990"/>
     <w:multiLevelType w:val="multilevel"/>
@@ -1462,7 +1398,7 @@
 </file>
 
 <file path=word/styles.xml><?xml version="1.0" encoding="utf-8"?>
-<w:styles xmlns:mc="http://schemas.openxmlformats.org/markup-compatibility/2006" xmlns:r="http://schemas.openxmlformats.org/officeDocument/2006/relationships" xmlns:w="http://schemas.openxmlformats.org/wordprocessingml/2006/main" xmlns:w14="http://schemas.microsoft.com/office/word/2010/wordml" xmlns:w15="http://schemas.microsoft.com/office/word/2012/wordml" xmlns:w16cex="http://schemas.microsoft.com/office/word/2018/wordml/cex" xmlns:w16cid="http://schemas.microsoft.com/office/word/2016/wordml/cid" xmlns:w16="http://schemas.microsoft.com/office/word/2018/wordml" xmlns:w16du="http://schemas.microsoft.com/office/word/2023/wordml/word16du" xmlns:w16sdtdh="http://schemas.microsoft.com/office/word/2020/wordml/sdtdatahash" xmlns:w16se="http://schemas.microsoft.com/office/word/2015/wordml/symex" mc:Ignorable="w14 w15 w16se w16cid w16 w16cex w16sdtdh w16du">
+<w:styles xmlns:mc="http://schemas.openxmlformats.org/markup-compatibility/2006" xmlns:r="http://schemas.openxmlformats.org/officeDocument/2006/relationships" xmlns:w="http://schemas.openxmlformats.org/wordprocessingml/2006/main" xmlns:w14="http://schemas.microsoft.com/office/word/2010/wordml" xmlns:w15="http://schemas.microsoft.com/office/word/2012/wordml" xmlns:w16cex="http://schemas.microsoft.com/office/word/2018/wordml/cex" xmlns:w16cid="http://schemas.microsoft.com/office/word/2016/wordml/cid" xmlns:w16="http://schemas.microsoft.com/office/word/2018/wordml" xmlns:w16du="http://schemas.microsoft.com/office/word/2023/wordml/word16du" xmlns:w16sdtdh="http://schemas.microsoft.com/office/word/2020/wordml/sdtdatahash" xmlns:w16sdtfl="http://schemas.microsoft.com/office/word/2024/wordml/sdtformatlock" xmlns:w16se="http://schemas.microsoft.com/office/word/2015/wordml/symex" mc:Ignorable="w14 w15 w16se w16cid w16 w16cex w16sdtdh w16sdtfl w16du">
   <w:docDefaults>
     <w:rPrDefault>
       <w:rPr>
@@ -1816,14 +1752,14 @@
     <w:lsdException w:name="Unresolved Mention" w:semiHidden="1" w:uiPriority="99" w:unhideWhenUsed="1"/>
     <w:lsdException w:name="Smart Link" w:semiHidden="1" w:uiPriority="99" w:unhideWhenUsed="1"/>
   </w:latentStyles>
-  <w:style w:type="paragraph" w:default="1" w:styleId="Normln">
+  <w:style w:type="paragraph" w:default="1" w:styleId="Normal">
     <w:name w:val="Normal"/>
     <w:qFormat/>
   </w:style>
-  <w:style w:type="paragraph" w:styleId="Nadpis1">
+  <w:style w:type="paragraph" w:styleId="Heading1">
     <w:name w:val="heading 1"/>
-    <w:basedOn w:val="Normln"/>
-    <w:next w:val="Zkladntext"/>
+    <w:basedOn w:val="Normal"/>
+    <w:next w:val="BodyText"/>
     <w:uiPriority w:val="9"/>
     <w:qFormat/>
     <w:rsid w:val="00465AC6"/>
@@ -1842,10 +1778,10 @@
       <w:szCs w:val="32"/>
     </w:rPr>
   </w:style>
-  <w:style w:type="paragraph" w:styleId="Nadpis2">
+  <w:style w:type="paragraph" w:styleId="Heading2">
     <w:name w:val="heading 2"/>
-    <w:basedOn w:val="Normln"/>
-    <w:next w:val="Zkladntext"/>
+    <w:basedOn w:val="Normal"/>
+    <w:next w:val="BodyText"/>
     <w:uiPriority w:val="9"/>
     <w:unhideWhenUsed/>
     <w:qFormat/>
@@ -1866,10 +1802,10 @@
       <w:szCs w:val="28"/>
     </w:rPr>
   </w:style>
-  <w:style w:type="paragraph" w:styleId="Nadpis3">
+  <w:style w:type="paragraph" w:styleId="Heading3">
     <w:name w:val="heading 3"/>
-    <w:basedOn w:val="Normln"/>
-    <w:next w:val="Zkladntext"/>
+    <w:basedOn w:val="Normal"/>
+    <w:next w:val="BodyText"/>
     <w:uiPriority w:val="9"/>
     <w:unhideWhenUsed/>
     <w:qFormat/>
@@ -1888,10 +1824,10 @@
       <w:sz w:val="28"/>
     </w:rPr>
   </w:style>
-  <w:style w:type="paragraph" w:styleId="Nadpis4">
+  <w:style w:type="paragraph" w:styleId="Heading4">
     <w:name w:val="heading 4"/>
-    <w:basedOn w:val="Normln"/>
-    <w:next w:val="Zkladntext"/>
+    <w:basedOn w:val="Normal"/>
+    <w:next w:val="BodyText"/>
     <w:uiPriority w:val="9"/>
     <w:unhideWhenUsed/>
     <w:qFormat/>
@@ -1911,10 +1847,10 @@
       <w:sz w:val="28"/>
     </w:rPr>
   </w:style>
-  <w:style w:type="paragraph" w:styleId="Nadpis5">
+  <w:style w:type="paragraph" w:styleId="Heading5">
     <w:name w:val="heading 5"/>
-    <w:basedOn w:val="Normln"/>
-    <w:next w:val="Zkladntext"/>
+    <w:basedOn w:val="Normal"/>
+    <w:next w:val="BodyText"/>
     <w:uiPriority w:val="9"/>
     <w:unhideWhenUsed/>
     <w:qFormat/>
@@ -1930,10 +1866,10 @@
       <w:color w:val="4F81BD" w:themeColor="accent1"/>
     </w:rPr>
   </w:style>
-  <w:style w:type="paragraph" w:styleId="Nadpis6">
+  <w:style w:type="paragraph" w:styleId="Heading6">
     <w:name w:val="heading 6"/>
-    <w:basedOn w:val="Normln"/>
-    <w:next w:val="Zkladntext"/>
+    <w:basedOn w:val="Normal"/>
+    <w:next w:val="BodyText"/>
     <w:uiPriority w:val="9"/>
     <w:unhideWhenUsed/>
     <w:qFormat/>
@@ -1948,10 +1884,10 @@
       <w:color w:val="4F81BD" w:themeColor="accent1"/>
     </w:rPr>
   </w:style>
-  <w:style w:type="paragraph" w:styleId="Nadpis7">
+  <w:style w:type="paragraph" w:styleId="Heading7">
     <w:name w:val="heading 7"/>
-    <w:basedOn w:val="Normln"/>
-    <w:next w:val="Zkladntext"/>
+    <w:basedOn w:val="Normal"/>
+    <w:next w:val="BodyText"/>
     <w:uiPriority w:val="9"/>
     <w:unhideWhenUsed/>
     <w:qFormat/>
@@ -1966,10 +1902,10 @@
       <w:color w:val="4F81BD" w:themeColor="accent1"/>
     </w:rPr>
   </w:style>
-  <w:style w:type="paragraph" w:styleId="Nadpis8">
+  <w:style w:type="paragraph" w:styleId="Heading8">
     <w:name w:val="heading 8"/>
-    <w:basedOn w:val="Normln"/>
-    <w:next w:val="Zkladntext"/>
+    <w:basedOn w:val="Normal"/>
+    <w:next w:val="BodyText"/>
     <w:uiPriority w:val="9"/>
     <w:unhideWhenUsed/>
     <w:qFormat/>
@@ -1984,10 +1920,10 @@
       <w:color w:val="4F81BD" w:themeColor="accent1"/>
     </w:rPr>
   </w:style>
-  <w:style w:type="paragraph" w:styleId="Nadpis9">
+  <w:style w:type="paragraph" w:styleId="Heading9">
     <w:name w:val="heading 9"/>
-    <w:basedOn w:val="Normln"/>
-    <w:next w:val="Zkladntext"/>
+    <w:basedOn w:val="Normal"/>
+    <w:next w:val="BodyText"/>
     <w:uiPriority w:val="9"/>
     <w:unhideWhenUsed/>
     <w:qFormat/>
@@ -2002,13 +1938,13 @@
       <w:color w:val="4F81BD" w:themeColor="accent1"/>
     </w:rPr>
   </w:style>
-  <w:style w:type="character" w:default="1" w:styleId="Standardnpsmoodstavce">
+  <w:style w:type="character" w:default="1" w:styleId="DefaultParagraphFont">
     <w:name w:val="Default Paragraph Font"/>
     <w:uiPriority w:val="1"/>
     <w:semiHidden/>
     <w:unhideWhenUsed/>
   </w:style>
-  <w:style w:type="table" w:default="1" w:styleId="Normlntabulka">
+  <w:style w:type="table" w:default="1" w:styleId="TableNormal">
     <w:name w:val="Normal Table"/>
     <w:uiPriority w:val="99"/>
     <w:semiHidden/>
@@ -2023,15 +1959,15 @@
       </w:tblCellMar>
     </w:tblPr>
   </w:style>
-  <w:style w:type="numbering" w:default="1" w:styleId="Bezseznamu">
+  <w:style w:type="numbering" w:default="1" w:styleId="NoList">
     <w:name w:val="No List"/>
     <w:uiPriority w:val="99"/>
     <w:semiHidden/>
     <w:unhideWhenUsed/>
   </w:style>
-  <w:style w:type="paragraph" w:styleId="Zkladntext">
+  <w:style w:type="paragraph" w:styleId="BodyText">
     <w:name w:val="Body Text"/>
-    <w:basedOn w:val="Normln"/>
+    <w:basedOn w:val="Normal"/>
     <w:qFormat/>
     <w:rsid w:val="00A24500"/>
     <w:pPr>
@@ -2040,23 +1976,23 @@
   </w:style>
   <w:style w:type="paragraph" w:customStyle="1" w:styleId="FirstParagraph">
     <w:name w:val="First Paragraph"/>
-    <w:basedOn w:val="Zkladntext"/>
-    <w:next w:val="Zkladntext"/>
+    <w:basedOn w:val="BodyText"/>
+    <w:next w:val="BodyText"/>
     <w:qFormat/>
     <w:rsid w:val="00A24500"/>
   </w:style>
   <w:style w:type="paragraph" w:customStyle="1" w:styleId="Compact">
     <w:name w:val="Compact"/>
-    <w:basedOn w:val="Zkladntext"/>
+    <w:basedOn w:val="BodyText"/>
     <w:qFormat/>
     <w:pPr>
       <w:spacing w:before="36" w:after="36"/>
     </w:pPr>
   </w:style>
-  <w:style w:type="paragraph" w:styleId="Nzev">
+  <w:style w:type="paragraph" w:styleId="Title">
     <w:name w:val="Title"/>
-    <w:basedOn w:val="Normln"/>
-    <w:next w:val="Zkladntext"/>
+    <w:basedOn w:val="Normal"/>
+    <w:next w:val="BodyText"/>
     <w:qFormat/>
     <w:rsid w:val="00753DAD"/>
     <w:pPr>
@@ -2073,10 +2009,10 @@
       <w:szCs w:val="36"/>
     </w:rPr>
   </w:style>
-  <w:style w:type="paragraph" w:styleId="Podnadpis">
+  <w:style w:type="paragraph" w:styleId="Subtitle">
     <w:name w:val="Subtitle"/>
-    <w:basedOn w:val="Nzev"/>
-    <w:next w:val="Zkladntext"/>
+    <w:basedOn w:val="Title"/>
+    <w:next w:val="BodyText"/>
     <w:qFormat/>
     <w:pPr>
       <w:spacing w:before="240" w:after="240"/>
@@ -2088,7 +2024,7 @@
   </w:style>
   <w:style w:type="paragraph" w:customStyle="1" w:styleId="Author">
     <w:name w:val="Author"/>
-    <w:next w:val="Zkladntext"/>
+    <w:next w:val="BodyText"/>
     <w:qFormat/>
     <w:pPr>
       <w:keepNext/>
@@ -2096,9 +2032,9 @@
       <w:jc w:val="center"/>
     </w:pPr>
   </w:style>
-  <w:style w:type="paragraph" w:styleId="Datum">
+  <w:style w:type="paragraph" w:styleId="Date">
     <w:name w:val="Date"/>
-    <w:next w:val="Zkladntext"/>
+    <w:next w:val="BodyText"/>
     <w:qFormat/>
     <w:rsid w:val="00465AC6"/>
     <w:pPr>
@@ -2110,8 +2046,8 @@
   </w:style>
   <w:style w:type="paragraph" w:customStyle="1" w:styleId="Abstract">
     <w:name w:val="Abstract"/>
-    <w:basedOn w:val="Normln"/>
-    <w:next w:val="Zkladntext"/>
+    <w:basedOn w:val="Normal"/>
+    <w:next w:val="BodyText"/>
     <w:qFormat/>
     <w:pPr>
       <w:keepNext/>
@@ -2123,15 +2059,15 @@
       <w:szCs w:val="20"/>
     </w:rPr>
   </w:style>
-  <w:style w:type="paragraph" w:styleId="Bibliografie">
+  <w:style w:type="paragraph" w:styleId="Bibliography">
     <w:name w:val="Bibliography"/>
-    <w:basedOn w:val="Normln"/>
+    <w:basedOn w:val="Normal"/>
     <w:qFormat/>
   </w:style>
-  <w:style w:type="paragraph" w:styleId="Textvbloku">
+  <w:style w:type="paragraph" w:styleId="BlockText">
     <w:name w:val="Block Text"/>
-    <w:basedOn w:val="Zkladntext"/>
-    <w:next w:val="Zkladntext"/>
+    <w:basedOn w:val="BodyText"/>
+    <w:next w:val="BodyText"/>
     <w:uiPriority w:val="9"/>
     <w:unhideWhenUsed/>
     <w:qFormat/>
@@ -2140,9 +2076,9 @@
       <w:ind w:left="480" w:right="480"/>
     </w:pPr>
   </w:style>
-  <w:style w:type="paragraph" w:styleId="Textpoznpodarou">
+  <w:style w:type="paragraph" w:styleId="FootnoteText">
     <w:name w:val="footnote text"/>
-    <w:basedOn w:val="Normln"/>
+    <w:basedOn w:val="Normal"/>
     <w:uiPriority w:val="9"/>
     <w:unhideWhenUsed/>
     <w:qFormat/>
@@ -2187,7 +2123,7 @@
   </w:style>
   <w:style w:type="paragraph" w:customStyle="1" w:styleId="DefinitionTerm">
     <w:name w:val="Definition Term"/>
-    <w:basedOn w:val="Normln"/>
+    <w:basedOn w:val="Normal"/>
     <w:next w:val="Definition"/>
     <w:pPr>
       <w:keepNext/>
@@ -2200,12 +2136,12 @@
   </w:style>
   <w:style w:type="paragraph" w:customStyle="1" w:styleId="Definition">
     <w:name w:val="Definition"/>
-    <w:basedOn w:val="Normln"/>
-  </w:style>
-  <w:style w:type="paragraph" w:styleId="Titulek">
+    <w:basedOn w:val="Normal"/>
+  </w:style>
+  <w:style w:type="paragraph" w:styleId="Caption">
     <w:name w:val="caption"/>
-    <w:basedOn w:val="Normln"/>
-    <w:link w:val="TitulekChar"/>
+    <w:basedOn w:val="Normal"/>
+    <w:link w:val="CaptionChar"/>
     <w:pPr>
       <w:spacing w:after="120"/>
     </w:pPr>
@@ -2215,18 +2151,18 @@
   </w:style>
   <w:style w:type="paragraph" w:customStyle="1" w:styleId="TableCaption">
     <w:name w:val="Table Caption"/>
-    <w:basedOn w:val="Titulek"/>
+    <w:basedOn w:val="Caption"/>
     <w:pPr>
       <w:keepNext/>
     </w:pPr>
   </w:style>
   <w:style w:type="paragraph" w:customStyle="1" w:styleId="ImageCaption">
     <w:name w:val="Image Caption"/>
-    <w:basedOn w:val="Titulek"/>
+    <w:basedOn w:val="Caption"/>
   </w:style>
   <w:style w:type="paragraph" w:customStyle="1" w:styleId="Figure">
     <w:name w:val="Figure"/>
-    <w:basedOn w:val="Normln"/>
+    <w:basedOn w:val="Normal"/>
   </w:style>
   <w:style w:type="paragraph" w:customStyle="1" w:styleId="CaptionedFigure">
     <w:name w:val="Captioned Figure"/>
@@ -2235,14 +2171,14 @@
       <w:keepNext/>
     </w:pPr>
   </w:style>
-  <w:style w:type="character" w:customStyle="1" w:styleId="TitulekChar">
-    <w:name w:val="Titulek Char"/>
-    <w:basedOn w:val="Standardnpsmoodstavce"/>
-    <w:link w:val="Titulek"/>
+  <w:style w:type="character" w:customStyle="1" w:styleId="CaptionChar">
+    <w:name w:val="Caption Char"/>
+    <w:basedOn w:val="DefaultParagraphFont"/>
+    <w:link w:val="Caption"/>
   </w:style>
   <w:style w:type="character" w:customStyle="1" w:styleId="VerbatimChar">
     <w:name w:val="Verbatim Char"/>
-    <w:basedOn w:val="TitulekChar"/>
+    <w:basedOn w:val="CaptionChar"/>
     <w:link w:val="SourceCode"/>
     <w:rPr>
       <w:rFonts w:ascii="Consolas" w:hAnsi="Consolas"/>
@@ -2251,26 +2187,26 @@
   </w:style>
   <w:style w:type="character" w:customStyle="1" w:styleId="SectionNumber">
     <w:name w:val="Section Number"/>
-    <w:basedOn w:val="TitulekChar"/>
-  </w:style>
-  <w:style w:type="character" w:styleId="Znakapoznpodarou">
+    <w:basedOn w:val="CaptionChar"/>
+  </w:style>
+  <w:style w:type="character" w:styleId="FootnoteReference">
     <w:name w:val="footnote reference"/>
-    <w:basedOn w:val="TitulekChar"/>
+    <w:basedOn w:val="CaptionChar"/>
     <w:rPr>
       <w:vertAlign w:val="superscript"/>
     </w:rPr>
   </w:style>
-  <w:style w:type="character" w:styleId="Hypertextovodkaz">
+  <w:style w:type="character" w:styleId="Hyperlink">
     <w:name w:val="Hyperlink"/>
-    <w:basedOn w:val="TitulekChar"/>
+    <w:basedOn w:val="CaptionChar"/>
     <w:rPr>
       <w:color w:val="4F81BD" w:themeColor="accent1"/>
     </w:rPr>
   </w:style>
-  <w:style w:type="paragraph" w:styleId="Nadpisobsahu">
+  <w:style w:type="paragraph" w:styleId="TOCHeading">
     <w:name w:val="TOC Heading"/>
-    <w:basedOn w:val="Nadpis1"/>
-    <w:next w:val="Zkladntext"/>
+    <w:basedOn w:val="Heading1"/>
+    <w:next w:val="BodyText"/>
     <w:uiPriority w:val="39"/>
     <w:unhideWhenUsed/>
     <w:qFormat/>
@@ -2286,7 +2222,7 @@
   </w:style>
   <w:style w:type="paragraph" w:customStyle="1" w:styleId="SourceCode">
     <w:name w:val="Source Code"/>
-    <w:basedOn w:val="Normln"/>
+    <w:basedOn w:val="Normal"/>
     <w:link w:val="VerbatimChar"/>
     <w:pPr>
       <w:wordWrap w:val="0"/>
@@ -2580,10 +2516,10 @@
       <w:sz w:val="22"/>
     </w:rPr>
   </w:style>
-  <w:style w:type="paragraph" w:styleId="Zhlav">
+  <w:style w:type="paragraph" w:styleId="Header">
     <w:name w:val="header"/>
-    <w:basedOn w:val="Normln"/>
-    <w:link w:val="ZhlavChar"/>
+    <w:basedOn w:val="Normal"/>
+    <w:link w:val="HeaderChar"/>
     <w:unhideWhenUsed/>
     <w:rsid w:val="00A20F65"/>
     <w:pPr>
@@ -2594,16 +2530,16 @@
       <w:spacing w:after="0"/>
     </w:pPr>
   </w:style>
-  <w:style w:type="character" w:customStyle="1" w:styleId="ZhlavChar">
-    <w:name w:val="Záhlaví Char"/>
-    <w:basedOn w:val="Standardnpsmoodstavce"/>
-    <w:link w:val="Zhlav"/>
+  <w:style w:type="character" w:customStyle="1" w:styleId="HeaderChar">
+    <w:name w:val="Header Char"/>
+    <w:basedOn w:val="DefaultParagraphFont"/>
+    <w:link w:val="Header"/>
     <w:rsid w:val="00A20F65"/>
   </w:style>
-  <w:style w:type="paragraph" w:styleId="Zpat">
+  <w:style w:type="paragraph" w:styleId="Footer">
     <w:name w:val="footer"/>
-    <w:basedOn w:val="Normln"/>
-    <w:link w:val="ZpatChar"/>
+    <w:basedOn w:val="Normal"/>
+    <w:link w:val="FooterChar"/>
     <w:unhideWhenUsed/>
     <w:rsid w:val="00A20F65"/>
     <w:pPr>
@@ -2614,24 +2550,24 @@
       <w:spacing w:after="0"/>
     </w:pPr>
   </w:style>
-  <w:style w:type="character" w:customStyle="1" w:styleId="ZpatChar">
-    <w:name w:val="Zápatí Char"/>
-    <w:basedOn w:val="Standardnpsmoodstavce"/>
-    <w:link w:val="Zpat"/>
+  <w:style w:type="character" w:customStyle="1" w:styleId="FooterChar">
+    <w:name w:val="Footer Char"/>
+    <w:basedOn w:val="DefaultParagraphFont"/>
+    <w:link w:val="Footer"/>
     <w:rsid w:val="00A20F65"/>
   </w:style>
-  <w:style w:type="character" w:styleId="Zstupntext">
+  <w:style w:type="character" w:styleId="PlaceholderText">
     <w:name w:val="Placeholder Text"/>
-    <w:basedOn w:val="Standardnpsmoodstavce"/>
+    <w:basedOn w:val="DefaultParagraphFont"/>
     <w:semiHidden/>
     <w:rsid w:val="00646003"/>
     <w:rPr>
       <w:color w:val="808080"/>
     </w:rPr>
   </w:style>
-  <w:style w:type="character" w:styleId="Nevyeenzmnka">
+  <w:style w:type="character" w:styleId="UnresolvedMention">
     <w:name w:val="Unresolved Mention"/>
-    <w:basedOn w:val="Standardnpsmoodstavce"/>
+    <w:basedOn w:val="DefaultParagraphFont"/>
     <w:uiPriority w:val="99"/>
     <w:semiHidden/>
     <w:unhideWhenUsed/>
@@ -2641,9 +2577,9 @@
       <w:shd w:val="clear" w:color="auto" w:fill="E1DFDD"/>
     </w:rPr>
   </w:style>
-  <w:style w:type="table" w:styleId="Svtltabulkasmkou1">
+  <w:style w:type="table" w:styleId="GridTable1Light">
     <w:name w:val="Grid Table 1 Light"/>
-    <w:basedOn w:val="Normlntabulka"/>
+    <w:basedOn w:val="TableNormal"/>
     <w:rsid w:val="00465AC6"/>
     <w:pPr>
       <w:spacing w:after="0"/>

</xml_diff>

<commit_message>
Update to template metamodel version 17.1 (#21)
* Update to metamodel 17.1
</commit_message>
<xml_diff>
--- a/src/word/reference.docx
+++ b/src/word/reference.docx
@@ -1,10 +1,10 @@
 
 <file path=word/document.xml><?xml version="1.0" encoding="utf-8"?>
-<w:document xmlns:wpc="http://schemas.microsoft.com/office/word/2010/wordprocessingCanvas" xmlns:cx="http://schemas.microsoft.com/office/drawing/2014/chartex" xmlns:cx1="http://schemas.microsoft.com/office/drawing/2015/9/8/chartex" xmlns:cx2="http://schemas.microsoft.com/office/drawing/2015/10/21/chartex" xmlns:cx3="http://schemas.microsoft.com/office/drawing/2016/5/9/chartex" xmlns:cx4="http://schemas.microsoft.com/office/drawing/2016/5/10/chartex" xmlns:cx5="http://schemas.microsoft.com/office/drawing/2016/5/11/chartex" xmlns:cx6="http://schemas.microsoft.com/office/drawing/2016/5/12/chartex" xmlns:cx7="http://schemas.microsoft.com/office/drawing/2016/5/13/chartex" xmlns:cx8="http://schemas.microsoft.com/office/drawing/2016/5/14/chartex" xmlns:mc="http://schemas.openxmlformats.org/markup-compatibility/2006" xmlns:aink="http://schemas.microsoft.com/office/drawing/2016/ink" xmlns:am3d="http://schemas.microsoft.com/office/drawing/2017/model3d" xmlns:o="urn:schemas-microsoft-com:office:office" xmlns:oel="http://schemas.microsoft.com/office/2019/extlst" xmlns:r="http://schemas.openxmlformats.org/officeDocument/2006/relationships" xmlns:m="http://schemas.openxmlformats.org/officeDocument/2006/math" xmlns:v="urn:schemas-microsoft-com:vml" xmlns:wp14="http://schemas.microsoft.com/office/word/2010/wordprocessingDrawing" xmlns:wp="http://schemas.openxmlformats.org/drawingml/2006/wordprocessingDrawing" xmlns:w10="urn:schemas-microsoft-com:office:word" xmlns:w="http://schemas.openxmlformats.org/wordprocessingml/2006/main" xmlns:w14="http://schemas.microsoft.com/office/word/2010/wordml" xmlns:w15="http://schemas.microsoft.com/office/word/2012/wordml" xmlns:w16cex="http://schemas.microsoft.com/office/word/2018/wordml/cex" xmlns:w16cid="http://schemas.microsoft.com/office/word/2016/wordml/cid" xmlns:w16="http://schemas.microsoft.com/office/word/2018/wordml" xmlns:w16du="http://schemas.microsoft.com/office/word/2023/wordml/word16du" xmlns:w16sdtdh="http://schemas.microsoft.com/office/word/2020/wordml/sdtdatahash" xmlns:w16se="http://schemas.microsoft.com/office/word/2015/wordml/symex" xmlns:wpg="http://schemas.microsoft.com/office/word/2010/wordprocessingGroup" xmlns:wpi="http://schemas.microsoft.com/office/word/2010/wordprocessingInk" xmlns:wne="http://schemas.microsoft.com/office/word/2006/wordml" xmlns:wps="http://schemas.microsoft.com/office/word/2010/wordprocessingShape" mc:Ignorable="w14 w15 w16se w16cid w16 w16cex w16sdtdh w16du wp14">
+<w:document xmlns:wpc="http://schemas.microsoft.com/office/word/2010/wordprocessingCanvas" xmlns:cx="http://schemas.microsoft.com/office/drawing/2014/chartex" xmlns:cx1="http://schemas.microsoft.com/office/drawing/2015/9/8/chartex" xmlns:cx2="http://schemas.microsoft.com/office/drawing/2015/10/21/chartex" xmlns:cx3="http://schemas.microsoft.com/office/drawing/2016/5/9/chartex" xmlns:cx4="http://schemas.microsoft.com/office/drawing/2016/5/10/chartex" xmlns:cx5="http://schemas.microsoft.com/office/drawing/2016/5/11/chartex" xmlns:cx6="http://schemas.microsoft.com/office/drawing/2016/5/12/chartex" xmlns:cx7="http://schemas.microsoft.com/office/drawing/2016/5/13/chartex" xmlns:cx8="http://schemas.microsoft.com/office/drawing/2016/5/14/chartex" xmlns:mc="http://schemas.openxmlformats.org/markup-compatibility/2006" xmlns:aink="http://schemas.microsoft.com/office/drawing/2016/ink" xmlns:am3d="http://schemas.microsoft.com/office/drawing/2017/model3d" xmlns:o="urn:schemas-microsoft-com:office:office" xmlns:oel="http://schemas.microsoft.com/office/2019/extlst" xmlns:r="http://schemas.openxmlformats.org/officeDocument/2006/relationships" xmlns:m="http://schemas.openxmlformats.org/officeDocument/2006/math" xmlns:v="urn:schemas-microsoft-com:vml" xmlns:wp14="http://schemas.microsoft.com/office/word/2010/wordprocessingDrawing" xmlns:wp="http://schemas.openxmlformats.org/drawingml/2006/wordprocessingDrawing" xmlns:w10="urn:schemas-microsoft-com:office:word" xmlns:w="http://schemas.openxmlformats.org/wordprocessingml/2006/main" xmlns:w14="http://schemas.microsoft.com/office/word/2010/wordml" xmlns:w15="http://schemas.microsoft.com/office/word/2012/wordml" xmlns:w16cex="http://schemas.microsoft.com/office/word/2018/wordml/cex" xmlns:w16cid="http://schemas.microsoft.com/office/word/2016/wordml/cid" xmlns:w16="http://schemas.microsoft.com/office/word/2018/wordml" xmlns:w16du="http://schemas.microsoft.com/office/word/2023/wordml/word16du" xmlns:w16sdtdh="http://schemas.microsoft.com/office/word/2020/wordml/sdtdatahash" xmlns:w16sdtfl="http://schemas.microsoft.com/office/word/2024/wordml/sdtformatlock" xmlns:w16se="http://schemas.microsoft.com/office/word/2015/wordml/symex" xmlns:wpg="http://schemas.microsoft.com/office/word/2010/wordprocessingGroup" xmlns:wpi="http://schemas.microsoft.com/office/word/2010/wordprocessingInk" xmlns:wne="http://schemas.microsoft.com/office/word/2006/wordml" xmlns:wps="http://schemas.microsoft.com/office/word/2010/wordprocessingShape" mc:Ignorable="w14 w15 w16se w16cid w16 w16cex w16sdtdh w16sdtfl w16du wp14">
   <w:body>
     <w:p>
       <w:pPr>
-        <w:pStyle w:val="Nzev"/>
+        <w:pStyle w:val="Title"/>
       </w:pPr>
       <w:r>
         <w:t>Test</w:t>
@@ -12,7 +12,7 @@
     </w:p>
     <w:p>
       <w:pPr>
-        <w:pStyle w:val="Nadpis1"/>
+        <w:pStyle w:val="Heading1"/>
       </w:pPr>
       <w:bookmarkStart w:id="0" w:name="horizon-europe-data-management-plan"/>
       <w:r>
@@ -25,7 +25,7 @@
     </w:p>
     <w:p>
       <w:pPr>
-        <w:pStyle w:val="Datum"/>
+        <w:pStyle w:val="Date"/>
       </w:pPr>
       <w:r>
         <w:br/>
@@ -37,10 +37,76 @@
       <w:r>
         <w:br/>
       </w:r>
-    </w:p>
-    <w:p>
-      <w:pPr>
-        <w:pStyle w:val="Nadpis2"/>
+      <w:r>
+        <w:br/>
+      </w:r>
+      <w:r>
+        <w:rPr>
+          <w:noProof/>
+        </w:rPr>
+        <w:drawing>
+          <wp:inline distT="0" distB="0" distL="0" distR="0" wp14:anchorId="63B832BE" wp14:editId="54980007">
+            <wp:extent cx="1360170" cy="1008952"/>
+            <wp:effectExtent l="0" t="0" r="0" b="0"/>
+            <wp:docPr id="1501834805" name="Graphic 1"/>
+            <wp:cNvGraphicFramePr>
+              <a:graphicFrameLocks xmlns:a="http://schemas.openxmlformats.org/drawingml/2006/main" noChangeAspect="1"/>
+            </wp:cNvGraphicFramePr>
+            <a:graphic xmlns:a="http://schemas.openxmlformats.org/drawingml/2006/main">
+              <a:graphicData uri="http://schemas.openxmlformats.org/drawingml/2006/picture">
+                <pic:pic xmlns:pic="http://schemas.openxmlformats.org/drawingml/2006/picture">
+                  <pic:nvPicPr>
+                    <pic:cNvPr id="1501834805" name="Graphic 1501834805"/>
+                    <pic:cNvPicPr/>
+                  </pic:nvPicPr>
+                  <pic:blipFill>
+                    <a:blip r:embed="rId8">
+                      <a:extLst>
+                        <a:ext uri="{96DAC541-7B7A-43D3-8B79-37D633B846F1}">
+                          <asvg:svgBlip xmlns:asvg="http://schemas.microsoft.com/office/drawing/2016/SVG/main" r:embed="rId9"/>
+                        </a:ext>
+                      </a:extLst>
+                    </a:blip>
+                    <a:stretch>
+                      <a:fillRect/>
+                    </a:stretch>
+                  </pic:blipFill>
+                  <pic:spPr>
+                    <a:xfrm>
+                      <a:off x="0" y="0"/>
+                      <a:ext cx="1379495" cy="1023287"/>
+                    </a:xfrm>
+                    <a:prstGeom prst="rect">
+                      <a:avLst/>
+                    </a:prstGeom>
+                  </pic:spPr>
+                </pic:pic>
+              </a:graphicData>
+            </a:graphic>
+          </wp:inline>
+        </w:drawing>
+      </w:r>
+      <w:r>
+        <w:br/>
+      </w:r>
+      <w:r>
+        <w:br/>
+      </w:r>
+      <w:r>
+        <w:t xml:space="preserve">Created in </w:t>
+      </w:r>
+      <w:hyperlink r:id="rId10" w:history="1">
+        <w:r>
+          <w:rPr>
+            <w:rStyle w:val="Hyperlink"/>
+          </w:rPr>
+          <w:t>Data Stewardship Wizard</w:t>
+        </w:r>
+      </w:hyperlink>
+    </w:p>
+    <w:p>
+      <w:pPr>
+        <w:pStyle w:val="Heading2"/>
       </w:pPr>
       <w:bookmarkStart w:id="1" w:name="history-of-changes"/>
       <w:r>
@@ -296,7 +362,7 @@
     </w:tbl>
     <w:p>
       <w:pPr>
-        <w:pStyle w:val="Nadpis2"/>
+        <w:pStyle w:val="Heading2"/>
       </w:pPr>
       <w:bookmarkStart w:id="2" w:name="contributors"/>
       <w:bookmarkStart w:id="3" w:name="dmp-contributors"/>
@@ -328,10 +394,10 @@
       <w:r>
         <w:br/>
       </w:r>
-      <w:hyperlink r:id="rId8">
+      <w:hyperlink r:id="rId11">
         <w:r>
           <w:rPr>
-            <w:rStyle w:val="Hypertextovodkaz"/>
+            <w:rStyle w:val="Hyperlink"/>
           </w:rPr>
           <w:t>marek.suchanek@ds-wizard.org</w:t>
         </w:r>
@@ -339,10 +405,10 @@
       <w:r>
         <w:t xml:space="preserve">,  </w:t>
       </w:r>
-      <w:hyperlink r:id="rId9">
+      <w:hyperlink r:id="rId12">
         <w:r>
           <w:rPr>
-            <w:rStyle w:val="Hypertextovodkaz"/>
+            <w:rStyle w:val="Hyperlink"/>
           </w:rPr>
           <w:t>0000-0001-7525-9218</w:t>
         </w:r>
@@ -355,10 +421,10 @@
         <w:br/>
         <w:t xml:space="preserve">Affiliation: </w:t>
       </w:r>
-      <w:hyperlink r:id="rId10">
+      <w:hyperlink r:id="rId13">
         <w:r>
           <w:rPr>
-            <w:rStyle w:val="Hypertextovodkaz"/>
+            <w:rStyle w:val="Hyperlink"/>
           </w:rPr>
           <w:t>Czech Technical University in Prague</w:t>
         </w:r>
@@ -366,7 +432,7 @@
     </w:p>
     <w:p>
       <w:pPr>
-        <w:pStyle w:val="Nadpis2"/>
+        <w:pStyle w:val="Heading2"/>
       </w:pPr>
       <w:bookmarkStart w:id="4" w:name="projects"/>
       <w:bookmarkStart w:id="5" w:name="dmp-projects"/>
@@ -387,7 +453,7 @@
     </w:p>
     <w:p>
       <w:pPr>
-        <w:pStyle w:val="Nadpis3"/>
+        <w:pStyle w:val="Heading3"/>
       </w:pPr>
       <w:bookmarkStart w:id="6" w:name="project-a"/>
       <w:r>
@@ -468,7 +534,7 @@
     </w:p>
     <w:p>
       <w:pPr>
-        <w:pStyle w:val="Zkladntext"/>
+        <w:pStyle w:val="BodyText"/>
       </w:pPr>
       <w:r>
         <w:t>In hac habitasse platea dictumst. Donec in convallis enim, id aliquam leo. Nam non justo a magna aliquet blandit at interdum nulla. Class aptent taciti sociosqu ad litora torquent per conubia nostra, per inceptos himenaeos. Donec condimentum non dolor quis suscipit. Nam ut sem ut neque efficitur finibus eu sed ex. Sed molestie eros quam, id ultricies libero maximus vitae. Fusce hendrerit orci sed tincidunt feugiat. Fusce imperdiet pretium laoreet.</w:t>
@@ -476,7 +542,7 @@
     </w:p>
     <w:p>
       <w:pPr>
-        <w:pStyle w:val="Zkladntext"/>
+        <w:pStyle w:val="BodyText"/>
       </w:pPr>
       <w:r>
         <w:t>Nam vel dignissim nisl. Phasellus vel semper enim, eget volutpat quam. Suspendisse scelerisque, erat sed suscipit venenatis, lacus dolor volutpat augue, ac suscipit elit urna non lorem. Donec fermentum rhoncus mi, sed porta metus congue sed. Sed fermentum lobortis augue vitae vehicula. Pellentesque sit amet nunc vestibulum, aliquet lectus eu, eleifend velit. Curabitur laoreet viverra dui id iaculis. Nam libero sem, egestas in pellentesque et, placerat ac lectus. Vestibulum scelerisque sapien at augue viverra elementum. Praesent volutpat nulla ac fringilla tincidunt. Sed quis congue urna, nec dapibus felis. Praesent pharetra in erat euismod sollicitudin. Quisque efficitur diam libero, nec volutpat enim laoreet in.</w:t>
@@ -484,7 +550,7 @@
     </w:p>
     <w:p>
       <w:pPr>
-        <w:pStyle w:val="Nadpis2"/>
+        <w:pStyle w:val="Heading2"/>
       </w:pPr>
       <w:bookmarkStart w:id="7" w:name="data-summary"/>
       <w:bookmarkStart w:id="8" w:name="sec-data-summary"/>
@@ -499,7 +565,7 @@
     </w:p>
     <w:p>
       <w:pPr>
-        <w:pStyle w:val="Nadpis4"/>
+        <w:pStyle w:val="Heading4"/>
       </w:pPr>
       <w:bookmarkStart w:id="10" w:name="re-used-datasets"/>
       <w:bookmarkStart w:id="11" w:name="q-data-summary"/>
@@ -543,7 +609,7 @@
     </w:p>
     <w:p>
       <w:pPr>
-        <w:pStyle w:val="Nadpis2"/>
+        <w:pStyle w:val="Heading2"/>
       </w:pPr>
       <w:bookmarkStart w:id="12" w:name="fair-data"/>
       <w:bookmarkStart w:id="13" w:name="sec-fair-data"/>
@@ -558,7 +624,7 @@
     </w:p>
     <w:p>
       <w:pPr>
-        <w:pStyle w:val="Nadpis3"/>
+        <w:pStyle w:val="Heading3"/>
       </w:pPr>
       <w:bookmarkStart w:id="14" w:name="X96b5aaeb18454504e4beb08c0ec5bbb9088e3cb"/>
       <w:r>
@@ -567,7 +633,7 @@
     </w:p>
     <w:p>
       <w:pPr>
-        <w:pStyle w:val="Nadpis3"/>
+        <w:pStyle w:val="Heading3"/>
       </w:pPr>
       <w:bookmarkStart w:id="15" w:name="q-findable"/>
       <w:bookmarkStart w:id="16" w:name="making-data-accessible"/>
@@ -579,7 +645,7 @@
     </w:p>
     <w:p>
       <w:pPr>
-        <w:pStyle w:val="Nadpis3"/>
+        <w:pStyle w:val="Heading3"/>
       </w:pPr>
       <w:bookmarkStart w:id="17" w:name="q-accessible"/>
       <w:bookmarkStart w:id="18" w:name="making-data-interoperable"/>
@@ -591,7 +657,7 @@
     </w:p>
     <w:p>
       <w:pPr>
-        <w:pStyle w:val="Nadpis3"/>
+        <w:pStyle w:val="Heading3"/>
       </w:pPr>
       <w:bookmarkStart w:id="19" w:name="q-interoperable"/>
       <w:bookmarkStart w:id="20" w:name="increase-data-re-use"/>
@@ -603,7 +669,7 @@
     </w:p>
     <w:p>
       <w:pPr>
-        <w:pStyle w:val="Nadpis2"/>
+        <w:pStyle w:val="Heading2"/>
       </w:pPr>
       <w:bookmarkStart w:id="21" w:name="q-reusable"/>
       <w:bookmarkStart w:id="22" w:name="other-research-outputs"/>
@@ -627,7 +693,7 @@
     </w:p>
     <w:p>
       <w:pPr>
-        <w:pStyle w:val="Nadpis2"/>
+        <w:pStyle w:val="Heading2"/>
       </w:pPr>
       <w:bookmarkStart w:id="24" w:name="allocation-of-resources"/>
       <w:bookmarkStart w:id="25" w:name="sec-resource-allocation"/>
@@ -649,7 +715,7 @@
     </w:p>
     <w:p>
       <w:pPr>
-        <w:pStyle w:val="Zkladntext"/>
+        <w:pStyle w:val="BodyText"/>
       </w:pPr>
       <w:r>
         <w:t>Albert Einstein is responsible for implementing the DMP, and ensuring it is reviewed and revised.</w:t>
@@ -657,7 +723,7 @@
     </w:p>
     <w:p>
       <w:pPr>
-        <w:pStyle w:val="Zkladntext"/>
+        <w:pStyle w:val="BodyText"/>
       </w:pPr>
       <w:r>
         <w:t>To execute the DMP, additional specialist expertise is required and we have such trained support staff available.</w:t>
@@ -665,7 +731,7 @@
     </w:p>
     <w:p>
       <w:pPr>
-        <w:pStyle w:val="Zkladntext"/>
+        <w:pStyle w:val="BodyText"/>
       </w:pPr>
       <w:r>
         <w:t>We do not require any hardware or software in addition to what is usually available in the institute.</w:t>
@@ -673,7 +739,7 @@
     </w:p>
     <w:p>
       <w:pPr>
-        <w:pStyle w:val="Nadpis2"/>
+        <w:pStyle w:val="Heading2"/>
       </w:pPr>
       <w:bookmarkStart w:id="27" w:name="data-security"/>
       <w:bookmarkStart w:id="28" w:name="sec-data-security"/>
@@ -687,7 +753,7 @@
     </w:p>
     <w:p>
       <w:pPr>
-        <w:pStyle w:val="Nadpis2"/>
+        <w:pStyle w:val="Heading2"/>
       </w:pPr>
       <w:bookmarkStart w:id="29" w:name="q-data-security"/>
       <w:bookmarkStart w:id="30" w:name="ethics"/>
@@ -702,7 +768,7 @@
     </w:p>
     <w:p>
       <w:pPr>
-        <w:pStyle w:val="Nadpis2"/>
+        <w:pStyle w:val="Heading2"/>
       </w:pPr>
       <w:bookmarkStart w:id="32" w:name="q-ethical-aspects"/>
       <w:bookmarkStart w:id="33" w:name="other-issues"/>
@@ -723,10 +789,10 @@
       <w:r>
         <w:t xml:space="preserve">We use the </w:t>
       </w:r>
-      <w:hyperlink r:id="rId11">
+      <w:hyperlink r:id="rId14">
         <w:r>
           <w:rPr>
-            <w:rStyle w:val="Hypertextovodkaz"/>
+            <w:rStyle w:val="Hyperlink"/>
           </w:rPr>
           <w:t>Data Stewardship Wizard</w:t>
         </w:r>
@@ -744,10 +810,10 @@
       <w:r>
         <w:t xml:space="preserve"> (ID: dsw:root:2.3.14) knowledge model to make our DMP. More specifically, we use the </w:t>
       </w:r>
-      <w:hyperlink r:id="rId12">
+      <w:hyperlink r:id="rId15">
         <w:r>
           <w:rPr>
-            <w:rStyle w:val="Hypertextovodkaz"/>
+            <w:rStyle w:val="Hyperlink"/>
           </w:rPr>
           <w:t>http://localhost:8080</w:t>
         </w:r>
@@ -755,10 +821,10 @@
       <w:r>
         <w:t xml:space="preserve"> DSW instance where the project has direct URL: </w:t>
       </w:r>
-      <w:hyperlink r:id="rId13">
+      <w:hyperlink r:id="rId16">
         <w:r>
           <w:rPr>
-            <w:rStyle w:val="Hypertextovodkaz"/>
+            <w:rStyle w:val="Hyperlink"/>
           </w:rPr>
           <w:t>http://localhost:8080/projects/629c1e1e-3648-495f-87b1-a2130353be76</w:t>
         </w:r>
@@ -769,7 +835,7 @@
     </w:p>
     <w:p>
       <w:pPr>
-        <w:pStyle w:val="Zkladntext"/>
+        <w:pStyle w:val="BodyText"/>
       </w:pPr>
       <w:r>
         <w:t>We will not be using any extra national, funder, sectorial, nor departmental policies or procedures for data management.</w:t>
@@ -781,10 +847,12 @@
       <w:bookmarkEnd w:id="35"/>
     </w:p>
     <w:sectPr>
-      <w:headerReference w:type="default" r:id="rId14"/>
-      <w:footerReference w:type="default" r:id="rId15"/>
-      <w:headerReference w:type="first" r:id="rId16"/>
-      <w:footerReference w:type="first" r:id="rId17"/>
+      <w:headerReference w:type="even" r:id="rId17"/>
+      <w:headerReference w:type="default" r:id="rId18"/>
+      <w:footerReference w:type="even" r:id="rId19"/>
+      <w:footerReference w:type="default" r:id="rId20"/>
+      <w:headerReference w:type="first" r:id="rId21"/>
+      <w:footerReference w:type="first" r:id="rId22"/>
       <w:pgSz w:w="12240" w:h="15840"/>
       <w:pgMar w:top="1608" w:right="1417" w:bottom="1417" w:left="1417" w:header="708" w:footer="708" w:gutter="0"/>
       <w:cols w:space="708"/>
@@ -796,7 +864,7 @@
 </file>
 
 <file path=word/endnotes.xml><?xml version="1.0" encoding="utf-8"?>
-<w:endnotes xmlns:wpc="http://schemas.microsoft.com/office/word/2010/wordprocessingCanvas" xmlns:cx="http://schemas.microsoft.com/office/drawing/2014/chartex" xmlns:cx1="http://schemas.microsoft.com/office/drawing/2015/9/8/chartex" xmlns:cx2="http://schemas.microsoft.com/office/drawing/2015/10/21/chartex" xmlns:cx3="http://schemas.microsoft.com/office/drawing/2016/5/9/chartex" xmlns:cx4="http://schemas.microsoft.com/office/drawing/2016/5/10/chartex" xmlns:cx5="http://schemas.microsoft.com/office/drawing/2016/5/11/chartex" xmlns:cx6="http://schemas.microsoft.com/office/drawing/2016/5/12/chartex" xmlns:cx7="http://schemas.microsoft.com/office/drawing/2016/5/13/chartex" xmlns:cx8="http://schemas.microsoft.com/office/drawing/2016/5/14/chartex" xmlns:mc="http://schemas.openxmlformats.org/markup-compatibility/2006" xmlns:aink="http://schemas.microsoft.com/office/drawing/2016/ink" xmlns:am3d="http://schemas.microsoft.com/office/drawing/2017/model3d" xmlns:o="urn:schemas-microsoft-com:office:office" xmlns:oel="http://schemas.microsoft.com/office/2019/extlst" xmlns:r="http://schemas.openxmlformats.org/officeDocument/2006/relationships" xmlns:m="http://schemas.openxmlformats.org/officeDocument/2006/math" xmlns:v="urn:schemas-microsoft-com:vml" xmlns:wp14="http://schemas.microsoft.com/office/word/2010/wordprocessingDrawing" xmlns:wp="http://schemas.openxmlformats.org/drawingml/2006/wordprocessingDrawing" xmlns:w10="urn:schemas-microsoft-com:office:word" xmlns:w="http://schemas.openxmlformats.org/wordprocessingml/2006/main" xmlns:w14="http://schemas.microsoft.com/office/word/2010/wordml" xmlns:w15="http://schemas.microsoft.com/office/word/2012/wordml" xmlns:w16cex="http://schemas.microsoft.com/office/word/2018/wordml/cex" xmlns:w16cid="http://schemas.microsoft.com/office/word/2016/wordml/cid" xmlns:w16="http://schemas.microsoft.com/office/word/2018/wordml" xmlns:w16du="http://schemas.microsoft.com/office/word/2023/wordml/word16du" xmlns:w16sdtdh="http://schemas.microsoft.com/office/word/2020/wordml/sdtdatahash" xmlns:w16se="http://schemas.microsoft.com/office/word/2015/wordml/symex" xmlns:wpg="http://schemas.microsoft.com/office/word/2010/wordprocessingGroup" xmlns:wpi="http://schemas.microsoft.com/office/word/2010/wordprocessingInk" xmlns:wne="http://schemas.microsoft.com/office/word/2006/wordml" xmlns:wps="http://schemas.microsoft.com/office/word/2010/wordprocessingShape" mc:Ignorable="w14 w15 w16se w16cid w16 w16cex w16sdtdh w16du wp14">
+<w:endnotes xmlns:wpc="http://schemas.microsoft.com/office/word/2010/wordprocessingCanvas" xmlns:cx="http://schemas.microsoft.com/office/drawing/2014/chartex" xmlns:cx1="http://schemas.microsoft.com/office/drawing/2015/9/8/chartex" xmlns:cx2="http://schemas.microsoft.com/office/drawing/2015/10/21/chartex" xmlns:cx3="http://schemas.microsoft.com/office/drawing/2016/5/9/chartex" xmlns:cx4="http://schemas.microsoft.com/office/drawing/2016/5/10/chartex" xmlns:cx5="http://schemas.microsoft.com/office/drawing/2016/5/11/chartex" xmlns:cx6="http://schemas.microsoft.com/office/drawing/2016/5/12/chartex" xmlns:cx7="http://schemas.microsoft.com/office/drawing/2016/5/13/chartex" xmlns:cx8="http://schemas.microsoft.com/office/drawing/2016/5/14/chartex" xmlns:mc="http://schemas.openxmlformats.org/markup-compatibility/2006" xmlns:aink="http://schemas.microsoft.com/office/drawing/2016/ink" xmlns:am3d="http://schemas.microsoft.com/office/drawing/2017/model3d" xmlns:o="urn:schemas-microsoft-com:office:office" xmlns:oel="http://schemas.microsoft.com/office/2019/extlst" xmlns:r="http://schemas.openxmlformats.org/officeDocument/2006/relationships" xmlns:m="http://schemas.openxmlformats.org/officeDocument/2006/math" xmlns:v="urn:schemas-microsoft-com:vml" xmlns:wp14="http://schemas.microsoft.com/office/word/2010/wordprocessingDrawing" xmlns:wp="http://schemas.openxmlformats.org/drawingml/2006/wordprocessingDrawing" xmlns:w10="urn:schemas-microsoft-com:office:word" xmlns:w="http://schemas.openxmlformats.org/wordprocessingml/2006/main" xmlns:w14="http://schemas.microsoft.com/office/word/2010/wordml" xmlns:w15="http://schemas.microsoft.com/office/word/2012/wordml" xmlns:w16cex="http://schemas.microsoft.com/office/word/2018/wordml/cex" xmlns:w16cid="http://schemas.microsoft.com/office/word/2016/wordml/cid" xmlns:w16="http://schemas.microsoft.com/office/word/2018/wordml" xmlns:w16du="http://schemas.microsoft.com/office/word/2023/wordml/word16du" xmlns:w16sdtdh="http://schemas.microsoft.com/office/word/2020/wordml/sdtdatahash" xmlns:w16sdtfl="http://schemas.microsoft.com/office/word/2024/wordml/sdtformatlock" xmlns:w16se="http://schemas.microsoft.com/office/word/2015/wordml/symex" xmlns:wpg="http://schemas.microsoft.com/office/word/2010/wordprocessingGroup" xmlns:wpi="http://schemas.microsoft.com/office/word/2010/wordprocessingInk" xmlns:wne="http://schemas.microsoft.com/office/word/2006/wordml" xmlns:wps="http://schemas.microsoft.com/office/word/2010/wordprocessingShape" mc:Ignorable="w14 w15 w16se w16cid w16 w16cex w16sdtdh w16sdtfl w16du wp14">
   <w:endnote w:type="separator" w:id="-1">
     <w:p>
       <w:pPr>
@@ -821,84 +889,24 @@
 </file>
 
 <file path=word/footer1.xml><?xml version="1.0" encoding="utf-8"?>
-<w:ftr xmlns:wpc="http://schemas.microsoft.com/office/word/2010/wordprocessingCanvas" xmlns:cx="http://schemas.microsoft.com/office/drawing/2014/chartex" xmlns:cx1="http://schemas.microsoft.com/office/drawing/2015/9/8/chartex" xmlns:cx2="http://schemas.microsoft.com/office/drawing/2015/10/21/chartex" xmlns:cx3="http://schemas.microsoft.com/office/drawing/2016/5/9/chartex" xmlns:cx4="http://schemas.microsoft.com/office/drawing/2016/5/10/chartex" xmlns:cx5="http://schemas.microsoft.com/office/drawing/2016/5/11/chartex" xmlns:cx6="http://schemas.microsoft.com/office/drawing/2016/5/12/chartex" xmlns:cx7="http://schemas.microsoft.com/office/drawing/2016/5/13/chartex" xmlns:cx8="http://schemas.microsoft.com/office/drawing/2016/5/14/chartex" xmlns:mc="http://schemas.openxmlformats.org/markup-compatibility/2006" xmlns:aink="http://schemas.microsoft.com/office/drawing/2016/ink" xmlns:am3d="http://schemas.microsoft.com/office/drawing/2017/model3d" xmlns:o="urn:schemas-microsoft-com:office:office" xmlns:oel="http://schemas.microsoft.com/office/2019/extlst" xmlns:r="http://schemas.openxmlformats.org/officeDocument/2006/relationships" xmlns:m="http://schemas.openxmlformats.org/officeDocument/2006/math" xmlns:v="urn:schemas-microsoft-com:vml" xmlns:wp14="http://schemas.microsoft.com/office/word/2010/wordprocessingDrawing" xmlns:wp="http://schemas.openxmlformats.org/drawingml/2006/wordprocessingDrawing" xmlns:w10="urn:schemas-microsoft-com:office:word" xmlns:w="http://schemas.openxmlformats.org/wordprocessingml/2006/main" xmlns:w14="http://schemas.microsoft.com/office/word/2010/wordml" xmlns:w15="http://schemas.microsoft.com/office/word/2012/wordml" xmlns:w16cex="http://schemas.microsoft.com/office/word/2018/wordml/cex" xmlns:w16cid="http://schemas.microsoft.com/office/word/2016/wordml/cid" xmlns:w16="http://schemas.microsoft.com/office/word/2018/wordml" xmlns:w16du="http://schemas.microsoft.com/office/word/2023/wordml/word16du" xmlns:w16sdtdh="http://schemas.microsoft.com/office/word/2020/wordml/sdtdatahash" xmlns:w16se="http://schemas.microsoft.com/office/word/2015/wordml/symex" xmlns:wpg="http://schemas.microsoft.com/office/word/2010/wordprocessingGroup" xmlns:wpi="http://schemas.microsoft.com/office/word/2010/wordprocessingInk" xmlns:wne="http://schemas.microsoft.com/office/word/2006/wordml" xmlns:wps="http://schemas.microsoft.com/office/word/2010/wordprocessingShape" mc:Ignorable="w14 w15 w16se w16cid w16 w16cex w16sdtdh w16du wp14">
+<w:ftr xmlns:wpc="http://schemas.microsoft.com/office/word/2010/wordprocessingCanvas" xmlns:cx="http://schemas.microsoft.com/office/drawing/2014/chartex" xmlns:cx1="http://schemas.microsoft.com/office/drawing/2015/9/8/chartex" xmlns:cx2="http://schemas.microsoft.com/office/drawing/2015/10/21/chartex" xmlns:cx3="http://schemas.microsoft.com/office/drawing/2016/5/9/chartex" xmlns:cx4="http://schemas.microsoft.com/office/drawing/2016/5/10/chartex" xmlns:cx5="http://schemas.microsoft.com/office/drawing/2016/5/11/chartex" xmlns:cx6="http://schemas.microsoft.com/office/drawing/2016/5/12/chartex" xmlns:cx7="http://schemas.microsoft.com/office/drawing/2016/5/13/chartex" xmlns:cx8="http://schemas.microsoft.com/office/drawing/2016/5/14/chartex" xmlns:mc="http://schemas.openxmlformats.org/markup-compatibility/2006" xmlns:aink="http://schemas.microsoft.com/office/drawing/2016/ink" xmlns:am3d="http://schemas.microsoft.com/office/drawing/2017/model3d" xmlns:o="urn:schemas-microsoft-com:office:office" xmlns:oel="http://schemas.microsoft.com/office/2019/extlst" xmlns:r="http://schemas.openxmlformats.org/officeDocument/2006/relationships" xmlns:m="http://schemas.openxmlformats.org/officeDocument/2006/math" xmlns:v="urn:schemas-microsoft-com:vml" xmlns:wp14="http://schemas.microsoft.com/office/word/2010/wordprocessingDrawing" xmlns:wp="http://schemas.openxmlformats.org/drawingml/2006/wordprocessingDrawing" xmlns:w10="urn:schemas-microsoft-com:office:word" xmlns:w="http://schemas.openxmlformats.org/wordprocessingml/2006/main" xmlns:w14="http://schemas.microsoft.com/office/word/2010/wordml" xmlns:w15="http://schemas.microsoft.com/office/word/2012/wordml" xmlns:w16cex="http://schemas.microsoft.com/office/word/2018/wordml/cex" xmlns:w16cid="http://schemas.microsoft.com/office/word/2016/wordml/cid" xmlns:w16="http://schemas.microsoft.com/office/word/2018/wordml" xmlns:w16du="http://schemas.microsoft.com/office/word/2023/wordml/word16du" xmlns:w16sdtdh="http://schemas.microsoft.com/office/word/2020/wordml/sdtdatahash" xmlns:w16sdtfl="http://schemas.microsoft.com/office/word/2024/wordml/sdtformatlock" xmlns:w16se="http://schemas.microsoft.com/office/word/2015/wordml/symex" xmlns:wpg="http://schemas.microsoft.com/office/word/2010/wordprocessingGroup" xmlns:wpi="http://schemas.microsoft.com/office/word/2010/wordprocessingInk" xmlns:wne="http://schemas.microsoft.com/office/word/2006/wordml" xmlns:wps="http://schemas.microsoft.com/office/word/2010/wordprocessingShape" mc:Ignorable="w14 w15 w16se w16cid w16 w16cex w16sdtdh w16sdtfl w16du wp14">
   <w:p>
     <w:pPr>
-      <w:pStyle w:val="Zpat"/>
+      <w:pStyle w:val="Footer"/>
+    </w:pPr>
+  </w:p>
+</w:ftr>
+</file>
+
+<file path=word/footer2.xml><?xml version="1.0" encoding="utf-8"?>
+<w:ftr xmlns:wpc="http://schemas.microsoft.com/office/word/2010/wordprocessingCanvas" xmlns:cx="http://schemas.microsoft.com/office/drawing/2014/chartex" xmlns:cx1="http://schemas.microsoft.com/office/drawing/2015/9/8/chartex" xmlns:cx2="http://schemas.microsoft.com/office/drawing/2015/10/21/chartex" xmlns:cx3="http://schemas.microsoft.com/office/drawing/2016/5/9/chartex" xmlns:cx4="http://schemas.microsoft.com/office/drawing/2016/5/10/chartex" xmlns:cx5="http://schemas.microsoft.com/office/drawing/2016/5/11/chartex" xmlns:cx6="http://schemas.microsoft.com/office/drawing/2016/5/12/chartex" xmlns:cx7="http://schemas.microsoft.com/office/drawing/2016/5/13/chartex" xmlns:cx8="http://schemas.microsoft.com/office/drawing/2016/5/14/chartex" xmlns:mc="http://schemas.openxmlformats.org/markup-compatibility/2006" xmlns:aink="http://schemas.microsoft.com/office/drawing/2016/ink" xmlns:am3d="http://schemas.microsoft.com/office/drawing/2017/model3d" xmlns:o="urn:schemas-microsoft-com:office:office" xmlns:oel="http://schemas.microsoft.com/office/2019/extlst" xmlns:r="http://schemas.openxmlformats.org/officeDocument/2006/relationships" xmlns:m="http://schemas.openxmlformats.org/officeDocument/2006/math" xmlns:v="urn:schemas-microsoft-com:vml" xmlns:wp14="http://schemas.microsoft.com/office/word/2010/wordprocessingDrawing" xmlns:wp="http://schemas.openxmlformats.org/drawingml/2006/wordprocessingDrawing" xmlns:w10="urn:schemas-microsoft-com:office:word" xmlns:w="http://schemas.openxmlformats.org/wordprocessingml/2006/main" xmlns:w14="http://schemas.microsoft.com/office/word/2010/wordml" xmlns:w15="http://schemas.microsoft.com/office/word/2012/wordml" xmlns:w16cex="http://schemas.microsoft.com/office/word/2018/wordml/cex" xmlns:w16cid="http://schemas.microsoft.com/office/word/2016/wordml/cid" xmlns:w16="http://schemas.microsoft.com/office/word/2018/wordml" xmlns:w16du="http://schemas.microsoft.com/office/word/2023/wordml/word16du" xmlns:w16sdtdh="http://schemas.microsoft.com/office/word/2020/wordml/sdtdatahash" xmlns:w16sdtfl="http://schemas.microsoft.com/office/word/2024/wordml/sdtformatlock" xmlns:w16se="http://schemas.microsoft.com/office/word/2015/wordml/symex" xmlns:wpg="http://schemas.microsoft.com/office/word/2010/wordprocessingGroup" xmlns:wpi="http://schemas.microsoft.com/office/word/2010/wordprocessingInk" xmlns:wne="http://schemas.microsoft.com/office/word/2006/wordml" xmlns:wps="http://schemas.microsoft.com/office/word/2010/wordprocessingShape" mc:Ignorable="w14 w15 w16se w16cid w16 w16cex w16sdtdh w16sdtfl w16du wp14">
+  <w:p>
+    <w:pPr>
+      <w:pStyle w:val="Footer"/>
       <w:pBdr>
         <w:top w:val="single" w:sz="4" w:space="5" w:color="auto"/>
       </w:pBdr>
     </w:pPr>
-    <w:r>
-      <w:rPr>
-        <w:noProof/>
-      </w:rPr>
-      <w:drawing>
-        <wp:anchor distT="0" distB="0" distL="114300" distR="114300" simplePos="0" relativeHeight="251655168" behindDoc="1" locked="0" layoutInCell="1" allowOverlap="1" wp14:anchorId="7CB06072" wp14:editId="1570F7B8">
-          <wp:simplePos x="0" y="0"/>
-          <wp:positionH relativeFrom="column">
-            <wp:posOffset>5147945</wp:posOffset>
-          </wp:positionH>
-          <wp:positionV relativeFrom="paragraph">
-            <wp:posOffset>15240</wp:posOffset>
-          </wp:positionV>
-          <wp:extent cx="821055" cy="368935"/>
-          <wp:effectExtent l="0" t="0" r="0" b="0"/>
-          <wp:wrapTight wrapText="bothSides">
-            <wp:wrapPolygon edited="0">
-              <wp:start x="4009" y="3346"/>
-              <wp:lineTo x="1503" y="17845"/>
-              <wp:lineTo x="4009" y="17845"/>
-              <wp:lineTo x="18543" y="14499"/>
-              <wp:lineTo x="19044" y="5577"/>
-              <wp:lineTo x="6515" y="3346"/>
-              <wp:lineTo x="4009" y="3346"/>
-            </wp:wrapPolygon>
-          </wp:wrapTight>
-          <wp:docPr id="3" name="Obrázek 3"/>
-          <wp:cNvGraphicFramePr>
-            <a:graphicFrameLocks xmlns:a="http://schemas.openxmlformats.org/drawingml/2006/main" noChangeAspect="1"/>
-          </wp:cNvGraphicFramePr>
-          <a:graphic xmlns:a="http://schemas.openxmlformats.org/drawingml/2006/main">
-            <a:graphicData uri="http://schemas.openxmlformats.org/drawingml/2006/picture">
-              <pic:pic xmlns:pic="http://schemas.openxmlformats.org/drawingml/2006/picture">
-                <pic:nvPicPr>
-                  <pic:cNvPr id="1" name="Obrázek 1"/>
-                  <pic:cNvPicPr/>
-                </pic:nvPicPr>
-                <pic:blipFill>
-                  <a:blip r:embed="rId1">
-                    <a:extLst>
-                      <a:ext uri="{28A0092B-C50C-407E-A947-70E740481C1C}">
-                        <a14:useLocalDpi xmlns:a14="http://schemas.microsoft.com/office/drawing/2010/main" val="0"/>
-                      </a:ext>
-                    </a:extLst>
-                  </a:blip>
-                  <a:stretch>
-                    <a:fillRect/>
-                  </a:stretch>
-                </pic:blipFill>
-                <pic:spPr>
-                  <a:xfrm>
-                    <a:off x="0" y="0"/>
-                    <a:ext cx="821055" cy="368935"/>
-                  </a:xfrm>
-                  <a:prstGeom prst="rect">
-                    <a:avLst/>
-                  </a:prstGeom>
-                </pic:spPr>
-              </pic:pic>
-            </a:graphicData>
-          </a:graphic>
-          <wp14:sizeRelH relativeFrom="page">
-            <wp14:pctWidth>0</wp14:pctWidth>
-          </wp14:sizeRelH>
-          <wp14:sizeRelV relativeFrom="page">
-            <wp14:pctHeight>0</wp14:pctHeight>
-          </wp14:sizeRelV>
-        </wp:anchor>
-      </w:drawing>
-    </w:r>
     <w:r>
       <w:tab/>
     </w:r>
@@ -935,98 +943,16 @@
 </w:ftr>
 </file>
 
-<file path=word/footer2.xml><?xml version="1.0" encoding="utf-8"?>
-<w:ftr xmlns:wpc="http://schemas.microsoft.com/office/word/2010/wordprocessingCanvas" xmlns:cx="http://schemas.microsoft.com/office/drawing/2014/chartex" xmlns:cx1="http://schemas.microsoft.com/office/drawing/2015/9/8/chartex" xmlns:cx2="http://schemas.microsoft.com/office/drawing/2015/10/21/chartex" xmlns:cx3="http://schemas.microsoft.com/office/drawing/2016/5/9/chartex" xmlns:cx4="http://schemas.microsoft.com/office/drawing/2016/5/10/chartex" xmlns:cx5="http://schemas.microsoft.com/office/drawing/2016/5/11/chartex" xmlns:cx6="http://schemas.microsoft.com/office/drawing/2016/5/12/chartex" xmlns:cx7="http://schemas.microsoft.com/office/drawing/2016/5/13/chartex" xmlns:cx8="http://schemas.microsoft.com/office/drawing/2016/5/14/chartex" xmlns:mc="http://schemas.openxmlformats.org/markup-compatibility/2006" xmlns:aink="http://schemas.microsoft.com/office/drawing/2016/ink" xmlns:am3d="http://schemas.microsoft.com/office/drawing/2017/model3d" xmlns:o="urn:schemas-microsoft-com:office:office" xmlns:oel="http://schemas.microsoft.com/office/2019/extlst" xmlns:r="http://schemas.openxmlformats.org/officeDocument/2006/relationships" xmlns:m="http://schemas.openxmlformats.org/officeDocument/2006/math" xmlns:v="urn:schemas-microsoft-com:vml" xmlns:wp14="http://schemas.microsoft.com/office/word/2010/wordprocessingDrawing" xmlns:wp="http://schemas.openxmlformats.org/drawingml/2006/wordprocessingDrawing" xmlns:w10="urn:schemas-microsoft-com:office:word" xmlns:w="http://schemas.openxmlformats.org/wordprocessingml/2006/main" xmlns:w14="http://schemas.microsoft.com/office/word/2010/wordml" xmlns:w15="http://schemas.microsoft.com/office/word/2012/wordml" xmlns:w16cex="http://schemas.microsoft.com/office/word/2018/wordml/cex" xmlns:w16cid="http://schemas.microsoft.com/office/word/2016/wordml/cid" xmlns:w16="http://schemas.microsoft.com/office/word/2018/wordml" xmlns:w16du="http://schemas.microsoft.com/office/word/2023/wordml/word16du" xmlns:w16sdtdh="http://schemas.microsoft.com/office/word/2020/wordml/sdtdatahash" xmlns:w16se="http://schemas.microsoft.com/office/word/2015/wordml/symex" xmlns:wpg="http://schemas.microsoft.com/office/word/2010/wordprocessingGroup" xmlns:wpi="http://schemas.microsoft.com/office/word/2010/wordprocessingInk" xmlns:wne="http://schemas.microsoft.com/office/word/2006/wordml" xmlns:wps="http://schemas.microsoft.com/office/word/2010/wordprocessingShape" mc:Ignorable="w14 w15 w16se w16cid w16 w16cex w16sdtdh w16du wp14">
+<file path=word/footer3.xml><?xml version="1.0" encoding="utf-8"?>
+<w:ftr xmlns:wpc="http://schemas.microsoft.com/office/word/2010/wordprocessingCanvas" xmlns:cx="http://schemas.microsoft.com/office/drawing/2014/chartex" xmlns:cx1="http://schemas.microsoft.com/office/drawing/2015/9/8/chartex" xmlns:cx2="http://schemas.microsoft.com/office/drawing/2015/10/21/chartex" xmlns:cx3="http://schemas.microsoft.com/office/drawing/2016/5/9/chartex" xmlns:cx4="http://schemas.microsoft.com/office/drawing/2016/5/10/chartex" xmlns:cx5="http://schemas.microsoft.com/office/drawing/2016/5/11/chartex" xmlns:cx6="http://schemas.microsoft.com/office/drawing/2016/5/12/chartex" xmlns:cx7="http://schemas.microsoft.com/office/drawing/2016/5/13/chartex" xmlns:cx8="http://schemas.microsoft.com/office/drawing/2016/5/14/chartex" xmlns:mc="http://schemas.openxmlformats.org/markup-compatibility/2006" xmlns:aink="http://schemas.microsoft.com/office/drawing/2016/ink" xmlns:am3d="http://schemas.microsoft.com/office/drawing/2017/model3d" xmlns:o="urn:schemas-microsoft-com:office:office" xmlns:oel="http://schemas.microsoft.com/office/2019/extlst" xmlns:r="http://schemas.openxmlformats.org/officeDocument/2006/relationships" xmlns:m="http://schemas.openxmlformats.org/officeDocument/2006/math" xmlns:v="urn:schemas-microsoft-com:vml" xmlns:wp14="http://schemas.microsoft.com/office/word/2010/wordprocessingDrawing" xmlns:wp="http://schemas.openxmlformats.org/drawingml/2006/wordprocessingDrawing" xmlns:w10="urn:schemas-microsoft-com:office:word" xmlns:w="http://schemas.openxmlformats.org/wordprocessingml/2006/main" xmlns:w14="http://schemas.microsoft.com/office/word/2010/wordml" xmlns:w15="http://schemas.microsoft.com/office/word/2012/wordml" xmlns:w16cex="http://schemas.microsoft.com/office/word/2018/wordml/cex" xmlns:w16cid="http://schemas.microsoft.com/office/word/2016/wordml/cid" xmlns:w16="http://schemas.microsoft.com/office/word/2018/wordml" xmlns:w16du="http://schemas.microsoft.com/office/word/2023/wordml/word16du" xmlns:w16sdtdh="http://schemas.microsoft.com/office/word/2020/wordml/sdtdatahash" xmlns:w16sdtfl="http://schemas.microsoft.com/office/word/2024/wordml/sdtformatlock" xmlns:w16se="http://schemas.microsoft.com/office/word/2015/wordml/symex" xmlns:wpg="http://schemas.microsoft.com/office/word/2010/wordprocessingGroup" xmlns:wpi="http://schemas.microsoft.com/office/word/2010/wordprocessingInk" xmlns:wne="http://schemas.microsoft.com/office/word/2006/wordml" xmlns:wps="http://schemas.microsoft.com/office/word/2010/wordprocessingShape" mc:Ignorable="w14 w15 w16se w16cid w16 w16cex w16sdtdh w16sdtfl w16du wp14">
   <w:p>
     <w:pPr>
-      <w:pStyle w:val="Zpat"/>
+      <w:pStyle w:val="Footer"/>
       <w:tabs>
         <w:tab w:val="clear" w:pos="4536"/>
         <w:tab w:val="center" w:pos="3828"/>
       </w:tabs>
     </w:pPr>
-    <w:r>
-      <w:rPr>
-        <w:noProof/>
-      </w:rPr>
-      <w:drawing>
-        <wp:anchor distT="0" distB="0" distL="114300" distR="114300" simplePos="0" relativeHeight="251660288" behindDoc="1" locked="0" layoutInCell="1" allowOverlap="1" wp14:anchorId="4E028272" wp14:editId="4EC42B91">
-          <wp:simplePos x="0" y="0"/>
-          <wp:positionH relativeFrom="column">
-            <wp:posOffset>4672330</wp:posOffset>
-          </wp:positionH>
-          <wp:positionV relativeFrom="paragraph">
-            <wp:posOffset>-135890</wp:posOffset>
-          </wp:positionV>
-          <wp:extent cx="1057275" cy="474980"/>
-          <wp:effectExtent l="0" t="0" r="0" b="0"/>
-          <wp:wrapTight wrapText="bothSides">
-            <wp:wrapPolygon edited="0">
-              <wp:start x="4281" y="3465"/>
-              <wp:lineTo x="1557" y="17326"/>
-              <wp:lineTo x="5059" y="17326"/>
-              <wp:lineTo x="19459" y="14727"/>
-              <wp:lineTo x="19459" y="6064"/>
-              <wp:lineTo x="5838" y="3465"/>
-              <wp:lineTo x="4281" y="3465"/>
-            </wp:wrapPolygon>
-          </wp:wrapTight>
-          <wp:docPr id="5" name="Obrázek 5"/>
-          <wp:cNvGraphicFramePr>
-            <a:graphicFrameLocks xmlns:a="http://schemas.openxmlformats.org/drawingml/2006/main" noChangeAspect="1"/>
-          </wp:cNvGraphicFramePr>
-          <a:graphic xmlns:a="http://schemas.openxmlformats.org/drawingml/2006/main">
-            <a:graphicData uri="http://schemas.openxmlformats.org/drawingml/2006/picture">
-              <pic:pic xmlns:pic="http://schemas.openxmlformats.org/drawingml/2006/picture">
-                <pic:nvPicPr>
-                  <pic:cNvPr id="1" name="Obrázek 1"/>
-                  <pic:cNvPicPr/>
-                </pic:nvPicPr>
-                <pic:blipFill>
-                  <a:blip r:embed="rId1">
-                    <a:extLst>
-                      <a:ext uri="{28A0092B-C50C-407E-A947-70E740481C1C}">
-                        <a14:useLocalDpi xmlns:a14="http://schemas.microsoft.com/office/drawing/2010/main" val="0"/>
-                      </a:ext>
-                    </a:extLst>
-                  </a:blip>
-                  <a:stretch>
-                    <a:fillRect/>
-                  </a:stretch>
-                </pic:blipFill>
-                <pic:spPr>
-                  <a:xfrm>
-                    <a:off x="0" y="0"/>
-                    <a:ext cx="1057275" cy="474980"/>
-                  </a:xfrm>
-                  <a:prstGeom prst="rect">
-                    <a:avLst/>
-                  </a:prstGeom>
-                </pic:spPr>
-              </pic:pic>
-            </a:graphicData>
-          </a:graphic>
-          <wp14:sizeRelH relativeFrom="page">
-            <wp14:pctWidth>0</wp14:pctWidth>
-          </wp14:sizeRelH>
-          <wp14:sizeRelV relativeFrom="page">
-            <wp14:pctHeight>0</wp14:pctHeight>
-          </wp14:sizeRelV>
-        </wp:anchor>
-      </w:drawing>
-    </w:r>
-    <w:r>
-      <w:tab/>
-      <w:t xml:space="preserve">Data Management Plan created in </w:t>
-    </w:r>
-    <w:hyperlink r:id="rId2" w:history="1">
-      <w:r>
-        <w:rPr>
-          <w:rStyle w:val="Hypertextovodkaz"/>
-        </w:rPr>
-        <w:t>Data Stewardship Wizard</w:t>
-      </w:r>
-    </w:hyperlink>
     <w:r>
       <w:t xml:space="preserve"> </w:t>
     </w:r>
@@ -1035,7 +961,7 @@
 </file>
 
 <file path=word/footnotes.xml><?xml version="1.0" encoding="utf-8"?>
-<w:footnotes xmlns:wpc="http://schemas.microsoft.com/office/word/2010/wordprocessingCanvas" xmlns:cx="http://schemas.microsoft.com/office/drawing/2014/chartex" xmlns:cx1="http://schemas.microsoft.com/office/drawing/2015/9/8/chartex" xmlns:cx2="http://schemas.microsoft.com/office/drawing/2015/10/21/chartex" xmlns:cx3="http://schemas.microsoft.com/office/drawing/2016/5/9/chartex" xmlns:cx4="http://schemas.microsoft.com/office/drawing/2016/5/10/chartex" xmlns:cx5="http://schemas.microsoft.com/office/drawing/2016/5/11/chartex" xmlns:cx6="http://schemas.microsoft.com/office/drawing/2016/5/12/chartex" xmlns:cx7="http://schemas.microsoft.com/office/drawing/2016/5/13/chartex" xmlns:cx8="http://schemas.microsoft.com/office/drawing/2016/5/14/chartex" xmlns:mc="http://schemas.openxmlformats.org/markup-compatibility/2006" xmlns:aink="http://schemas.microsoft.com/office/drawing/2016/ink" xmlns:am3d="http://schemas.microsoft.com/office/drawing/2017/model3d" xmlns:o="urn:schemas-microsoft-com:office:office" xmlns:oel="http://schemas.microsoft.com/office/2019/extlst" xmlns:r="http://schemas.openxmlformats.org/officeDocument/2006/relationships" xmlns:m="http://schemas.openxmlformats.org/officeDocument/2006/math" xmlns:v="urn:schemas-microsoft-com:vml" xmlns:wp14="http://schemas.microsoft.com/office/word/2010/wordprocessingDrawing" xmlns:wp="http://schemas.openxmlformats.org/drawingml/2006/wordprocessingDrawing" xmlns:w10="urn:schemas-microsoft-com:office:word" xmlns:w="http://schemas.openxmlformats.org/wordprocessingml/2006/main" xmlns:w14="http://schemas.microsoft.com/office/word/2010/wordml" xmlns:w15="http://schemas.microsoft.com/office/word/2012/wordml" xmlns:w16cex="http://schemas.microsoft.com/office/word/2018/wordml/cex" xmlns:w16cid="http://schemas.microsoft.com/office/word/2016/wordml/cid" xmlns:w16="http://schemas.microsoft.com/office/word/2018/wordml" xmlns:w16du="http://schemas.microsoft.com/office/word/2023/wordml/word16du" xmlns:w16sdtdh="http://schemas.microsoft.com/office/word/2020/wordml/sdtdatahash" xmlns:w16se="http://schemas.microsoft.com/office/word/2015/wordml/symex" xmlns:wpg="http://schemas.microsoft.com/office/word/2010/wordprocessingGroup" xmlns:wpi="http://schemas.microsoft.com/office/word/2010/wordprocessingInk" xmlns:wne="http://schemas.microsoft.com/office/word/2006/wordml" xmlns:wps="http://schemas.microsoft.com/office/word/2010/wordprocessingShape" mc:Ignorable="w14 w15 w16se w16cid w16 w16cex w16sdtdh w16du wp14">
+<w:footnotes xmlns:wpc="http://schemas.microsoft.com/office/word/2010/wordprocessingCanvas" xmlns:cx="http://schemas.microsoft.com/office/drawing/2014/chartex" xmlns:cx1="http://schemas.microsoft.com/office/drawing/2015/9/8/chartex" xmlns:cx2="http://schemas.microsoft.com/office/drawing/2015/10/21/chartex" xmlns:cx3="http://schemas.microsoft.com/office/drawing/2016/5/9/chartex" xmlns:cx4="http://schemas.microsoft.com/office/drawing/2016/5/10/chartex" xmlns:cx5="http://schemas.microsoft.com/office/drawing/2016/5/11/chartex" xmlns:cx6="http://schemas.microsoft.com/office/drawing/2016/5/12/chartex" xmlns:cx7="http://schemas.microsoft.com/office/drawing/2016/5/13/chartex" xmlns:cx8="http://schemas.microsoft.com/office/drawing/2016/5/14/chartex" xmlns:mc="http://schemas.openxmlformats.org/markup-compatibility/2006" xmlns:aink="http://schemas.microsoft.com/office/drawing/2016/ink" xmlns:am3d="http://schemas.microsoft.com/office/drawing/2017/model3d" xmlns:o="urn:schemas-microsoft-com:office:office" xmlns:oel="http://schemas.microsoft.com/office/2019/extlst" xmlns:r="http://schemas.openxmlformats.org/officeDocument/2006/relationships" xmlns:m="http://schemas.openxmlformats.org/officeDocument/2006/math" xmlns:v="urn:schemas-microsoft-com:vml" xmlns:wp14="http://schemas.microsoft.com/office/word/2010/wordprocessingDrawing" xmlns:wp="http://schemas.openxmlformats.org/drawingml/2006/wordprocessingDrawing" xmlns:w10="urn:schemas-microsoft-com:office:word" xmlns:w="http://schemas.openxmlformats.org/wordprocessingml/2006/main" xmlns:w14="http://schemas.microsoft.com/office/word/2010/wordml" xmlns:w15="http://schemas.microsoft.com/office/word/2012/wordml" xmlns:w16cex="http://schemas.microsoft.com/office/word/2018/wordml/cex" xmlns:w16cid="http://schemas.microsoft.com/office/word/2016/wordml/cid" xmlns:w16="http://schemas.microsoft.com/office/word/2018/wordml" xmlns:w16du="http://schemas.microsoft.com/office/word/2023/wordml/word16du" xmlns:w16sdtdh="http://schemas.microsoft.com/office/word/2020/wordml/sdtdatahash" xmlns:w16sdtfl="http://schemas.microsoft.com/office/word/2024/wordml/sdtformatlock" xmlns:w16se="http://schemas.microsoft.com/office/word/2015/wordml/symex" xmlns:wpg="http://schemas.microsoft.com/office/word/2010/wordprocessingGroup" xmlns:wpi="http://schemas.microsoft.com/office/word/2010/wordprocessingInk" xmlns:wne="http://schemas.microsoft.com/office/word/2006/wordml" xmlns:wps="http://schemas.microsoft.com/office/word/2010/wordprocessingShape" mc:Ignorable="w14 w15 w16se w16cid w16 w16cex w16sdtdh w16sdtfl w16du wp14">
   <w:footnote w:type="separator" w:id="-1">
     <w:p>
       <w:r>
@@ -1054,10 +980,20 @@
 </file>
 
 <file path=word/header1.xml><?xml version="1.0" encoding="utf-8"?>
-<w:hdr xmlns:wpc="http://schemas.microsoft.com/office/word/2010/wordprocessingCanvas" xmlns:cx="http://schemas.microsoft.com/office/drawing/2014/chartex" xmlns:cx1="http://schemas.microsoft.com/office/drawing/2015/9/8/chartex" xmlns:cx2="http://schemas.microsoft.com/office/drawing/2015/10/21/chartex" xmlns:cx3="http://schemas.microsoft.com/office/drawing/2016/5/9/chartex" xmlns:cx4="http://schemas.microsoft.com/office/drawing/2016/5/10/chartex" xmlns:cx5="http://schemas.microsoft.com/office/drawing/2016/5/11/chartex" xmlns:cx6="http://schemas.microsoft.com/office/drawing/2016/5/12/chartex" xmlns:cx7="http://schemas.microsoft.com/office/drawing/2016/5/13/chartex" xmlns:cx8="http://schemas.microsoft.com/office/drawing/2016/5/14/chartex" xmlns:mc="http://schemas.openxmlformats.org/markup-compatibility/2006" xmlns:aink="http://schemas.microsoft.com/office/drawing/2016/ink" xmlns:am3d="http://schemas.microsoft.com/office/drawing/2017/model3d" xmlns:o="urn:schemas-microsoft-com:office:office" xmlns:oel="http://schemas.microsoft.com/office/2019/extlst" xmlns:r="http://schemas.openxmlformats.org/officeDocument/2006/relationships" xmlns:m="http://schemas.openxmlformats.org/officeDocument/2006/math" xmlns:v="urn:schemas-microsoft-com:vml" xmlns:wp14="http://schemas.microsoft.com/office/word/2010/wordprocessingDrawing" xmlns:wp="http://schemas.openxmlformats.org/drawingml/2006/wordprocessingDrawing" xmlns:w10="urn:schemas-microsoft-com:office:word" xmlns:w="http://schemas.openxmlformats.org/wordprocessingml/2006/main" xmlns:w14="http://schemas.microsoft.com/office/word/2010/wordml" xmlns:w15="http://schemas.microsoft.com/office/word/2012/wordml" xmlns:w16cex="http://schemas.microsoft.com/office/word/2018/wordml/cex" xmlns:w16cid="http://schemas.microsoft.com/office/word/2016/wordml/cid" xmlns:w16="http://schemas.microsoft.com/office/word/2018/wordml" xmlns:w16du="http://schemas.microsoft.com/office/word/2023/wordml/word16du" xmlns:w16sdtdh="http://schemas.microsoft.com/office/word/2020/wordml/sdtdatahash" xmlns:w16se="http://schemas.microsoft.com/office/word/2015/wordml/symex" xmlns:wpg="http://schemas.microsoft.com/office/word/2010/wordprocessingGroup" xmlns:wpi="http://schemas.microsoft.com/office/word/2010/wordprocessingInk" xmlns:wne="http://schemas.microsoft.com/office/word/2006/wordml" xmlns:wps="http://schemas.microsoft.com/office/word/2010/wordprocessingShape" mc:Ignorable="w14 w15 w16se w16cid w16 w16cex w16sdtdh w16du wp14">
+<w:hdr xmlns:wpc="http://schemas.microsoft.com/office/word/2010/wordprocessingCanvas" xmlns:cx="http://schemas.microsoft.com/office/drawing/2014/chartex" xmlns:cx1="http://schemas.microsoft.com/office/drawing/2015/9/8/chartex" xmlns:cx2="http://schemas.microsoft.com/office/drawing/2015/10/21/chartex" xmlns:cx3="http://schemas.microsoft.com/office/drawing/2016/5/9/chartex" xmlns:cx4="http://schemas.microsoft.com/office/drawing/2016/5/10/chartex" xmlns:cx5="http://schemas.microsoft.com/office/drawing/2016/5/11/chartex" xmlns:cx6="http://schemas.microsoft.com/office/drawing/2016/5/12/chartex" xmlns:cx7="http://schemas.microsoft.com/office/drawing/2016/5/13/chartex" xmlns:cx8="http://schemas.microsoft.com/office/drawing/2016/5/14/chartex" xmlns:mc="http://schemas.openxmlformats.org/markup-compatibility/2006" xmlns:aink="http://schemas.microsoft.com/office/drawing/2016/ink" xmlns:am3d="http://schemas.microsoft.com/office/drawing/2017/model3d" xmlns:o="urn:schemas-microsoft-com:office:office" xmlns:oel="http://schemas.microsoft.com/office/2019/extlst" xmlns:r="http://schemas.openxmlformats.org/officeDocument/2006/relationships" xmlns:m="http://schemas.openxmlformats.org/officeDocument/2006/math" xmlns:v="urn:schemas-microsoft-com:vml" xmlns:wp14="http://schemas.microsoft.com/office/word/2010/wordprocessingDrawing" xmlns:wp="http://schemas.openxmlformats.org/drawingml/2006/wordprocessingDrawing" xmlns:w10="urn:schemas-microsoft-com:office:word" xmlns:w="http://schemas.openxmlformats.org/wordprocessingml/2006/main" xmlns:w14="http://schemas.microsoft.com/office/word/2010/wordml" xmlns:w15="http://schemas.microsoft.com/office/word/2012/wordml" xmlns:w16cex="http://schemas.microsoft.com/office/word/2018/wordml/cex" xmlns:w16cid="http://schemas.microsoft.com/office/word/2016/wordml/cid" xmlns:w16="http://schemas.microsoft.com/office/word/2018/wordml" xmlns:w16du="http://schemas.microsoft.com/office/word/2023/wordml/word16du" xmlns:w16sdtdh="http://schemas.microsoft.com/office/word/2020/wordml/sdtdatahash" xmlns:w16sdtfl="http://schemas.microsoft.com/office/word/2024/wordml/sdtformatlock" xmlns:w16se="http://schemas.microsoft.com/office/word/2015/wordml/symex" xmlns:wpg="http://schemas.microsoft.com/office/word/2010/wordprocessingGroup" xmlns:wpi="http://schemas.microsoft.com/office/word/2010/wordprocessingInk" xmlns:wne="http://schemas.microsoft.com/office/word/2006/wordml" xmlns:wps="http://schemas.microsoft.com/office/word/2010/wordprocessingShape" mc:Ignorable="w14 w15 w16se w16cid w16 w16cex w16sdtdh w16sdtfl w16du wp14">
   <w:p>
     <w:pPr>
-      <w:pStyle w:val="Zhlav"/>
+      <w:pStyle w:val="Header"/>
+    </w:pPr>
+  </w:p>
+</w:hdr>
+</file>
+
+<file path=word/header2.xml><?xml version="1.0" encoding="utf-8"?>
+<w:hdr xmlns:wpc="http://schemas.microsoft.com/office/word/2010/wordprocessingCanvas" xmlns:cx="http://schemas.microsoft.com/office/drawing/2014/chartex" xmlns:cx1="http://schemas.microsoft.com/office/drawing/2015/9/8/chartex" xmlns:cx2="http://schemas.microsoft.com/office/drawing/2015/10/21/chartex" xmlns:cx3="http://schemas.microsoft.com/office/drawing/2016/5/9/chartex" xmlns:cx4="http://schemas.microsoft.com/office/drawing/2016/5/10/chartex" xmlns:cx5="http://schemas.microsoft.com/office/drawing/2016/5/11/chartex" xmlns:cx6="http://schemas.microsoft.com/office/drawing/2016/5/12/chartex" xmlns:cx7="http://schemas.microsoft.com/office/drawing/2016/5/13/chartex" xmlns:cx8="http://schemas.microsoft.com/office/drawing/2016/5/14/chartex" xmlns:mc="http://schemas.openxmlformats.org/markup-compatibility/2006" xmlns:aink="http://schemas.microsoft.com/office/drawing/2016/ink" xmlns:am3d="http://schemas.microsoft.com/office/drawing/2017/model3d" xmlns:o="urn:schemas-microsoft-com:office:office" xmlns:oel="http://schemas.microsoft.com/office/2019/extlst" xmlns:r="http://schemas.openxmlformats.org/officeDocument/2006/relationships" xmlns:m="http://schemas.openxmlformats.org/officeDocument/2006/math" xmlns:v="urn:schemas-microsoft-com:vml" xmlns:wp14="http://schemas.microsoft.com/office/word/2010/wordprocessingDrawing" xmlns:wp="http://schemas.openxmlformats.org/drawingml/2006/wordprocessingDrawing" xmlns:w10="urn:schemas-microsoft-com:office:word" xmlns:w="http://schemas.openxmlformats.org/wordprocessingml/2006/main" xmlns:w14="http://schemas.microsoft.com/office/word/2010/wordml" xmlns:w15="http://schemas.microsoft.com/office/word/2012/wordml" xmlns:w16cex="http://schemas.microsoft.com/office/word/2018/wordml/cex" xmlns:w16cid="http://schemas.microsoft.com/office/word/2016/wordml/cid" xmlns:w16="http://schemas.microsoft.com/office/word/2018/wordml" xmlns:w16du="http://schemas.microsoft.com/office/word/2023/wordml/word16du" xmlns:w16sdtdh="http://schemas.microsoft.com/office/word/2020/wordml/sdtdatahash" xmlns:w16sdtfl="http://schemas.microsoft.com/office/word/2024/wordml/sdtformatlock" xmlns:w16se="http://schemas.microsoft.com/office/word/2015/wordml/symex" xmlns:wpg="http://schemas.microsoft.com/office/word/2010/wordprocessingGroup" xmlns:wpi="http://schemas.microsoft.com/office/word/2010/wordprocessingInk" xmlns:wne="http://schemas.microsoft.com/office/word/2006/wordml" xmlns:wps="http://schemas.microsoft.com/office/word/2010/wordprocessingShape" mc:Ignorable="w14 w15 w16se w16cid w16 w16cex w16sdtdh w16sdtfl w16du wp14">
+  <w:p>
+    <w:pPr>
+      <w:pStyle w:val="Header"/>
       <w:pBdr>
         <w:bottom w:val="single" w:sz="4" w:space="1" w:color="auto"/>
       </w:pBdr>
@@ -1160,11 +1096,11 @@
 </w:hdr>
 </file>
 
-<file path=word/header2.xml><?xml version="1.0" encoding="utf-8"?>
-<w:hdr xmlns:wpc="http://schemas.microsoft.com/office/word/2010/wordprocessingCanvas" xmlns:cx="http://schemas.microsoft.com/office/drawing/2014/chartex" xmlns:cx1="http://schemas.microsoft.com/office/drawing/2015/9/8/chartex" xmlns:cx2="http://schemas.microsoft.com/office/drawing/2015/10/21/chartex" xmlns:cx3="http://schemas.microsoft.com/office/drawing/2016/5/9/chartex" xmlns:cx4="http://schemas.microsoft.com/office/drawing/2016/5/10/chartex" xmlns:cx5="http://schemas.microsoft.com/office/drawing/2016/5/11/chartex" xmlns:cx6="http://schemas.microsoft.com/office/drawing/2016/5/12/chartex" xmlns:cx7="http://schemas.microsoft.com/office/drawing/2016/5/13/chartex" xmlns:cx8="http://schemas.microsoft.com/office/drawing/2016/5/14/chartex" xmlns:mc="http://schemas.openxmlformats.org/markup-compatibility/2006" xmlns:aink="http://schemas.microsoft.com/office/drawing/2016/ink" xmlns:am3d="http://schemas.microsoft.com/office/drawing/2017/model3d" xmlns:o="urn:schemas-microsoft-com:office:office" xmlns:oel="http://schemas.microsoft.com/office/2019/extlst" xmlns:r="http://schemas.openxmlformats.org/officeDocument/2006/relationships" xmlns:m="http://schemas.openxmlformats.org/officeDocument/2006/math" xmlns:v="urn:schemas-microsoft-com:vml" xmlns:wp14="http://schemas.microsoft.com/office/word/2010/wordprocessingDrawing" xmlns:wp="http://schemas.openxmlformats.org/drawingml/2006/wordprocessingDrawing" xmlns:w10="urn:schemas-microsoft-com:office:word" xmlns:w="http://schemas.openxmlformats.org/wordprocessingml/2006/main" xmlns:w14="http://schemas.microsoft.com/office/word/2010/wordml" xmlns:w15="http://schemas.microsoft.com/office/word/2012/wordml" xmlns:w16cex="http://schemas.microsoft.com/office/word/2018/wordml/cex" xmlns:w16cid="http://schemas.microsoft.com/office/word/2016/wordml/cid" xmlns:w16="http://schemas.microsoft.com/office/word/2018/wordml" xmlns:w16du="http://schemas.microsoft.com/office/word/2023/wordml/word16du" xmlns:w16sdtdh="http://schemas.microsoft.com/office/word/2020/wordml/sdtdatahash" xmlns:w16se="http://schemas.microsoft.com/office/word/2015/wordml/symex" xmlns:wpg="http://schemas.microsoft.com/office/word/2010/wordprocessingGroup" xmlns:wpi="http://schemas.microsoft.com/office/word/2010/wordprocessingInk" xmlns:wne="http://schemas.microsoft.com/office/word/2006/wordml" xmlns:wps="http://schemas.microsoft.com/office/word/2010/wordprocessingShape" mc:Ignorable="w14 w15 w16se w16cid w16 w16cex w16sdtdh w16du wp14">
+<file path=word/header3.xml><?xml version="1.0" encoding="utf-8"?>
+<w:hdr xmlns:wpc="http://schemas.microsoft.com/office/word/2010/wordprocessingCanvas" xmlns:cx="http://schemas.microsoft.com/office/drawing/2014/chartex" xmlns:cx1="http://schemas.microsoft.com/office/drawing/2015/9/8/chartex" xmlns:cx2="http://schemas.microsoft.com/office/drawing/2015/10/21/chartex" xmlns:cx3="http://schemas.microsoft.com/office/drawing/2016/5/9/chartex" xmlns:cx4="http://schemas.microsoft.com/office/drawing/2016/5/10/chartex" xmlns:cx5="http://schemas.microsoft.com/office/drawing/2016/5/11/chartex" xmlns:cx6="http://schemas.microsoft.com/office/drawing/2016/5/12/chartex" xmlns:cx7="http://schemas.microsoft.com/office/drawing/2016/5/13/chartex" xmlns:cx8="http://schemas.microsoft.com/office/drawing/2016/5/14/chartex" xmlns:mc="http://schemas.openxmlformats.org/markup-compatibility/2006" xmlns:aink="http://schemas.microsoft.com/office/drawing/2016/ink" xmlns:am3d="http://schemas.microsoft.com/office/drawing/2017/model3d" xmlns:o="urn:schemas-microsoft-com:office:office" xmlns:oel="http://schemas.microsoft.com/office/2019/extlst" xmlns:r="http://schemas.openxmlformats.org/officeDocument/2006/relationships" xmlns:m="http://schemas.openxmlformats.org/officeDocument/2006/math" xmlns:v="urn:schemas-microsoft-com:vml" xmlns:wp14="http://schemas.microsoft.com/office/word/2010/wordprocessingDrawing" xmlns:wp="http://schemas.openxmlformats.org/drawingml/2006/wordprocessingDrawing" xmlns:w10="urn:schemas-microsoft-com:office:word" xmlns:w="http://schemas.openxmlformats.org/wordprocessingml/2006/main" xmlns:w14="http://schemas.microsoft.com/office/word/2010/wordml" xmlns:w15="http://schemas.microsoft.com/office/word/2012/wordml" xmlns:w16cex="http://schemas.microsoft.com/office/word/2018/wordml/cex" xmlns:w16cid="http://schemas.microsoft.com/office/word/2016/wordml/cid" xmlns:w16="http://schemas.microsoft.com/office/word/2018/wordml" xmlns:w16du="http://schemas.microsoft.com/office/word/2023/wordml/word16du" xmlns:w16sdtdh="http://schemas.microsoft.com/office/word/2020/wordml/sdtdatahash" xmlns:w16sdtfl="http://schemas.microsoft.com/office/word/2024/wordml/sdtformatlock" xmlns:w16se="http://schemas.microsoft.com/office/word/2015/wordml/symex" xmlns:wpg="http://schemas.microsoft.com/office/word/2010/wordprocessingGroup" xmlns:wpi="http://schemas.microsoft.com/office/word/2010/wordprocessingInk" xmlns:wne="http://schemas.microsoft.com/office/word/2006/wordml" xmlns:wps="http://schemas.microsoft.com/office/word/2010/wordprocessingShape" mc:Ignorable="w14 w15 w16se w16cid w16 w16cex w16sdtdh w16sdtfl w16du wp14">
   <w:p>
     <w:pPr>
-      <w:pStyle w:val="Zhlav"/>
+      <w:pStyle w:val="Header"/>
       <w:jc w:val="center"/>
     </w:pPr>
     <w:r>
@@ -1291,7 +1227,7 @@
 </file>
 
 <file path=word/numbering.xml><?xml version="1.0" encoding="utf-8"?>
-<w:numbering xmlns:wpc="http://schemas.microsoft.com/office/word/2010/wordprocessingCanvas" xmlns:cx="http://schemas.microsoft.com/office/drawing/2014/chartex" xmlns:cx1="http://schemas.microsoft.com/office/drawing/2015/9/8/chartex" xmlns:cx2="http://schemas.microsoft.com/office/drawing/2015/10/21/chartex" xmlns:cx3="http://schemas.microsoft.com/office/drawing/2016/5/9/chartex" xmlns:cx4="http://schemas.microsoft.com/office/drawing/2016/5/10/chartex" xmlns:cx5="http://schemas.microsoft.com/office/drawing/2016/5/11/chartex" xmlns:cx6="http://schemas.microsoft.com/office/drawing/2016/5/12/chartex" xmlns:cx7="http://schemas.microsoft.com/office/drawing/2016/5/13/chartex" xmlns:cx8="http://schemas.microsoft.com/office/drawing/2016/5/14/chartex" xmlns:mc="http://schemas.openxmlformats.org/markup-compatibility/2006" xmlns:aink="http://schemas.microsoft.com/office/drawing/2016/ink" xmlns:am3d="http://schemas.microsoft.com/office/drawing/2017/model3d" xmlns:o="urn:schemas-microsoft-com:office:office" xmlns:oel="http://schemas.microsoft.com/office/2019/extlst" xmlns:r="http://schemas.openxmlformats.org/officeDocument/2006/relationships" xmlns:m="http://schemas.openxmlformats.org/officeDocument/2006/math" xmlns:v="urn:schemas-microsoft-com:vml" xmlns:wp14="http://schemas.microsoft.com/office/word/2010/wordprocessingDrawing" xmlns:wp="http://schemas.openxmlformats.org/drawingml/2006/wordprocessingDrawing" xmlns:w10="urn:schemas-microsoft-com:office:word" xmlns:w="http://schemas.openxmlformats.org/wordprocessingml/2006/main" xmlns:w14="http://schemas.microsoft.com/office/word/2010/wordml" xmlns:w15="http://schemas.microsoft.com/office/word/2012/wordml" xmlns:w16cex="http://schemas.microsoft.com/office/word/2018/wordml/cex" xmlns:w16cid="http://schemas.microsoft.com/office/word/2016/wordml/cid" xmlns:w16="http://schemas.microsoft.com/office/word/2018/wordml" xmlns:w16du="http://schemas.microsoft.com/office/word/2023/wordml/word16du" xmlns:w16sdtdh="http://schemas.microsoft.com/office/word/2020/wordml/sdtdatahash" xmlns:w16se="http://schemas.microsoft.com/office/word/2015/wordml/symex" xmlns:wpg="http://schemas.microsoft.com/office/word/2010/wordprocessingGroup" xmlns:wpi="http://schemas.microsoft.com/office/word/2010/wordprocessingInk" xmlns:wne="http://schemas.microsoft.com/office/word/2006/wordml" xmlns:wps="http://schemas.microsoft.com/office/word/2010/wordprocessingShape" mc:Ignorable="w14 w15 w16se w16cid w16 w16cex w16sdtdh w16du wp14">
+<w:numbering xmlns:wpc="http://schemas.microsoft.com/office/word/2010/wordprocessingCanvas" xmlns:cx="http://schemas.microsoft.com/office/drawing/2014/chartex" xmlns:cx1="http://schemas.microsoft.com/office/drawing/2015/9/8/chartex" xmlns:cx2="http://schemas.microsoft.com/office/drawing/2015/10/21/chartex" xmlns:cx3="http://schemas.microsoft.com/office/drawing/2016/5/9/chartex" xmlns:cx4="http://schemas.microsoft.com/office/drawing/2016/5/10/chartex" xmlns:cx5="http://schemas.microsoft.com/office/drawing/2016/5/11/chartex" xmlns:cx6="http://schemas.microsoft.com/office/drawing/2016/5/12/chartex" xmlns:cx7="http://schemas.microsoft.com/office/drawing/2016/5/13/chartex" xmlns:cx8="http://schemas.microsoft.com/office/drawing/2016/5/14/chartex" xmlns:mc="http://schemas.openxmlformats.org/markup-compatibility/2006" xmlns:aink="http://schemas.microsoft.com/office/drawing/2016/ink" xmlns:am3d="http://schemas.microsoft.com/office/drawing/2017/model3d" xmlns:o="urn:schemas-microsoft-com:office:office" xmlns:oel="http://schemas.microsoft.com/office/2019/extlst" xmlns:r="http://schemas.openxmlformats.org/officeDocument/2006/relationships" xmlns:m="http://schemas.openxmlformats.org/officeDocument/2006/math" xmlns:v="urn:schemas-microsoft-com:vml" xmlns:wp14="http://schemas.microsoft.com/office/word/2010/wordprocessingDrawing" xmlns:wp="http://schemas.openxmlformats.org/drawingml/2006/wordprocessingDrawing" xmlns:w10="urn:schemas-microsoft-com:office:word" xmlns:w="http://schemas.openxmlformats.org/wordprocessingml/2006/main" xmlns:w14="http://schemas.microsoft.com/office/word/2010/wordml" xmlns:w15="http://schemas.microsoft.com/office/word/2012/wordml" xmlns:w16cex="http://schemas.microsoft.com/office/word/2018/wordml/cex" xmlns:w16cid="http://schemas.microsoft.com/office/word/2016/wordml/cid" xmlns:w16="http://schemas.microsoft.com/office/word/2018/wordml" xmlns:w16du="http://schemas.microsoft.com/office/word/2023/wordml/word16du" xmlns:w16sdtdh="http://schemas.microsoft.com/office/word/2020/wordml/sdtdatahash" xmlns:w16sdtfl="http://schemas.microsoft.com/office/word/2024/wordml/sdtformatlock" xmlns:w16se="http://schemas.microsoft.com/office/word/2015/wordml/symex" xmlns:wpg="http://schemas.microsoft.com/office/word/2010/wordprocessingGroup" xmlns:wpi="http://schemas.microsoft.com/office/word/2010/wordprocessingInk" xmlns:wne="http://schemas.microsoft.com/office/word/2006/wordml" xmlns:wps="http://schemas.microsoft.com/office/word/2010/wordprocessingShape" mc:Ignorable="w14 w15 w16se w16cid w16 w16cex w16sdtdh w16sdtfl w16du wp14">
   <w:abstractNum w:abstractNumId="0" w15:restartNumberingAfterBreak="0">
     <w:nsid w:val="0000A990"/>
     <w:multiLevelType w:val="multilevel"/>
@@ -1462,7 +1398,7 @@
 </file>
 
 <file path=word/styles.xml><?xml version="1.0" encoding="utf-8"?>
-<w:styles xmlns:mc="http://schemas.openxmlformats.org/markup-compatibility/2006" xmlns:r="http://schemas.openxmlformats.org/officeDocument/2006/relationships" xmlns:w="http://schemas.openxmlformats.org/wordprocessingml/2006/main" xmlns:w14="http://schemas.microsoft.com/office/word/2010/wordml" xmlns:w15="http://schemas.microsoft.com/office/word/2012/wordml" xmlns:w16cex="http://schemas.microsoft.com/office/word/2018/wordml/cex" xmlns:w16cid="http://schemas.microsoft.com/office/word/2016/wordml/cid" xmlns:w16="http://schemas.microsoft.com/office/word/2018/wordml" xmlns:w16du="http://schemas.microsoft.com/office/word/2023/wordml/word16du" xmlns:w16sdtdh="http://schemas.microsoft.com/office/word/2020/wordml/sdtdatahash" xmlns:w16se="http://schemas.microsoft.com/office/word/2015/wordml/symex" mc:Ignorable="w14 w15 w16se w16cid w16 w16cex w16sdtdh w16du">
+<w:styles xmlns:mc="http://schemas.openxmlformats.org/markup-compatibility/2006" xmlns:r="http://schemas.openxmlformats.org/officeDocument/2006/relationships" xmlns:w="http://schemas.openxmlformats.org/wordprocessingml/2006/main" xmlns:w14="http://schemas.microsoft.com/office/word/2010/wordml" xmlns:w15="http://schemas.microsoft.com/office/word/2012/wordml" xmlns:w16cex="http://schemas.microsoft.com/office/word/2018/wordml/cex" xmlns:w16cid="http://schemas.microsoft.com/office/word/2016/wordml/cid" xmlns:w16="http://schemas.microsoft.com/office/word/2018/wordml" xmlns:w16du="http://schemas.microsoft.com/office/word/2023/wordml/word16du" xmlns:w16sdtdh="http://schemas.microsoft.com/office/word/2020/wordml/sdtdatahash" xmlns:w16sdtfl="http://schemas.microsoft.com/office/word/2024/wordml/sdtformatlock" xmlns:w16se="http://schemas.microsoft.com/office/word/2015/wordml/symex" mc:Ignorable="w14 w15 w16se w16cid w16 w16cex w16sdtdh w16sdtfl w16du">
   <w:docDefaults>
     <w:rPrDefault>
       <w:rPr>
@@ -1816,14 +1752,14 @@
     <w:lsdException w:name="Unresolved Mention" w:semiHidden="1" w:uiPriority="99" w:unhideWhenUsed="1"/>
     <w:lsdException w:name="Smart Link" w:semiHidden="1" w:uiPriority="99" w:unhideWhenUsed="1"/>
   </w:latentStyles>
-  <w:style w:type="paragraph" w:default="1" w:styleId="Normln">
+  <w:style w:type="paragraph" w:default="1" w:styleId="Normal">
     <w:name w:val="Normal"/>
     <w:qFormat/>
   </w:style>
-  <w:style w:type="paragraph" w:styleId="Nadpis1">
+  <w:style w:type="paragraph" w:styleId="Heading1">
     <w:name w:val="heading 1"/>
-    <w:basedOn w:val="Normln"/>
-    <w:next w:val="Zkladntext"/>
+    <w:basedOn w:val="Normal"/>
+    <w:next w:val="BodyText"/>
     <w:uiPriority w:val="9"/>
     <w:qFormat/>
     <w:rsid w:val="00465AC6"/>
@@ -1842,10 +1778,10 @@
       <w:szCs w:val="32"/>
     </w:rPr>
   </w:style>
-  <w:style w:type="paragraph" w:styleId="Nadpis2">
+  <w:style w:type="paragraph" w:styleId="Heading2">
     <w:name w:val="heading 2"/>
-    <w:basedOn w:val="Normln"/>
-    <w:next w:val="Zkladntext"/>
+    <w:basedOn w:val="Normal"/>
+    <w:next w:val="BodyText"/>
     <w:uiPriority w:val="9"/>
     <w:unhideWhenUsed/>
     <w:qFormat/>
@@ -1866,10 +1802,10 @@
       <w:szCs w:val="28"/>
     </w:rPr>
   </w:style>
-  <w:style w:type="paragraph" w:styleId="Nadpis3">
+  <w:style w:type="paragraph" w:styleId="Heading3">
     <w:name w:val="heading 3"/>
-    <w:basedOn w:val="Normln"/>
-    <w:next w:val="Zkladntext"/>
+    <w:basedOn w:val="Normal"/>
+    <w:next w:val="BodyText"/>
     <w:uiPriority w:val="9"/>
     <w:unhideWhenUsed/>
     <w:qFormat/>
@@ -1888,10 +1824,10 @@
       <w:sz w:val="28"/>
     </w:rPr>
   </w:style>
-  <w:style w:type="paragraph" w:styleId="Nadpis4">
+  <w:style w:type="paragraph" w:styleId="Heading4">
     <w:name w:val="heading 4"/>
-    <w:basedOn w:val="Normln"/>
-    <w:next w:val="Zkladntext"/>
+    <w:basedOn w:val="Normal"/>
+    <w:next w:val="BodyText"/>
     <w:uiPriority w:val="9"/>
     <w:unhideWhenUsed/>
     <w:qFormat/>
@@ -1911,10 +1847,10 @@
       <w:sz w:val="28"/>
     </w:rPr>
   </w:style>
-  <w:style w:type="paragraph" w:styleId="Nadpis5">
+  <w:style w:type="paragraph" w:styleId="Heading5">
     <w:name w:val="heading 5"/>
-    <w:basedOn w:val="Normln"/>
-    <w:next w:val="Zkladntext"/>
+    <w:basedOn w:val="Normal"/>
+    <w:next w:val="BodyText"/>
     <w:uiPriority w:val="9"/>
     <w:unhideWhenUsed/>
     <w:qFormat/>
@@ -1930,10 +1866,10 @@
       <w:color w:val="4F81BD" w:themeColor="accent1"/>
     </w:rPr>
   </w:style>
-  <w:style w:type="paragraph" w:styleId="Nadpis6">
+  <w:style w:type="paragraph" w:styleId="Heading6">
     <w:name w:val="heading 6"/>
-    <w:basedOn w:val="Normln"/>
-    <w:next w:val="Zkladntext"/>
+    <w:basedOn w:val="Normal"/>
+    <w:next w:val="BodyText"/>
     <w:uiPriority w:val="9"/>
     <w:unhideWhenUsed/>
     <w:qFormat/>
@@ -1948,10 +1884,10 @@
       <w:color w:val="4F81BD" w:themeColor="accent1"/>
     </w:rPr>
   </w:style>
-  <w:style w:type="paragraph" w:styleId="Nadpis7">
+  <w:style w:type="paragraph" w:styleId="Heading7">
     <w:name w:val="heading 7"/>
-    <w:basedOn w:val="Normln"/>
-    <w:next w:val="Zkladntext"/>
+    <w:basedOn w:val="Normal"/>
+    <w:next w:val="BodyText"/>
     <w:uiPriority w:val="9"/>
     <w:unhideWhenUsed/>
     <w:qFormat/>
@@ -1966,10 +1902,10 @@
       <w:color w:val="4F81BD" w:themeColor="accent1"/>
     </w:rPr>
   </w:style>
-  <w:style w:type="paragraph" w:styleId="Nadpis8">
+  <w:style w:type="paragraph" w:styleId="Heading8">
     <w:name w:val="heading 8"/>
-    <w:basedOn w:val="Normln"/>
-    <w:next w:val="Zkladntext"/>
+    <w:basedOn w:val="Normal"/>
+    <w:next w:val="BodyText"/>
     <w:uiPriority w:val="9"/>
     <w:unhideWhenUsed/>
     <w:qFormat/>
@@ -1984,10 +1920,10 @@
       <w:color w:val="4F81BD" w:themeColor="accent1"/>
     </w:rPr>
   </w:style>
-  <w:style w:type="paragraph" w:styleId="Nadpis9">
+  <w:style w:type="paragraph" w:styleId="Heading9">
     <w:name w:val="heading 9"/>
-    <w:basedOn w:val="Normln"/>
-    <w:next w:val="Zkladntext"/>
+    <w:basedOn w:val="Normal"/>
+    <w:next w:val="BodyText"/>
     <w:uiPriority w:val="9"/>
     <w:unhideWhenUsed/>
     <w:qFormat/>
@@ -2002,13 +1938,13 @@
       <w:color w:val="4F81BD" w:themeColor="accent1"/>
     </w:rPr>
   </w:style>
-  <w:style w:type="character" w:default="1" w:styleId="Standardnpsmoodstavce">
+  <w:style w:type="character" w:default="1" w:styleId="DefaultParagraphFont">
     <w:name w:val="Default Paragraph Font"/>
     <w:uiPriority w:val="1"/>
     <w:semiHidden/>
     <w:unhideWhenUsed/>
   </w:style>
-  <w:style w:type="table" w:default="1" w:styleId="Normlntabulka">
+  <w:style w:type="table" w:default="1" w:styleId="TableNormal">
     <w:name w:val="Normal Table"/>
     <w:uiPriority w:val="99"/>
     <w:semiHidden/>
@@ -2023,15 +1959,15 @@
       </w:tblCellMar>
     </w:tblPr>
   </w:style>
-  <w:style w:type="numbering" w:default="1" w:styleId="Bezseznamu">
+  <w:style w:type="numbering" w:default="1" w:styleId="NoList">
     <w:name w:val="No List"/>
     <w:uiPriority w:val="99"/>
     <w:semiHidden/>
     <w:unhideWhenUsed/>
   </w:style>
-  <w:style w:type="paragraph" w:styleId="Zkladntext">
+  <w:style w:type="paragraph" w:styleId="BodyText">
     <w:name w:val="Body Text"/>
-    <w:basedOn w:val="Normln"/>
+    <w:basedOn w:val="Normal"/>
     <w:qFormat/>
     <w:rsid w:val="00A24500"/>
     <w:pPr>
@@ -2040,23 +1976,23 @@
   </w:style>
   <w:style w:type="paragraph" w:customStyle="1" w:styleId="FirstParagraph">
     <w:name w:val="First Paragraph"/>
-    <w:basedOn w:val="Zkladntext"/>
-    <w:next w:val="Zkladntext"/>
+    <w:basedOn w:val="BodyText"/>
+    <w:next w:val="BodyText"/>
     <w:qFormat/>
     <w:rsid w:val="00A24500"/>
   </w:style>
   <w:style w:type="paragraph" w:customStyle="1" w:styleId="Compact">
     <w:name w:val="Compact"/>
-    <w:basedOn w:val="Zkladntext"/>
+    <w:basedOn w:val="BodyText"/>
     <w:qFormat/>
     <w:pPr>
       <w:spacing w:before="36" w:after="36"/>
     </w:pPr>
   </w:style>
-  <w:style w:type="paragraph" w:styleId="Nzev">
+  <w:style w:type="paragraph" w:styleId="Title">
     <w:name w:val="Title"/>
-    <w:basedOn w:val="Normln"/>
-    <w:next w:val="Zkladntext"/>
+    <w:basedOn w:val="Normal"/>
+    <w:next w:val="BodyText"/>
     <w:qFormat/>
     <w:rsid w:val="00753DAD"/>
     <w:pPr>
@@ -2073,10 +2009,10 @@
       <w:szCs w:val="36"/>
     </w:rPr>
   </w:style>
-  <w:style w:type="paragraph" w:styleId="Podnadpis">
+  <w:style w:type="paragraph" w:styleId="Subtitle">
     <w:name w:val="Subtitle"/>
-    <w:basedOn w:val="Nzev"/>
-    <w:next w:val="Zkladntext"/>
+    <w:basedOn w:val="Title"/>
+    <w:next w:val="BodyText"/>
     <w:qFormat/>
     <w:pPr>
       <w:spacing w:before="240" w:after="240"/>
@@ -2088,7 +2024,7 @@
   </w:style>
   <w:style w:type="paragraph" w:customStyle="1" w:styleId="Author">
     <w:name w:val="Author"/>
-    <w:next w:val="Zkladntext"/>
+    <w:next w:val="BodyText"/>
     <w:qFormat/>
     <w:pPr>
       <w:keepNext/>
@@ -2096,9 +2032,9 @@
       <w:jc w:val="center"/>
     </w:pPr>
   </w:style>
-  <w:style w:type="paragraph" w:styleId="Datum">
+  <w:style w:type="paragraph" w:styleId="Date">
     <w:name w:val="Date"/>
-    <w:next w:val="Zkladntext"/>
+    <w:next w:val="BodyText"/>
     <w:qFormat/>
     <w:rsid w:val="00465AC6"/>
     <w:pPr>
@@ -2110,8 +2046,8 @@
   </w:style>
   <w:style w:type="paragraph" w:customStyle="1" w:styleId="Abstract">
     <w:name w:val="Abstract"/>
-    <w:basedOn w:val="Normln"/>
-    <w:next w:val="Zkladntext"/>
+    <w:basedOn w:val="Normal"/>
+    <w:next w:val="BodyText"/>
     <w:qFormat/>
     <w:pPr>
       <w:keepNext/>
@@ -2123,15 +2059,15 @@
       <w:szCs w:val="20"/>
     </w:rPr>
   </w:style>
-  <w:style w:type="paragraph" w:styleId="Bibliografie">
+  <w:style w:type="paragraph" w:styleId="Bibliography">
     <w:name w:val="Bibliography"/>
-    <w:basedOn w:val="Normln"/>
+    <w:basedOn w:val="Normal"/>
     <w:qFormat/>
   </w:style>
-  <w:style w:type="paragraph" w:styleId="Textvbloku">
+  <w:style w:type="paragraph" w:styleId="BlockText">
     <w:name w:val="Block Text"/>
-    <w:basedOn w:val="Zkladntext"/>
-    <w:next w:val="Zkladntext"/>
+    <w:basedOn w:val="BodyText"/>
+    <w:next w:val="BodyText"/>
     <w:uiPriority w:val="9"/>
     <w:unhideWhenUsed/>
     <w:qFormat/>
@@ -2140,9 +2076,9 @@
       <w:ind w:left="480" w:right="480"/>
     </w:pPr>
   </w:style>
-  <w:style w:type="paragraph" w:styleId="Textpoznpodarou">
+  <w:style w:type="paragraph" w:styleId="FootnoteText">
     <w:name w:val="footnote text"/>
-    <w:basedOn w:val="Normln"/>
+    <w:basedOn w:val="Normal"/>
     <w:uiPriority w:val="9"/>
     <w:unhideWhenUsed/>
     <w:qFormat/>
@@ -2187,7 +2123,7 @@
   </w:style>
   <w:style w:type="paragraph" w:customStyle="1" w:styleId="DefinitionTerm">
     <w:name w:val="Definition Term"/>
-    <w:basedOn w:val="Normln"/>
+    <w:basedOn w:val="Normal"/>
     <w:next w:val="Definition"/>
     <w:pPr>
       <w:keepNext/>
@@ -2200,12 +2136,12 @@
   </w:style>
   <w:style w:type="paragraph" w:customStyle="1" w:styleId="Definition">
     <w:name w:val="Definition"/>
-    <w:basedOn w:val="Normln"/>
-  </w:style>
-  <w:style w:type="paragraph" w:styleId="Titulek">
+    <w:basedOn w:val="Normal"/>
+  </w:style>
+  <w:style w:type="paragraph" w:styleId="Caption">
     <w:name w:val="caption"/>
-    <w:basedOn w:val="Normln"/>
-    <w:link w:val="TitulekChar"/>
+    <w:basedOn w:val="Normal"/>
+    <w:link w:val="CaptionChar"/>
     <w:pPr>
       <w:spacing w:after="120"/>
     </w:pPr>
@@ -2215,18 +2151,18 @@
   </w:style>
   <w:style w:type="paragraph" w:customStyle="1" w:styleId="TableCaption">
     <w:name w:val="Table Caption"/>
-    <w:basedOn w:val="Titulek"/>
+    <w:basedOn w:val="Caption"/>
     <w:pPr>
       <w:keepNext/>
     </w:pPr>
   </w:style>
   <w:style w:type="paragraph" w:customStyle="1" w:styleId="ImageCaption">
     <w:name w:val="Image Caption"/>
-    <w:basedOn w:val="Titulek"/>
+    <w:basedOn w:val="Caption"/>
   </w:style>
   <w:style w:type="paragraph" w:customStyle="1" w:styleId="Figure">
     <w:name w:val="Figure"/>
-    <w:basedOn w:val="Normln"/>
+    <w:basedOn w:val="Normal"/>
   </w:style>
   <w:style w:type="paragraph" w:customStyle="1" w:styleId="CaptionedFigure">
     <w:name w:val="Captioned Figure"/>
@@ -2235,14 +2171,14 @@
       <w:keepNext/>
     </w:pPr>
   </w:style>
-  <w:style w:type="character" w:customStyle="1" w:styleId="TitulekChar">
-    <w:name w:val="Titulek Char"/>
-    <w:basedOn w:val="Standardnpsmoodstavce"/>
-    <w:link w:val="Titulek"/>
+  <w:style w:type="character" w:customStyle="1" w:styleId="CaptionChar">
+    <w:name w:val="Caption Char"/>
+    <w:basedOn w:val="DefaultParagraphFont"/>
+    <w:link w:val="Caption"/>
   </w:style>
   <w:style w:type="character" w:customStyle="1" w:styleId="VerbatimChar">
     <w:name w:val="Verbatim Char"/>
-    <w:basedOn w:val="TitulekChar"/>
+    <w:basedOn w:val="CaptionChar"/>
     <w:link w:val="SourceCode"/>
     <w:rPr>
       <w:rFonts w:ascii="Consolas" w:hAnsi="Consolas"/>
@@ -2251,26 +2187,26 @@
   </w:style>
   <w:style w:type="character" w:customStyle="1" w:styleId="SectionNumber">
     <w:name w:val="Section Number"/>
-    <w:basedOn w:val="TitulekChar"/>
-  </w:style>
-  <w:style w:type="character" w:styleId="Znakapoznpodarou">
+    <w:basedOn w:val="CaptionChar"/>
+  </w:style>
+  <w:style w:type="character" w:styleId="FootnoteReference">
     <w:name w:val="footnote reference"/>
-    <w:basedOn w:val="TitulekChar"/>
+    <w:basedOn w:val="CaptionChar"/>
     <w:rPr>
       <w:vertAlign w:val="superscript"/>
     </w:rPr>
   </w:style>
-  <w:style w:type="character" w:styleId="Hypertextovodkaz">
+  <w:style w:type="character" w:styleId="Hyperlink">
     <w:name w:val="Hyperlink"/>
-    <w:basedOn w:val="TitulekChar"/>
+    <w:basedOn w:val="CaptionChar"/>
     <w:rPr>
       <w:color w:val="4F81BD" w:themeColor="accent1"/>
     </w:rPr>
   </w:style>
-  <w:style w:type="paragraph" w:styleId="Nadpisobsahu">
+  <w:style w:type="paragraph" w:styleId="TOCHeading">
     <w:name w:val="TOC Heading"/>
-    <w:basedOn w:val="Nadpis1"/>
-    <w:next w:val="Zkladntext"/>
+    <w:basedOn w:val="Heading1"/>
+    <w:next w:val="BodyText"/>
     <w:uiPriority w:val="39"/>
     <w:unhideWhenUsed/>
     <w:qFormat/>
@@ -2286,7 +2222,7 @@
   </w:style>
   <w:style w:type="paragraph" w:customStyle="1" w:styleId="SourceCode">
     <w:name w:val="Source Code"/>
-    <w:basedOn w:val="Normln"/>
+    <w:basedOn w:val="Normal"/>
     <w:link w:val="VerbatimChar"/>
     <w:pPr>
       <w:wordWrap w:val="0"/>
@@ -2580,10 +2516,10 @@
       <w:sz w:val="22"/>
     </w:rPr>
   </w:style>
-  <w:style w:type="paragraph" w:styleId="Zhlav">
+  <w:style w:type="paragraph" w:styleId="Header">
     <w:name w:val="header"/>
-    <w:basedOn w:val="Normln"/>
-    <w:link w:val="ZhlavChar"/>
+    <w:basedOn w:val="Normal"/>
+    <w:link w:val="HeaderChar"/>
     <w:unhideWhenUsed/>
     <w:rsid w:val="00A20F65"/>
     <w:pPr>
@@ -2594,16 +2530,16 @@
       <w:spacing w:after="0"/>
     </w:pPr>
   </w:style>
-  <w:style w:type="character" w:customStyle="1" w:styleId="ZhlavChar">
-    <w:name w:val="Záhlaví Char"/>
-    <w:basedOn w:val="Standardnpsmoodstavce"/>
-    <w:link w:val="Zhlav"/>
+  <w:style w:type="character" w:customStyle="1" w:styleId="HeaderChar">
+    <w:name w:val="Header Char"/>
+    <w:basedOn w:val="DefaultParagraphFont"/>
+    <w:link w:val="Header"/>
     <w:rsid w:val="00A20F65"/>
   </w:style>
-  <w:style w:type="paragraph" w:styleId="Zpat">
+  <w:style w:type="paragraph" w:styleId="Footer">
     <w:name w:val="footer"/>
-    <w:basedOn w:val="Normln"/>
-    <w:link w:val="ZpatChar"/>
+    <w:basedOn w:val="Normal"/>
+    <w:link w:val="FooterChar"/>
     <w:unhideWhenUsed/>
     <w:rsid w:val="00A20F65"/>
     <w:pPr>
@@ -2614,24 +2550,24 @@
       <w:spacing w:after="0"/>
     </w:pPr>
   </w:style>
-  <w:style w:type="character" w:customStyle="1" w:styleId="ZpatChar">
-    <w:name w:val="Zápatí Char"/>
-    <w:basedOn w:val="Standardnpsmoodstavce"/>
-    <w:link w:val="Zpat"/>
+  <w:style w:type="character" w:customStyle="1" w:styleId="FooterChar">
+    <w:name w:val="Footer Char"/>
+    <w:basedOn w:val="DefaultParagraphFont"/>
+    <w:link w:val="Footer"/>
     <w:rsid w:val="00A20F65"/>
   </w:style>
-  <w:style w:type="character" w:styleId="Zstupntext">
+  <w:style w:type="character" w:styleId="PlaceholderText">
     <w:name w:val="Placeholder Text"/>
-    <w:basedOn w:val="Standardnpsmoodstavce"/>
+    <w:basedOn w:val="DefaultParagraphFont"/>
     <w:semiHidden/>
     <w:rsid w:val="00646003"/>
     <w:rPr>
       <w:color w:val="808080"/>
     </w:rPr>
   </w:style>
-  <w:style w:type="character" w:styleId="Nevyeenzmnka">
+  <w:style w:type="character" w:styleId="UnresolvedMention">
     <w:name w:val="Unresolved Mention"/>
-    <w:basedOn w:val="Standardnpsmoodstavce"/>
+    <w:basedOn w:val="DefaultParagraphFont"/>
     <w:uiPriority w:val="99"/>
     <w:semiHidden/>
     <w:unhideWhenUsed/>
@@ -2641,9 +2577,9 @@
       <w:shd w:val="clear" w:color="auto" w:fill="E1DFDD"/>
     </w:rPr>
   </w:style>
-  <w:style w:type="table" w:styleId="Svtltabulkasmkou1">
+  <w:style w:type="table" w:styleId="GridTable1Light">
     <w:name w:val="Grid Table 1 Light"/>
-    <w:basedOn w:val="Normlntabulka"/>
+    <w:basedOn w:val="TableNormal"/>
     <w:rsid w:val="00465AC6"/>
     <w:pPr>
       <w:spacing w:after="0"/>

</xml_diff>